<commit_message>
Use the same file names for the weights as in the python script. More text to the report.
</commit_message>
<xml_diff>
--- a/Project Report.docx
+++ b/Project Report.docx
@@ -2160,113 +2160,111 @@
       <w:pPr>
         <w:shd w:val="clear" w:color="auto" w:fill="FFFFFF"/>
         <w:spacing w:after="240" w:line="240" w:lineRule="auto"/>
-        <w:rPr>
-          <w:rFonts w:ascii="Segoe UI" w:eastAsia="Times New Roman" w:hAnsi="Segoe UI" w:cs="Segoe UI"/>
-          <w:sz w:val="24"/>
-          <w:szCs w:val="24"/>
-        </w:rPr>
-      </w:pPr>
-    </w:p>
-    <w:p>
-      <w:pPr>
-        <w:shd w:val="clear" w:color="auto" w:fill="FFFFFF"/>
-        <w:spacing w:after="240" w:line="240" w:lineRule="auto"/>
-        <w:rPr>
-          <w:rFonts w:ascii="Segoe UI" w:eastAsia="Times New Roman" w:hAnsi="Segoe UI" w:cs="Segoe UI"/>
-          <w:color w:val="0070C0"/>
-          <w:sz w:val="24"/>
-          <w:szCs w:val="24"/>
-        </w:rPr>
-      </w:pPr>
-      <w:r>
-        <w:rPr>
-          <w:rFonts w:ascii="Segoe UI" w:eastAsia="Times New Roman" w:hAnsi="Segoe UI" w:cs="Segoe UI"/>
-          <w:color w:val="0070C0"/>
-          <w:sz w:val="24"/>
-          <w:szCs w:val="24"/>
-        </w:rPr>
-        <w:t>In this section, you will need to discuss the algorithms and techniques you intend to use for solving the problem. You should justify the use of each one based on the characteristics of the problem and the problem domain. Questions to ask yourself when writing this section:</w:t>
-      </w:r>
-    </w:p>
-    <w:p>
-      <w:pPr>
-        <w:numPr>
-          <w:ilvl w:val="0"/>
-          <w:numId w:val="7"/>
-        </w:numPr>
-        <w:shd w:val="clear" w:color="auto" w:fill="FFFFFF"/>
-        <w:spacing w:before="100" w:beforeAutospacing="1" w:after="100" w:afterAutospacing="1" w:line="240" w:lineRule="auto"/>
-        <w:rPr>
-          <w:rFonts w:ascii="Segoe UI" w:eastAsia="Times New Roman" w:hAnsi="Segoe UI" w:cs="Segoe UI"/>
-          <w:color w:val="0070C0"/>
-          <w:sz w:val="24"/>
-          <w:szCs w:val="24"/>
-        </w:rPr>
-      </w:pPr>
-      <w:r>
-        <w:rPr>
-          <w:rFonts w:ascii="Segoe UI" w:eastAsia="Times New Roman" w:hAnsi="Segoe UI" w:cs="Segoe UI"/>
-          <w:i/>
-          <w:iCs/>
-          <w:color w:val="0070C0"/>
-          <w:sz w:val="24"/>
-          <w:szCs w:val="24"/>
-        </w:rPr>
-        <w:t>Are the algorithms you will use, including any default variables/parameters in the project clearly defined?</w:t>
-      </w:r>
-    </w:p>
-    <w:p>
-      <w:pPr>
-        <w:numPr>
-          <w:ilvl w:val="0"/>
-          <w:numId w:val="7"/>
-        </w:numPr>
-        <w:shd w:val="clear" w:color="auto" w:fill="FFFFFF"/>
-        <w:spacing w:before="60" w:after="100" w:afterAutospacing="1" w:line="240" w:lineRule="auto"/>
-        <w:rPr>
-          <w:rFonts w:ascii="Segoe UI" w:eastAsia="Times New Roman" w:hAnsi="Segoe UI" w:cs="Segoe UI"/>
-          <w:color w:val="0070C0"/>
-          <w:sz w:val="24"/>
-          <w:szCs w:val="24"/>
-        </w:rPr>
-      </w:pPr>
-      <w:r>
-        <w:rPr>
-          <w:rFonts w:ascii="Segoe UI" w:eastAsia="Times New Roman" w:hAnsi="Segoe UI" w:cs="Segoe UI"/>
-          <w:i/>
-          <w:iCs/>
-          <w:color w:val="0070C0"/>
-          <w:sz w:val="24"/>
-          <w:szCs w:val="24"/>
-        </w:rPr>
-        <w:t>Are the techniques to be used thoroughly discussed and justified?</w:t>
-      </w:r>
-    </w:p>
-    <w:p>
-      <w:pPr>
-        <w:numPr>
-          <w:ilvl w:val="0"/>
-          <w:numId w:val="7"/>
-        </w:numPr>
-        <w:shd w:val="clear" w:color="auto" w:fill="FFFFFF"/>
-        <w:spacing w:before="60" w:after="100" w:afterAutospacing="1" w:line="240" w:lineRule="auto"/>
-        <w:rPr>
-          <w:rFonts w:ascii="Segoe UI" w:eastAsia="Times New Roman" w:hAnsi="Segoe UI" w:cs="Segoe UI"/>
-          <w:color w:val="0070C0"/>
-          <w:sz w:val="24"/>
-          <w:szCs w:val="24"/>
-        </w:rPr>
-      </w:pPr>
-      <w:r>
-        <w:rPr>
-          <w:rFonts w:ascii="Segoe UI" w:eastAsia="Times New Roman" w:hAnsi="Segoe UI" w:cs="Segoe UI"/>
-          <w:i/>
-          <w:iCs/>
-          <w:color w:val="0070C0"/>
-          <w:sz w:val="24"/>
-          <w:szCs w:val="24"/>
-        </w:rPr>
-        <w:t>Is it made clear how the input data or datasets will be handled by the algorithms and techniques chosen?</w:t>
+        <w:ind w:firstLine="720"/>
+        <w:rPr>
+          <w:rFonts w:ascii="Segoe UI" w:eastAsia="Times New Roman" w:hAnsi="Segoe UI" w:cs="Segoe UI"/>
+          <w:sz w:val="24"/>
+          <w:szCs w:val="24"/>
+        </w:rPr>
+      </w:pPr>
+      <w:r>
+        <w:rPr>
+          <w:rFonts w:asciiTheme="majorHAnsi" w:eastAsia="Times New Roman" w:hAnsiTheme="majorHAnsi" w:cstheme="majorHAnsi"/>
+          <w:color w:val="000000"/>
+          <w:sz w:val="24"/>
+          <w:szCs w:val="24"/>
+        </w:rPr>
+        <w:t>I propose to use a Convolutional Neural Network</w:t>
+      </w:r>
+      <w:r>
+        <w:rPr>
+          <w:rFonts w:asciiTheme="majorHAnsi" w:eastAsia="Times New Roman" w:hAnsiTheme="majorHAnsi" w:cstheme="majorHAnsi"/>
+          <w:color w:val="000000"/>
+          <w:sz w:val="24"/>
+          <w:szCs w:val="24"/>
+        </w:rPr>
+        <w:t xml:space="preserve"> (CNN)</w:t>
+      </w:r>
+      <w:r>
+        <w:rPr>
+          <w:rFonts w:asciiTheme="majorHAnsi" w:eastAsia="Times New Roman" w:hAnsiTheme="majorHAnsi" w:cstheme="majorHAnsi"/>
+          <w:color w:val="000000"/>
+          <w:sz w:val="24"/>
+          <w:szCs w:val="24"/>
+        </w:rPr>
+        <w:t xml:space="preserve"> that learns how to </w:t>
+      </w:r>
+      <w:r>
+        <w:rPr>
+          <w:rFonts w:asciiTheme="majorHAnsi" w:eastAsia="Times New Roman" w:hAnsiTheme="majorHAnsi" w:cstheme="majorHAnsi"/>
+          <w:color w:val="000000"/>
+          <w:sz w:val="24"/>
+          <w:szCs w:val="24"/>
+        </w:rPr>
+        <w:t>synthesize</w:t>
+      </w:r>
+      <w:r>
+        <w:rPr>
+          <w:rFonts w:asciiTheme="majorHAnsi" w:eastAsia="Times New Roman" w:hAnsiTheme="majorHAnsi" w:cstheme="majorHAnsi"/>
+          <w:color w:val="000000"/>
+          <w:sz w:val="24"/>
+          <w:szCs w:val="24"/>
+        </w:rPr>
+        <w:t xml:space="preserve"> the missing pixels. I'm going to use</w:t>
+      </w:r>
+      <w:r>
+        <w:rPr>
+          <w:rFonts w:asciiTheme="majorHAnsi" w:eastAsia="Times New Roman" w:hAnsiTheme="majorHAnsi" w:cstheme="majorHAnsi"/>
+          <w:color w:val="000000"/>
+          <w:sz w:val="24"/>
+          <w:szCs w:val="24"/>
+        </w:rPr>
+        <w:t xml:space="preserve"> standard CNN training with calculation of the accuracy based on a validation set. The other approach I want to explorer is</w:t>
+      </w:r>
+      <w:r>
+        <w:rPr>
+          <w:rFonts w:asciiTheme="majorHAnsi" w:eastAsia="Times New Roman" w:hAnsiTheme="majorHAnsi" w:cstheme="majorHAnsi"/>
+          <w:color w:val="000000"/>
+          <w:sz w:val="24"/>
+          <w:szCs w:val="24"/>
+        </w:rPr>
+        <w:t xml:space="preserve"> Generative Adversarial Network</w:t>
+      </w:r>
+      <w:r>
+        <w:rPr>
+          <w:rFonts w:asciiTheme="majorHAnsi" w:eastAsia="Times New Roman" w:hAnsiTheme="majorHAnsi" w:cstheme="majorHAnsi"/>
+          <w:color w:val="000000"/>
+          <w:sz w:val="24"/>
+          <w:szCs w:val="24"/>
+        </w:rPr>
+        <w:t xml:space="preserve"> (GAN)</w:t>
+      </w:r>
+      <w:r>
+        <w:rPr>
+          <w:rFonts w:asciiTheme="majorHAnsi" w:eastAsia="Times New Roman" w:hAnsiTheme="majorHAnsi" w:cstheme="majorHAnsi"/>
+          <w:color w:val="000000"/>
+          <w:sz w:val="24"/>
+          <w:szCs w:val="24"/>
+        </w:rPr>
+        <w:t xml:space="preserve"> to train my model. Training on different datasets</w:t>
+      </w:r>
+      <w:r>
+        <w:rPr>
+          <w:rFonts w:asciiTheme="majorHAnsi" w:eastAsia="Times New Roman" w:hAnsiTheme="majorHAnsi" w:cstheme="majorHAnsi"/>
+          <w:color w:val="000000"/>
+          <w:sz w:val="24"/>
+          <w:szCs w:val="24"/>
+        </w:rPr>
+        <w:t xml:space="preserve"> with different loss functions</w:t>
+      </w:r>
+      <w:r>
+        <w:rPr>
+          <w:rFonts w:asciiTheme="majorHAnsi" w:eastAsia="Times New Roman" w:hAnsiTheme="majorHAnsi" w:cstheme="majorHAnsi"/>
+          <w:color w:val="000000"/>
+          <w:sz w:val="24"/>
+          <w:szCs w:val="24"/>
+        </w:rPr>
+        <w:t xml:space="preserve"> will be performed and tested.</w:t>
       </w:r>
     </w:p>
     <w:p>
@@ -2294,6 +2292,74 @@
         </w:rPr>
         <w:t>Benchmark</w:t>
       </w:r>
+    </w:p>
+    <w:p>
+      <w:pPr>
+        <w:spacing w:after="0" w:line="240" w:lineRule="auto"/>
+        <w:ind w:firstLine="720"/>
+        <w:jc w:val="both"/>
+        <w:rPr>
+          <w:rFonts w:asciiTheme="majorHAnsi" w:eastAsia="Times New Roman" w:hAnsiTheme="majorHAnsi" w:cstheme="majorHAnsi"/>
+          <w:sz w:val="24"/>
+          <w:szCs w:val="24"/>
+        </w:rPr>
+      </w:pPr>
+      <w:r>
+        <w:rPr>
+          <w:rFonts w:asciiTheme="majorHAnsi" w:eastAsia="Times New Roman" w:hAnsiTheme="majorHAnsi" w:cstheme="majorHAnsi"/>
+          <w:color w:val="000000"/>
+          <w:sz w:val="24"/>
+          <w:szCs w:val="24"/>
+        </w:rPr>
+        <w:t>I can compare the results with different software</w:t>
+      </w:r>
+      <w:r>
+        <w:rPr>
+          <w:rFonts w:asciiTheme="majorHAnsi" w:eastAsia="Times New Roman" w:hAnsiTheme="majorHAnsi" w:cstheme="majorHAnsi"/>
+          <w:color w:val="000000"/>
+          <w:sz w:val="24"/>
+          <w:szCs w:val="24"/>
+        </w:rPr>
+        <w:t xml:space="preserve"> products</w:t>
+      </w:r>
+      <w:r>
+        <w:rPr>
+          <w:rFonts w:asciiTheme="majorHAnsi" w:eastAsia="Times New Roman" w:hAnsiTheme="majorHAnsi" w:cstheme="majorHAnsi"/>
+          <w:color w:val="000000"/>
+          <w:sz w:val="24"/>
+          <w:szCs w:val="24"/>
+        </w:rPr>
+        <w:t xml:space="preserve"> that increase the image resolution. </w:t>
+      </w:r>
+      <w:r>
+        <w:rPr>
+          <w:rFonts w:asciiTheme="majorHAnsi" w:eastAsia="Times New Roman" w:hAnsiTheme="majorHAnsi" w:cstheme="majorHAnsi"/>
+          <w:color w:val="000000"/>
+          <w:sz w:val="24"/>
+          <w:szCs w:val="24"/>
+        </w:rPr>
+        <w:t>I plan to train the model using different loss functions and compare the results.</w:t>
+      </w:r>
+      <w:r>
+        <w:rPr>
+          <w:rFonts w:asciiTheme="majorHAnsi" w:eastAsia="Times New Roman" w:hAnsiTheme="majorHAnsi" w:cstheme="majorHAnsi"/>
+          <w:color w:val="000000"/>
+          <w:sz w:val="24"/>
+          <w:szCs w:val="24"/>
+        </w:rPr>
+        <w:t xml:space="preserve"> </w:t>
+      </w:r>
+    </w:p>
+    <w:p>
+      <w:pPr>
+        <w:spacing w:after="0" w:line="240" w:lineRule="auto"/>
+        <w:jc w:val="both"/>
+        <w:rPr>
+          <w:rFonts w:asciiTheme="majorHAnsi" w:eastAsia="Times New Roman" w:hAnsiTheme="majorHAnsi" w:cstheme="majorHAnsi"/>
+          <w:sz w:val="24"/>
+          <w:szCs w:val="24"/>
+        </w:rPr>
+      </w:pPr>
     </w:p>
     <w:p>
       <w:pPr>
@@ -2340,7 +2406,6 @@
           <w:sz w:val="24"/>
           <w:szCs w:val="24"/>
         </w:rPr>
-        <w:lastRenderedPageBreak/>
         <w:t>Has some result or value been provided that acts as a benchmark for measuring performance?</w:t>
       </w:r>
     </w:p>
@@ -2397,6 +2462,7 @@
           <w:sz w:val="36"/>
           <w:szCs w:val="36"/>
         </w:rPr>
+        <w:lastRenderedPageBreak/>
         <w:t>III. Methodology</w:t>
       </w:r>
     </w:p>
@@ -2808,10 +2874,10 @@
             <v:path o:extrusionok="f" gradientshapeok="t" o:connecttype="rect"/>
             <o:lock v:ext="edit" aspectratio="t"/>
           </v:shapetype>
-          <v:shape id="_x0000_i1029" type="#_x0000_t75" style="width:125.8pt;height:95pt" o:ole="">
+          <v:shape id="_x0000_i1025" type="#_x0000_t75" style="width:125.85pt;height:95.05pt" o:ole="">
             <v:imagedata r:id="rId26" o:title=""/>
           </v:shape>
-          <o:OLEObject Type="Embed" ProgID="Visio.Drawing.15" ShapeID="_x0000_i1029" DrawAspect="Content" ObjectID="_1621922230" r:id="rId27"/>
+          <o:OLEObject Type="Embed" ProgID="Visio.Drawing.15" ShapeID="_x0000_i1025" DrawAspect="Content" ObjectID="_1622056168" r:id="rId27"/>
         </w:object>
       </w:r>
     </w:p>
@@ -2845,10 +2911,10 @@
           <w:rFonts w:ascii="Segoe UI" w:hAnsi="Segoe UI" w:cs="Segoe UI"/>
         </w:rPr>
         <w:object w:dxaOrig="2138" w:dyaOrig="9698" w14:anchorId="005286A6">
-          <v:shape id="_x0000_i1030" type="#_x0000_t75" style="width:99.3pt;height:449.95pt" o:ole="">
+          <v:shape id="_x0000_i1026" type="#_x0000_t75" style="width:99.35pt;height:449.85pt" o:ole="">
             <v:imagedata r:id="rId28" o:title=""/>
           </v:shape>
-          <o:OLEObject Type="Embed" ProgID="Visio.Drawing.15" ShapeID="_x0000_i1030" DrawAspect="Content" ObjectID="_1621922231" r:id="rId29"/>
+          <o:OLEObject Type="Embed" ProgID="Visio.Drawing.15" ShapeID="_x0000_i1026" DrawAspect="Content" ObjectID="_1622056169" r:id="rId29"/>
         </w:object>
       </w:r>
     </w:p>
@@ -2904,10 +2970,10 @@
           <w:rFonts w:ascii="Segoe UI" w:hAnsi="Segoe UI" w:cs="Segoe UI"/>
         </w:rPr>
         <w:object w:dxaOrig="4929" w:dyaOrig="9698" w14:anchorId="5A79AB5B">
-          <v:shape id="_x0000_i1026" type="#_x0000_t75" style="width:212pt;height:417pt" o:ole="">
+          <v:shape id="_x0000_i1027" type="#_x0000_t75" style="width:211.95pt;height:417pt" o:ole="">
             <v:imagedata r:id="rId30" o:title=""/>
           </v:shape>
-          <o:OLEObject Type="Embed" ProgID="Visio.Drawing.15" ShapeID="_x0000_i1026" DrawAspect="Content" ObjectID="_1621922232" r:id="rId31"/>
+          <o:OLEObject Type="Embed" ProgID="Visio.Drawing.15" ShapeID="_x0000_i1027" DrawAspect="Content" ObjectID="_1622056170" r:id="rId31"/>
         </w:object>
       </w:r>
     </w:p>
@@ -2969,10 +3035,10 @@
           <w:rFonts w:ascii="Segoe UI" w:hAnsi="Segoe UI" w:cs="Segoe UI"/>
         </w:rPr>
         <w:object w:dxaOrig="2138" w:dyaOrig="8438" w14:anchorId="6E4DCAD3">
-          <v:shape id="_x0000_i1041" type="#_x0000_t75" style="width:82.45pt;height:325.75pt" o:ole="">
+          <v:shape id="_x0000_i1028" type="#_x0000_t75" style="width:82.35pt;height:325.75pt" o:ole="">
             <v:imagedata r:id="rId32" o:title=""/>
           </v:shape>
-          <o:OLEObject Type="Embed" ProgID="Visio.Drawing.15" ShapeID="_x0000_i1041" DrawAspect="Content" ObjectID="_1621922233" r:id="rId33"/>
+          <o:OLEObject Type="Embed" ProgID="Visio.Drawing.15" ShapeID="_x0000_i1028" DrawAspect="Content" ObjectID="_1622056171" r:id="rId33"/>
         </w:object>
       </w:r>
     </w:p>
@@ -3500,12 +3566,102 @@
       <w:pPr>
         <w:shd w:val="clear" w:color="auto" w:fill="FFFFFF"/>
         <w:spacing w:after="240" w:line="240" w:lineRule="auto"/>
-        <w:rPr>
-          <w:rFonts w:ascii="Segoe UI" w:eastAsia="Times New Roman" w:hAnsi="Segoe UI" w:cs="Segoe UI"/>
-          <w:sz w:val="24"/>
-          <w:szCs w:val="24"/>
-        </w:rPr>
-      </w:pPr>
+        <w:jc w:val="both"/>
+        <w:rPr>
+          <w:rFonts w:ascii="Segoe UI" w:eastAsia="Times New Roman" w:hAnsi="Segoe UI" w:cs="Segoe UI"/>
+          <w:sz w:val="24"/>
+          <w:szCs w:val="24"/>
+        </w:rPr>
+      </w:pPr>
+      <w:r>
+        <w:rPr>
+          <w:rFonts w:ascii="Segoe UI" w:eastAsia="Times New Roman" w:hAnsi="Segoe UI" w:cs="Segoe UI"/>
+          <w:sz w:val="24"/>
+          <w:szCs w:val="24"/>
+        </w:rPr>
+        <w:lastRenderedPageBreak/>
+        <w:t>Unfortunately,</w:t>
+      </w:r>
+      <w:r>
+        <w:rPr>
+          <w:rFonts w:ascii="Segoe UI" w:eastAsia="Times New Roman" w:hAnsi="Segoe UI" w:cs="Segoe UI"/>
+          <w:sz w:val="24"/>
+          <w:szCs w:val="24"/>
+        </w:rPr>
+        <w:t xml:space="preserve"> when I tried to train my model on ~250,000 images I was not able because of </w:t>
+      </w:r>
+      <w:r>
+        <w:rPr>
+          <w:rFonts w:ascii="Segoe UI" w:eastAsia="Times New Roman" w:hAnsi="Segoe UI" w:cs="Segoe UI"/>
+          <w:sz w:val="24"/>
+          <w:szCs w:val="24"/>
+        </w:rPr>
+        <w:t xml:space="preserve">not enough memory. So far, I was trying to load all of the images in the memory and then start the training. This is faster for training but it doesn’t work very well on large datasets and with not enough resources. I was using the </w:t>
+      </w:r>
+      <w:r>
+        <w:rPr>
+          <w:rFonts w:ascii="Segoe UI" w:eastAsia="Times New Roman" w:hAnsi="Segoe UI" w:cs="Segoe UI"/>
+          <w:b/>
+          <w:bCs/>
+          <w:i/>
+          <w:iCs/>
+          <w:sz w:val="24"/>
+          <w:szCs w:val="24"/>
+        </w:rPr>
+        <w:t>fit</w:t>
+      </w:r>
+      <w:r>
+        <w:rPr>
+          <w:rFonts w:ascii="Segoe UI" w:eastAsia="Times New Roman" w:hAnsi="Segoe UI" w:cs="Segoe UI"/>
+          <w:sz w:val="24"/>
+          <w:szCs w:val="24"/>
+        </w:rPr>
+        <w:t xml:space="preserve"> function in Keras. They have a </w:t>
+      </w:r>
+      <w:proofErr w:type="spellStart"/>
+      <w:r>
+        <w:rPr>
+          <w:rFonts w:ascii="Segoe UI" w:eastAsia="Times New Roman" w:hAnsi="Segoe UI" w:cs="Segoe UI"/>
+          <w:b/>
+          <w:bCs/>
+          <w:i/>
+          <w:iCs/>
+          <w:sz w:val="24"/>
+          <w:szCs w:val="24"/>
+        </w:rPr>
+        <w:t>fit_generator</w:t>
+      </w:r>
+      <w:proofErr w:type="spellEnd"/>
+      <w:r>
+        <w:rPr>
+          <w:rFonts w:ascii="Segoe UI" w:eastAsia="Times New Roman" w:hAnsi="Segoe UI" w:cs="Segoe UI"/>
+          <w:sz w:val="24"/>
+          <w:szCs w:val="24"/>
+        </w:rPr>
+        <w:t xml:space="preserve"> function, which is useful for large datasets. I implemented my generator (</w:t>
+      </w:r>
+      <w:proofErr w:type="spellStart"/>
+      <w:r>
+        <w:rPr>
+          <w:rFonts w:ascii="Segoe UI" w:eastAsia="Times New Roman" w:hAnsi="Segoe UI" w:cs="Segoe UI"/>
+          <w:b/>
+          <w:bCs/>
+          <w:i/>
+          <w:iCs/>
+          <w:sz w:val="24"/>
+          <w:szCs w:val="24"/>
+        </w:rPr>
+        <w:t>DataGenerator</w:t>
+      </w:r>
+      <w:proofErr w:type="spellEnd"/>
+      <w:r>
+        <w:rPr>
+          <w:rFonts w:ascii="Segoe UI" w:eastAsia="Times New Roman" w:hAnsi="Segoe UI" w:cs="Segoe UI"/>
+          <w:sz w:val="24"/>
+          <w:szCs w:val="24"/>
+        </w:rPr>
+        <w:t xml:space="preserve">) which loads the data on batches. </w:t>
+      </w:r>
       <w:bookmarkStart w:id="0" w:name="_GoBack"/>
       <w:bookmarkEnd w:id="0"/>
     </w:p>
@@ -3835,17 +3991,8 @@
           <w:sz w:val="24"/>
           <w:szCs w:val="24"/>
         </w:rPr>
-        <w:t xml:space="preserve">In this section, the final model and any supporting qualities should be evaluated in detail. It should be clear how the final model was derived and why this model was chosen. In addition, some type of analysis should be used to validate the robustness of this model and its solution, such as manipulating the input data or environment to see </w:t>
-      </w:r>
-      <w:r>
-        <w:rPr>
-          <w:rFonts w:ascii="Segoe UI" w:eastAsia="Times New Roman" w:hAnsi="Segoe UI" w:cs="Segoe UI"/>
-          <w:color w:val="0070C0"/>
-          <w:sz w:val="24"/>
-          <w:szCs w:val="24"/>
-        </w:rPr>
         <w:lastRenderedPageBreak/>
-        <w:t>how the model’s solution is affected (this is called sensitivity analysis). Questions to ask yourself when writing this section:</w:t>
+        <w:t>In this section, the final model and any supporting qualities should be evaluated in detail. It should be clear how the final model was derived and why this model was chosen. In addition, some type of analysis should be used to validate the robustness of this model and its solution, such as manipulating the input data or environment to see how the model’s solution is affected (this is called sensitivity analysis). Questions to ask yourself when writing this section:</w:t>
       </w:r>
     </w:p>
     <w:p>
@@ -4211,6 +4358,7 @@
           <w:sz w:val="24"/>
           <w:szCs w:val="24"/>
         </w:rPr>
+        <w:lastRenderedPageBreak/>
         <w:t>Is the visualization thoroughly analyzed and discussed?</w:t>
       </w:r>
     </w:p>
@@ -4285,7 +4433,6 @@
           <w:sz w:val="24"/>
           <w:szCs w:val="24"/>
         </w:rPr>
-        <w:lastRenderedPageBreak/>
         <w:t>In this section, you will summarize the entire end-to-end problem solution and discuss one or two particular aspects of the project you found interesting or difficult. You are expected to reflect on the project as a whole to show that you have a firm understanding of the entire process employed in your work. Questions to ask yourself when writing this section:</w:t>
       </w:r>
     </w:p>
@@ -4541,7 +4688,7 @@
           <w:szCs w:val="24"/>
         </w:rPr>
         <w:pict w14:anchorId="175D124D">
-          <v:rect id="_x0000_i1027" style="width:0;height:3pt" o:hralign="center" o:hrstd="t" o:hrnoshade="t" o:hr="t" fillcolor="#24292e" stroked="f"/>
+          <v:rect id="_x0000_i1029" style="width:0;height:3pt" o:hralign="center" o:hrstd="t" o:hrnoshade="t" o:hr="t" fillcolor="#24292e" stroked="f"/>
         </w:pict>
       </w:r>
     </w:p>
@@ -4615,6 +4762,7 @@
           <w:sz w:val="24"/>
           <w:szCs w:val="24"/>
         </w:rPr>
+        <w:lastRenderedPageBreak/>
         <w:t>Is each section (particularly </w:t>
       </w:r>
       <w:r>
@@ -4705,7 +4853,6 @@
           <w:sz w:val="24"/>
           <w:szCs w:val="24"/>
         </w:rPr>
-        <w:lastRenderedPageBreak/>
         <w:t>Have you properly proof-read your project report to assure there are minimal grammatical and spelling mistakes?</w:t>
       </w:r>
     </w:p>
@@ -20099,7 +20246,7 @@
 </file>
 
 <file path=customXml/itemProps1.xml><?xml version="1.0" encoding="utf-8"?>
-<ds:datastoreItem xmlns:ds="http://schemas.openxmlformats.org/officeDocument/2006/customXml" ds:itemID="{B0C1DF2A-1F80-4366-8406-3EAA1F9A9221}">
+<ds:datastoreItem xmlns:ds="http://schemas.openxmlformats.org/officeDocument/2006/customXml" ds:itemID="{BADCC649-C6E0-4866-AFD1-7D957E2F1CAE}">
   <ds:schemaRefs>
     <ds:schemaRef ds:uri="http://schemas.openxmlformats.org/officeDocument/2006/bibliography"/>
   </ds:schemaRefs>

</xml_diff>

<commit_message>
Formating of the models.py Made the early stopping configurable in the image_super_resolution_generator.py.
Added initial evaluation images for the CelebA data set into the project report.
</commit_message>
<xml_diff>
--- a/Project Report.docx
+++ b/Project Report.docx
@@ -1483,9 +1483,9 @@
           <w:noProof/>
         </w:rPr>
         <w:drawing>
-          <wp:inline distT="0" distB="0" distL="0" distR="0" wp14:anchorId="2931C00F" wp14:editId="74A1C667">
-            <wp:extent cx="5807870" cy="2743200"/>
-            <wp:effectExtent l="0" t="0" r="2540" b="0"/>
+          <wp:inline distT="0" distB="0" distL="0" distR="0" wp14:anchorId="2931C00F" wp14:editId="435FB6BD">
+            <wp:extent cx="5807710" cy="2353586"/>
+            <wp:effectExtent l="0" t="0" r="2540" b="8890"/>
             <wp:docPr id="19" name="Chart 19">
               <a:extLst xmlns:a="http://schemas.openxmlformats.org/drawingml/2006/main">
                 <a:ext uri="{FF2B5EF4-FFF2-40B4-BE49-F238E27FC236}">
@@ -1520,9 +1520,9 @@
           <w:noProof/>
         </w:rPr>
         <w:drawing>
-          <wp:inline distT="0" distB="0" distL="0" distR="0" wp14:anchorId="36F6247A" wp14:editId="1BE2247B">
-            <wp:extent cx="5826919" cy="2743200"/>
-            <wp:effectExtent l="0" t="0" r="2540" b="0"/>
+          <wp:inline distT="0" distB="0" distL="0" distR="0" wp14:anchorId="36F6247A" wp14:editId="6D7237D3">
+            <wp:extent cx="5826760" cy="2631882"/>
+            <wp:effectExtent l="0" t="0" r="2540" b="16510"/>
             <wp:docPr id="20" name="Chart 20">
               <a:extLst xmlns:a="http://schemas.openxmlformats.org/drawingml/2006/main">
                 <a:ext uri="{FF2B5EF4-FFF2-40B4-BE49-F238E27FC236}">
@@ -1643,9 +1643,9 @@
         </w:rPr>
         <w:lastRenderedPageBreak/>
         <w:drawing>
-          <wp:inline distT="0" distB="0" distL="0" distR="0" wp14:anchorId="3F10CD66" wp14:editId="02A4918F">
-            <wp:extent cx="5822156" cy="2743200"/>
-            <wp:effectExtent l="0" t="0" r="7620" b="0"/>
+          <wp:inline distT="0" distB="0" distL="0" distR="0" wp14:anchorId="3F10CD66" wp14:editId="1044933A">
+            <wp:extent cx="5821680" cy="2608028"/>
+            <wp:effectExtent l="0" t="0" r="7620" b="1905"/>
             <wp:docPr id="21" name="Chart 21">
               <a:extLst xmlns:a="http://schemas.openxmlformats.org/drawingml/2006/main">
                 <a:ext uri="{FF2B5EF4-FFF2-40B4-BE49-F238E27FC236}">
@@ -1680,9 +1680,9 @@
           <w:noProof/>
         </w:rPr>
         <w:drawing>
-          <wp:inline distT="0" distB="0" distL="0" distR="0" wp14:anchorId="5D2434A3" wp14:editId="51043B2A">
-            <wp:extent cx="5798345" cy="2743200"/>
-            <wp:effectExtent l="0" t="0" r="12065" b="0"/>
+          <wp:inline distT="0" distB="0" distL="0" distR="0" wp14:anchorId="5D2434A3" wp14:editId="52B34291">
+            <wp:extent cx="5798185" cy="2536466"/>
+            <wp:effectExtent l="0" t="0" r="12065" b="16510"/>
             <wp:docPr id="22" name="Chart 22">
               <a:extLst xmlns:a="http://schemas.openxmlformats.org/drawingml/2006/main">
                 <a:ext uri="{FF2B5EF4-FFF2-40B4-BE49-F238E27FC236}">
@@ -1716,11 +1716,10 @@
           <w:rFonts w:ascii="Segoe UI" w:hAnsi="Segoe UI" w:cs="Segoe UI"/>
           <w:noProof/>
         </w:rPr>
-        <w:lastRenderedPageBreak/>
         <w:drawing>
-          <wp:inline distT="0" distB="0" distL="0" distR="0" wp14:anchorId="238D4173" wp14:editId="7D14B16A">
-            <wp:extent cx="5807870" cy="2743200"/>
-            <wp:effectExtent l="0" t="0" r="2540" b="0"/>
+          <wp:inline distT="0" distB="0" distL="0" distR="0" wp14:anchorId="238D4173" wp14:editId="2357AE57">
+            <wp:extent cx="5807710" cy="2480807"/>
+            <wp:effectExtent l="0" t="0" r="2540" b="15240"/>
             <wp:docPr id="23" name="Chart 23">
               <a:extLst xmlns:a="http://schemas.openxmlformats.org/drawingml/2006/main">
                 <a:ext uri="{FF2B5EF4-FFF2-40B4-BE49-F238E27FC236}">
@@ -1754,10 +1753,11 @@
           <w:rFonts w:ascii="Segoe UI" w:hAnsi="Segoe UI" w:cs="Segoe UI"/>
           <w:noProof/>
         </w:rPr>
+        <w:lastRenderedPageBreak/>
         <w:drawing>
-          <wp:inline distT="0" distB="0" distL="0" distR="0" wp14:anchorId="2DE88FED" wp14:editId="4DE63E47">
-            <wp:extent cx="5807870" cy="2743200"/>
-            <wp:effectExtent l="0" t="0" r="2540" b="0"/>
+          <wp:inline distT="0" distB="0" distL="0" distR="0" wp14:anchorId="2DE88FED" wp14:editId="2AC6CCEC">
+            <wp:extent cx="5807710" cy="2536466"/>
+            <wp:effectExtent l="0" t="0" r="2540" b="16510"/>
             <wp:docPr id="24" name="Chart 24">
               <a:extLst xmlns:a="http://schemas.openxmlformats.org/drawingml/2006/main">
                 <a:ext uri="{FF2B5EF4-FFF2-40B4-BE49-F238E27FC236}">
@@ -1791,11 +1791,10 @@
           <w:rFonts w:ascii="Segoe UI" w:hAnsi="Segoe UI" w:cs="Segoe UI"/>
           <w:noProof/>
         </w:rPr>
-        <w:lastRenderedPageBreak/>
         <w:drawing>
-          <wp:inline distT="0" distB="0" distL="0" distR="0" wp14:anchorId="61C26B07" wp14:editId="7A90D7F6">
-            <wp:extent cx="5817394" cy="2743200"/>
-            <wp:effectExtent l="0" t="0" r="12065" b="0"/>
+          <wp:inline distT="0" distB="0" distL="0" distR="0" wp14:anchorId="61C26B07" wp14:editId="3EC935EF">
+            <wp:extent cx="5817235" cy="2456953"/>
+            <wp:effectExtent l="0" t="0" r="12065" b="635"/>
             <wp:docPr id="25" name="Chart 25">
               <a:extLst xmlns:a="http://schemas.openxmlformats.org/drawingml/2006/main">
                 <a:ext uri="{FF2B5EF4-FFF2-40B4-BE49-F238E27FC236}">
@@ -1830,9 +1829,9 @@
           <w:noProof/>
         </w:rPr>
         <w:drawing>
-          <wp:inline distT="0" distB="0" distL="0" distR="0" wp14:anchorId="4895B7F1" wp14:editId="32BE6FB2">
-            <wp:extent cx="5812632" cy="2743200"/>
-            <wp:effectExtent l="0" t="0" r="17145" b="0"/>
+          <wp:inline distT="0" distB="0" distL="0" distR="0" wp14:anchorId="4895B7F1" wp14:editId="2B94954F">
+            <wp:extent cx="5812155" cy="2401294"/>
+            <wp:effectExtent l="0" t="0" r="17145" b="18415"/>
             <wp:docPr id="26" name="Chart 26">
               <a:extLst xmlns:a="http://schemas.openxmlformats.org/drawingml/2006/main">
                 <a:ext uri="{FF2B5EF4-FFF2-40B4-BE49-F238E27FC236}">
@@ -1868,9 +1867,9 @@
         </w:rPr>
         <w:lastRenderedPageBreak/>
         <w:drawing>
-          <wp:inline distT="0" distB="0" distL="0" distR="0" wp14:anchorId="470E1365" wp14:editId="020ADA78">
-            <wp:extent cx="5826920" cy="2743200"/>
-            <wp:effectExtent l="0" t="0" r="2540" b="0"/>
+          <wp:inline distT="0" distB="0" distL="0" distR="0" wp14:anchorId="470E1365" wp14:editId="00480F3C">
+            <wp:extent cx="5826760" cy="2282024"/>
+            <wp:effectExtent l="0" t="0" r="2540" b="4445"/>
             <wp:docPr id="27" name="Chart 27">
               <a:extLst xmlns:a="http://schemas.openxmlformats.org/drawingml/2006/main">
                 <a:ext uri="{FF2B5EF4-FFF2-40B4-BE49-F238E27FC236}">
@@ -1992,9 +1991,9 @@
           <w:noProof/>
         </w:rPr>
         <w:drawing>
-          <wp:inline distT="0" distB="0" distL="0" distR="0" wp14:anchorId="4F2266AA" wp14:editId="75C95B73">
-            <wp:extent cx="5817394" cy="2743200"/>
-            <wp:effectExtent l="0" t="0" r="12065" b="0"/>
+          <wp:inline distT="0" distB="0" distL="0" distR="0" wp14:anchorId="4F2266AA" wp14:editId="1ABE6F30">
+            <wp:extent cx="5817235" cy="2671638"/>
+            <wp:effectExtent l="0" t="0" r="12065" b="14605"/>
             <wp:docPr id="28" name="Chart 28">
               <a:extLst xmlns:a="http://schemas.openxmlformats.org/drawingml/2006/main">
                 <a:ext uri="{FF2B5EF4-FFF2-40B4-BE49-F238E27FC236}">
@@ -2062,9 +2061,9 @@
         </w:rPr>
         <w:lastRenderedPageBreak/>
         <w:drawing>
-          <wp:inline distT="0" distB="0" distL="0" distR="0" wp14:anchorId="5FF8FEBD" wp14:editId="6E518441">
-            <wp:extent cx="5817394" cy="2743200"/>
-            <wp:effectExtent l="0" t="0" r="12065" b="0"/>
+          <wp:inline distT="0" distB="0" distL="0" distR="0" wp14:anchorId="5FF8FEBD" wp14:editId="3537C539">
+            <wp:extent cx="5817235" cy="2504578"/>
+            <wp:effectExtent l="0" t="0" r="12065" b="10160"/>
             <wp:docPr id="29" name="Chart 29">
               <a:extLst xmlns:a="http://schemas.openxmlformats.org/drawingml/2006/main">
                 <a:ext uri="{FF2B5EF4-FFF2-40B4-BE49-F238E27FC236}">
@@ -2300,6 +2299,7 @@
         <w:jc w:val="both"/>
         <w:rPr>
           <w:rFonts w:asciiTheme="majorHAnsi" w:eastAsia="Times New Roman" w:hAnsiTheme="majorHAnsi" w:cstheme="majorHAnsi"/>
+          <w:color w:val="000000"/>
           <w:sz w:val="24"/>
           <w:szCs w:val="24"/>
         </w:rPr>
@@ -2347,12 +2347,13 @@
           <w:sz w:val="24"/>
           <w:szCs w:val="24"/>
         </w:rPr>
-        <w:t xml:space="preserve"> </w:t>
+        <w:t xml:space="preserve"> Since the goal is to achieve realistic images for human perception, I’m going to show the results to people and will gather the statistics for which model is enhancing best.</w:t>
       </w:r>
     </w:p>
     <w:p>
       <w:pPr>
         <w:spacing w:after="0" w:line="240" w:lineRule="auto"/>
+        <w:ind w:firstLine="720"/>
         <w:jc w:val="both"/>
         <w:rPr>
           <w:rFonts w:asciiTheme="majorHAnsi" w:eastAsia="Times New Roman" w:hAnsiTheme="majorHAnsi" w:cstheme="majorHAnsi"/>
@@ -2360,81 +2361,6 @@
           <w:szCs w:val="24"/>
         </w:rPr>
       </w:pPr>
-    </w:p>
-    <w:p>
-      <w:pPr>
-        <w:shd w:val="clear" w:color="auto" w:fill="FFFFFF"/>
-        <w:spacing w:after="240" w:line="240" w:lineRule="auto"/>
-        <w:rPr>
-          <w:rFonts w:ascii="Segoe UI" w:eastAsia="Times New Roman" w:hAnsi="Segoe UI" w:cs="Segoe UI"/>
-          <w:color w:val="0070C0"/>
-          <w:sz w:val="24"/>
-          <w:szCs w:val="24"/>
-        </w:rPr>
-      </w:pPr>
-      <w:r>
-        <w:rPr>
-          <w:rFonts w:ascii="Segoe UI" w:eastAsia="Times New Roman" w:hAnsi="Segoe UI" w:cs="Segoe UI"/>
-          <w:color w:val="0070C0"/>
-          <w:sz w:val="24"/>
-          <w:szCs w:val="24"/>
-        </w:rPr>
-        <w:t>In this section, you will need to provide a clearly defined benchmark result or threshold for comparing across performances obtained by your solution. The reasoning behind the benchmark (in the case where it is not an established result) should be discussed. Questions to ask yourself when writing this section:</w:t>
-      </w:r>
-    </w:p>
-    <w:p>
-      <w:pPr>
-        <w:numPr>
-          <w:ilvl w:val="0"/>
-          <w:numId w:val="8"/>
-        </w:numPr>
-        <w:shd w:val="clear" w:color="auto" w:fill="FFFFFF"/>
-        <w:spacing w:before="100" w:beforeAutospacing="1" w:after="100" w:afterAutospacing="1" w:line="240" w:lineRule="auto"/>
-        <w:rPr>
-          <w:rFonts w:ascii="Segoe UI" w:eastAsia="Times New Roman" w:hAnsi="Segoe UI" w:cs="Segoe UI"/>
-          <w:color w:val="0070C0"/>
-          <w:sz w:val="24"/>
-          <w:szCs w:val="24"/>
-        </w:rPr>
-      </w:pPr>
-      <w:r>
-        <w:rPr>
-          <w:rFonts w:ascii="Segoe UI" w:eastAsia="Times New Roman" w:hAnsi="Segoe UI" w:cs="Segoe UI"/>
-          <w:i/>
-          <w:iCs/>
-          <w:color w:val="0070C0"/>
-          <w:sz w:val="24"/>
-          <w:szCs w:val="24"/>
-        </w:rPr>
-        <w:t>Has some result or value been provided that acts as a benchmark for measuring performance?</w:t>
-      </w:r>
-    </w:p>
-    <w:p>
-      <w:pPr>
-        <w:numPr>
-          <w:ilvl w:val="0"/>
-          <w:numId w:val="8"/>
-        </w:numPr>
-        <w:shd w:val="clear" w:color="auto" w:fill="FFFFFF"/>
-        <w:spacing w:before="60" w:after="100" w:afterAutospacing="1" w:line="240" w:lineRule="auto"/>
-        <w:rPr>
-          <w:rFonts w:ascii="Segoe UI" w:eastAsia="Times New Roman" w:hAnsi="Segoe UI" w:cs="Segoe UI"/>
-          <w:color w:val="0070C0"/>
-          <w:sz w:val="24"/>
-          <w:szCs w:val="24"/>
-        </w:rPr>
-      </w:pPr>
-      <w:r>
-        <w:rPr>
-          <w:rFonts w:ascii="Segoe UI" w:eastAsia="Times New Roman" w:hAnsi="Segoe UI" w:cs="Segoe UI"/>
-          <w:i/>
-          <w:iCs/>
-          <w:color w:val="0070C0"/>
-          <w:sz w:val="24"/>
-          <w:szCs w:val="24"/>
-        </w:rPr>
-        <w:t>Is it clear how this result or value was obtained (whether by data or by hypothesis)?</w:t>
-      </w:r>
     </w:p>
     <w:p>
       <w:pPr>
@@ -2462,7 +2388,6 @@
           <w:sz w:val="36"/>
           <w:szCs w:val="36"/>
         </w:rPr>
-        <w:lastRenderedPageBreak/>
         <w:t>III. Methodology</w:t>
       </w:r>
     </w:p>
@@ -2549,7 +2474,15 @@
           <w:rFonts w:ascii="Segoe UI" w:eastAsia="Times New Roman" w:hAnsi="Segoe UI" w:cs="Segoe UI"/>
           <w:sz w:val="24"/>
         </w:rPr>
-        <w:t>size. Cropped image</w:t>
+        <w:t xml:space="preserve">size. </w:t>
+      </w:r>
+      <w:r>
+        <w:rPr>
+          <w:rFonts w:ascii="Segoe UI" w:eastAsia="Times New Roman" w:hAnsi="Segoe UI" w:cs="Segoe UI"/>
+          <w:sz w:val="24"/>
+        </w:rPr>
+        <w:lastRenderedPageBreak/>
+        <w:t>Cropped image</w:t>
       </w:r>
       <w:r>
         <w:rPr>
@@ -2669,6 +2602,149 @@
         <w:jc w:val="both"/>
         <w:rPr>
           <w:rFonts w:ascii="Segoe UI" w:eastAsia="Times New Roman" w:hAnsi="Segoe UI" w:cs="Segoe UI"/>
+          <w:i/>
+          <w:iCs/>
+          <w:sz w:val="24"/>
+          <w:szCs w:val="24"/>
+        </w:rPr>
+      </w:pPr>
+      <w:r>
+        <w:rPr>
+          <w:rFonts w:ascii="Segoe UI" w:eastAsia="Times New Roman" w:hAnsi="Segoe UI" w:cs="Segoe UI"/>
+          <w:sz w:val="24"/>
+          <w:szCs w:val="24"/>
+        </w:rPr>
+        <w:t xml:space="preserve">Used </w:t>
+      </w:r>
+      <w:proofErr w:type="spellStart"/>
+      <w:r>
+        <w:rPr>
+          <w:rFonts w:ascii="Segoe UI" w:eastAsia="Times New Roman" w:hAnsi="Segoe UI" w:cs="Segoe UI"/>
+          <w:sz w:val="24"/>
+          <w:szCs w:val="24"/>
+        </w:rPr>
+        <w:t>Jupyter</w:t>
+      </w:r>
+      <w:proofErr w:type="spellEnd"/>
+      <w:r>
+        <w:rPr>
+          <w:rFonts w:ascii="Segoe UI" w:eastAsia="Times New Roman" w:hAnsi="Segoe UI" w:cs="Segoe UI"/>
+          <w:sz w:val="24"/>
+          <w:szCs w:val="24"/>
+        </w:rPr>
+        <w:t xml:space="preserve"> notebook – </w:t>
+      </w:r>
+      <w:r>
+        <w:rPr>
+          <w:rFonts w:ascii="Segoe UI" w:eastAsia="Times New Roman" w:hAnsi="Segoe UI" w:cs="Segoe UI"/>
+          <w:i/>
+          <w:iCs/>
+          <w:sz w:val="24"/>
+          <w:szCs w:val="24"/>
+        </w:rPr>
+        <w:t>./</w:t>
+      </w:r>
+      <w:proofErr w:type="spellStart"/>
+      <w:r>
+        <w:rPr>
+          <w:rFonts w:ascii="Segoe UI" w:eastAsia="Times New Roman" w:hAnsi="Segoe UI" w:cs="Segoe UI"/>
+          <w:i/>
+          <w:iCs/>
+          <w:sz w:val="24"/>
+          <w:szCs w:val="24"/>
+        </w:rPr>
+        <w:t>pre_processing</w:t>
+      </w:r>
+      <w:proofErr w:type="spellEnd"/>
+      <w:r>
+        <w:rPr>
+          <w:rFonts w:ascii="Segoe UI" w:eastAsia="Times New Roman" w:hAnsi="Segoe UI" w:cs="Segoe UI"/>
+          <w:i/>
+          <w:iCs/>
+          <w:sz w:val="24"/>
+          <w:szCs w:val="24"/>
+        </w:rPr>
+        <w:t>/</w:t>
+      </w:r>
+      <w:proofErr w:type="spellStart"/>
+      <w:r>
+        <w:rPr>
+          <w:rFonts w:ascii="Segoe UI" w:eastAsia="Times New Roman" w:hAnsi="Segoe UI" w:cs="Segoe UI"/>
+          <w:i/>
+          <w:iCs/>
+          <w:sz w:val="24"/>
+          <w:szCs w:val="24"/>
+        </w:rPr>
+        <w:t>image_filter_and_split.ipynb</w:t>
+      </w:r>
+      <w:proofErr w:type="spellEnd"/>
+    </w:p>
+    <w:p>
+      <w:pPr>
+        <w:shd w:val="clear" w:color="auto" w:fill="FFFFFF"/>
+        <w:spacing w:after="240" w:line="240" w:lineRule="auto"/>
+        <w:jc w:val="both"/>
+        <w:rPr>
+          <w:rFonts w:ascii="Segoe UI" w:eastAsia="Times New Roman" w:hAnsi="Segoe UI" w:cs="Segoe UI"/>
+          <w:sz w:val="24"/>
+          <w:szCs w:val="24"/>
+        </w:rPr>
+      </w:pPr>
+      <w:r>
+        <w:rPr>
+          <w:rFonts w:ascii="Segoe UI" w:eastAsia="Times New Roman" w:hAnsi="Segoe UI" w:cs="Segoe UI"/>
+          <w:sz w:val="24"/>
+          <w:szCs w:val="24"/>
+        </w:rPr>
+        <w:t xml:space="preserve">Since I’m not going to upload the </w:t>
+      </w:r>
+      <w:r>
+        <w:rPr>
+          <w:rFonts w:ascii="Segoe UI" w:eastAsia="Times New Roman" w:hAnsi="Segoe UI" w:cs="Segoe UI"/>
+          <w:sz w:val="24"/>
+          <w:szCs w:val="24"/>
+        </w:rPr>
+        <w:t>original dataset, here is a link with the split:</w:t>
+      </w:r>
+    </w:p>
+    <w:p>
+      <w:pPr>
+        <w:shd w:val="clear" w:color="auto" w:fill="FFFFFF"/>
+        <w:spacing w:after="240" w:line="240" w:lineRule="auto"/>
+        <w:jc w:val="both"/>
+        <w:rPr>
+          <w:rFonts w:ascii="Segoe UI" w:eastAsia="Times New Roman" w:hAnsi="Segoe UI" w:cs="Segoe UI"/>
+          <w:color w:val="FF0000"/>
+          <w:sz w:val="24"/>
+          <w:szCs w:val="24"/>
+        </w:rPr>
+      </w:pPr>
+      <w:r>
+        <w:rPr>
+          <w:rFonts w:ascii="Segoe UI" w:eastAsia="Times New Roman" w:hAnsi="Segoe UI" w:cs="Segoe UI"/>
+          <w:color w:val="FF0000"/>
+          <w:sz w:val="24"/>
+          <w:szCs w:val="24"/>
+        </w:rPr>
+        <w:t xml:space="preserve">TODO: </w:t>
+      </w:r>
+      <w:r>
+        <w:rPr>
+          <w:rFonts w:ascii="Segoe UI" w:eastAsia="Times New Roman" w:hAnsi="Segoe UI" w:cs="Segoe UI"/>
+          <w:color w:val="FF0000"/>
+          <w:sz w:val="24"/>
+          <w:szCs w:val="24"/>
+        </w:rPr>
+        <w:t>Need to put the link here once the files are uploaded.</w:t>
+      </w:r>
+    </w:p>
+    <w:p>
+      <w:pPr>
+        <w:shd w:val="clear" w:color="auto" w:fill="FFFFFF"/>
+        <w:spacing w:after="240" w:line="240" w:lineRule="auto"/>
+        <w:jc w:val="both"/>
+        <w:rPr>
+          <w:rFonts w:ascii="Segoe UI" w:eastAsia="Times New Roman" w:hAnsi="Segoe UI" w:cs="Segoe UI"/>
           <w:sz w:val="24"/>
           <w:szCs w:val="24"/>
         </w:rPr>
@@ -2682,16 +2758,14 @@
         <w:tab/>
         <w:t xml:space="preserve">I have created also a </w:t>
       </w:r>
-      <w:proofErr w:type="gramStart"/>
-      <w:r>
-        <w:rPr>
-          <w:rFonts w:ascii="Segoe UI" w:eastAsia="Times New Roman" w:hAnsi="Segoe UI" w:cs="Segoe UI"/>
-          <w:sz w:val="24"/>
-          <w:szCs w:val="24"/>
-        </w:rPr>
-        <w:t>smaller subsets</w:t>
-      </w:r>
-      <w:proofErr w:type="gramEnd"/>
+      <w:r>
+        <w:rPr>
+          <w:rFonts w:ascii="Segoe UI" w:eastAsia="Times New Roman" w:hAnsi="Segoe UI" w:cs="Segoe UI"/>
+          <w:sz w:val="24"/>
+          <w:szCs w:val="24"/>
+        </w:rPr>
+        <w:t>smaller subset</w:t>
+      </w:r>
       <w:r>
         <w:rPr>
           <w:rFonts w:ascii="Segoe UI" w:eastAsia="Times New Roman" w:hAnsi="Segoe UI" w:cs="Segoe UI"/>
@@ -2706,15 +2780,15 @@
           <w:sz w:val="24"/>
           <w:szCs w:val="24"/>
         </w:rPr>
-        <w:t xml:space="preserve">performance </w:t>
-      </w:r>
-      <w:r>
-        <w:rPr>
-          <w:rFonts w:ascii="Segoe UI" w:eastAsia="Times New Roman" w:hAnsi="Segoe UI" w:cs="Segoe UI"/>
-          <w:sz w:val="24"/>
-          <w:szCs w:val="24"/>
-        </w:rPr>
-        <w:t>checks of the models.</w:t>
+        <w:t>evaluation</w:t>
+      </w:r>
+      <w:r>
+        <w:rPr>
+          <w:rFonts w:ascii="Segoe UI" w:eastAsia="Times New Roman" w:hAnsi="Segoe UI" w:cs="Segoe UI"/>
+          <w:sz w:val="24"/>
+          <w:szCs w:val="24"/>
+        </w:rPr>
+        <w:t xml:space="preserve"> of the models.</w:t>
       </w:r>
     </w:p>
     <w:p>
@@ -2811,6 +2885,136 @@
         </w:rPr>
         <w:t xml:space="preserve"> </w:t>
       </w:r>
+      <w:r>
+        <w:rPr>
+          <w:rFonts w:ascii="Segoe UI" w:eastAsia="Times New Roman" w:hAnsi="Segoe UI" w:cs="Segoe UI"/>
+          <w:sz w:val="24"/>
+          <w:szCs w:val="24"/>
+        </w:rPr>
+        <w:t xml:space="preserve">All of the models </w:t>
+      </w:r>
+      <w:r>
+        <w:rPr>
+          <w:rFonts w:ascii="Segoe UI" w:eastAsia="Times New Roman" w:hAnsi="Segoe UI" w:cs="Segoe UI"/>
+          <w:sz w:val="24"/>
+          <w:szCs w:val="24"/>
+        </w:rPr>
+        <w:t>contain</w:t>
+      </w:r>
+      <w:r>
+        <w:rPr>
+          <w:rFonts w:ascii="Segoe UI" w:eastAsia="Times New Roman" w:hAnsi="Segoe UI" w:cs="Segoe UI"/>
+          <w:sz w:val="24"/>
+          <w:szCs w:val="24"/>
+        </w:rPr>
+        <w:t xml:space="preserve"> only convolution layers </w:t>
+      </w:r>
+      <w:r>
+        <w:rPr>
+          <w:rFonts w:ascii="Segoe UI" w:eastAsia="Times New Roman" w:hAnsi="Segoe UI" w:cs="Segoe UI"/>
+          <w:sz w:val="24"/>
+          <w:szCs w:val="24"/>
+        </w:rPr>
+        <w:t>and up sampling layers. No fully connected or pulling layers are used. This allow that the model to be used after that with images of any size.</w:t>
+      </w:r>
+    </w:p>
+    <w:p>
+      <w:pPr>
+        <w:shd w:val="clear" w:color="auto" w:fill="FFFFFF"/>
+        <w:spacing w:after="240" w:line="240" w:lineRule="auto"/>
+        <w:jc w:val="both"/>
+        <w:rPr>
+          <w:rFonts w:ascii="Segoe UI" w:eastAsia="Times New Roman" w:hAnsi="Segoe UI" w:cs="Segoe UI"/>
+          <w:sz w:val="24"/>
+          <w:szCs w:val="24"/>
+        </w:rPr>
+      </w:pPr>
+      <w:r>
+        <w:rPr>
+          <w:rFonts w:ascii="Segoe UI" w:eastAsia="Times New Roman" w:hAnsi="Segoe UI" w:cs="Segoe UI"/>
+          <w:sz w:val="24"/>
+          <w:szCs w:val="24"/>
+        </w:rPr>
+        <w:t xml:space="preserve">All convolutional </w:t>
+      </w:r>
+      <w:proofErr w:type="gramStart"/>
+      <w:r>
+        <w:rPr>
+          <w:rFonts w:ascii="Segoe UI" w:eastAsia="Times New Roman" w:hAnsi="Segoe UI" w:cs="Segoe UI"/>
+          <w:sz w:val="24"/>
+          <w:szCs w:val="24"/>
+        </w:rPr>
+        <w:t>layers</w:t>
+      </w:r>
+      <w:proofErr w:type="gramEnd"/>
+      <w:r>
+        <w:rPr>
+          <w:rFonts w:ascii="Segoe UI" w:eastAsia="Times New Roman" w:hAnsi="Segoe UI" w:cs="Segoe UI"/>
+          <w:sz w:val="24"/>
+          <w:szCs w:val="24"/>
+        </w:rPr>
+        <w:t xml:space="preserve"> use ‘</w:t>
+      </w:r>
+      <w:r>
+        <w:rPr>
+          <w:rFonts w:ascii="Segoe UI" w:eastAsia="Times New Roman" w:hAnsi="Segoe UI" w:cs="Segoe UI"/>
+          <w:i/>
+          <w:iCs/>
+          <w:sz w:val="24"/>
+          <w:szCs w:val="24"/>
+        </w:rPr>
+        <w:t>uniform</w:t>
+      </w:r>
+      <w:r>
+        <w:rPr>
+          <w:rFonts w:ascii="Segoe UI" w:eastAsia="Times New Roman" w:hAnsi="Segoe UI" w:cs="Segoe UI"/>
+          <w:i/>
+          <w:iCs/>
+          <w:sz w:val="24"/>
+          <w:szCs w:val="24"/>
+        </w:rPr>
+        <w:t>’</w:t>
+      </w:r>
+      <w:r>
+        <w:rPr>
+          <w:rFonts w:ascii="Segoe UI" w:eastAsia="Times New Roman" w:hAnsi="Segoe UI" w:cs="Segoe UI"/>
+          <w:sz w:val="24"/>
+          <w:szCs w:val="24"/>
+        </w:rPr>
+        <w:t xml:space="preserve"> initialize</w:t>
+      </w:r>
+      <w:r>
+        <w:rPr>
+          <w:rFonts w:ascii="Segoe UI" w:eastAsia="Times New Roman" w:hAnsi="Segoe UI" w:cs="Segoe UI"/>
+          <w:sz w:val="24"/>
+          <w:szCs w:val="24"/>
+        </w:rPr>
+        <w:t>r and the kernel size I selected is 3.</w:t>
+      </w:r>
+    </w:p>
+    <w:p>
+      <w:pPr>
+        <w:shd w:val="clear" w:color="auto" w:fill="FFFFFF"/>
+        <w:spacing w:after="240" w:line="240" w:lineRule="auto"/>
+        <w:jc w:val="both"/>
+        <w:rPr>
+          <w:rFonts w:ascii="Segoe UI" w:eastAsia="Times New Roman" w:hAnsi="Segoe UI" w:cs="Segoe UI"/>
+          <w:color w:val="FF0000"/>
+          <w:sz w:val="24"/>
+          <w:szCs w:val="24"/>
+        </w:rPr>
+      </w:pPr>
+      <w:r>
+        <w:rPr>
+          <w:rFonts w:ascii="Segoe UI" w:eastAsia="Times New Roman" w:hAnsi="Segoe UI" w:cs="Segoe UI"/>
+          <w:color w:val="FF0000"/>
+          <w:sz w:val="24"/>
+          <w:szCs w:val="24"/>
+        </w:rPr>
+        <w:t>TODO: Describe the loss functions used here and the created models with different loss functions.</w:t>
+      </w:r>
+      <w:bookmarkStart w:id="0" w:name="_GoBack"/>
+      <w:bookmarkEnd w:id="0"/>
     </w:p>
     <w:p>
       <w:pPr>
@@ -2874,10 +3078,10 @@
             <v:path o:extrusionok="f" gradientshapeok="t" o:connecttype="rect"/>
             <o:lock v:ext="edit" aspectratio="t"/>
           </v:shapetype>
-          <v:shape id="_x0000_i1025" type="#_x0000_t75" style="width:125.85pt;height:95.05pt" o:ole="">
+          <v:shape id="_x0000_i1025" type="#_x0000_t75" style="width:125.9pt;height:94.95pt" o:ole="">
             <v:imagedata r:id="rId26" o:title=""/>
           </v:shape>
-          <o:OLEObject Type="Embed" ProgID="Visio.Drawing.15" ShapeID="_x0000_i1025" DrawAspect="Content" ObjectID="_1622056168" r:id="rId27"/>
+          <o:OLEObject Type="Embed" ProgID="Visio.Drawing.15" ShapeID="_x0000_i1025" DrawAspect="Content" ObjectID="_1622122645" r:id="rId27"/>
         </w:object>
       </w:r>
     </w:p>
@@ -2911,10 +3115,10 @@
           <w:rFonts w:ascii="Segoe UI" w:hAnsi="Segoe UI" w:cs="Segoe UI"/>
         </w:rPr>
         <w:object w:dxaOrig="2138" w:dyaOrig="9698" w14:anchorId="005286A6">
-          <v:shape id="_x0000_i1026" type="#_x0000_t75" style="width:99.35pt;height:449.85pt" o:ole="">
+          <v:shape id="_x0000_i1026" type="#_x0000_t75" style="width:98.5pt;height:434.65pt" o:ole="">
             <v:imagedata r:id="rId28" o:title=""/>
           </v:shape>
-          <o:OLEObject Type="Embed" ProgID="Visio.Drawing.15" ShapeID="_x0000_i1026" DrawAspect="Content" ObjectID="_1622056169" r:id="rId29"/>
+          <o:OLEObject Type="Embed" ProgID="Visio.Drawing.15" ShapeID="_x0000_i1026" DrawAspect="Content" ObjectID="_1622122646" r:id="rId29"/>
         </w:object>
       </w:r>
     </w:p>
@@ -2931,7 +3135,49 @@
         <w:rPr>
           <w:rFonts w:ascii="Segoe UI" w:hAnsi="Segoe UI" w:cs="Segoe UI"/>
         </w:rPr>
-        <w:t>Base model. Used mostly in the initial evaluation.</w:t>
+        <w:t xml:space="preserve">Base </w:t>
+      </w:r>
+      <w:r>
+        <w:rPr>
+          <w:rFonts w:ascii="Segoe UI" w:hAnsi="Segoe UI" w:cs="Segoe UI"/>
+        </w:rPr>
+        <w:t>model</w:t>
+      </w:r>
+      <w:r>
+        <w:rPr>
+          <w:rFonts w:ascii="Segoe UI" w:hAnsi="Segoe UI" w:cs="Segoe UI"/>
+        </w:rPr>
+        <w:t>. Used mostly in the initial evaluation.</w:t>
+      </w:r>
+      <w:r>
+        <w:rPr>
+          <w:rFonts w:ascii="Segoe UI" w:hAnsi="Segoe UI" w:cs="Segoe UI"/>
+        </w:rPr>
+        <w:t xml:space="preserve"> </w:t>
+      </w:r>
+      <w:r>
+        <w:rPr>
+          <w:rFonts w:ascii="Segoe UI" w:hAnsi="Segoe UI" w:cs="Segoe UI"/>
+          <w:b/>
+          <w:bCs/>
+        </w:rPr>
+        <w:t>(</w:t>
+      </w:r>
+      <w:r>
+        <w:rPr>
+          <w:rFonts w:ascii="Segoe UI" w:hAnsi="Segoe UI" w:cs="Segoe UI"/>
+          <w:b/>
+          <w:bCs/>
+        </w:rPr>
+        <w:t>CNN</w:t>
+      </w:r>
+      <w:r>
+        <w:rPr>
+          <w:rFonts w:ascii="Segoe UI" w:hAnsi="Segoe UI" w:cs="Segoe UI"/>
+          <w:b/>
+          <w:bCs/>
+        </w:rPr>
+        <w:t xml:space="preserve"> 1)</w:t>
       </w:r>
     </w:p>
     <w:p>
@@ -2970,10 +3216,10 @@
           <w:rFonts w:ascii="Segoe UI" w:hAnsi="Segoe UI" w:cs="Segoe UI"/>
         </w:rPr>
         <w:object w:dxaOrig="4929" w:dyaOrig="9698" w14:anchorId="5A79AB5B">
-          <v:shape id="_x0000_i1027" type="#_x0000_t75" style="width:211.95pt;height:417pt" o:ole="">
+          <v:shape id="_x0000_i1027" type="#_x0000_t75" style="width:209.8pt;height:412.55pt" o:ole="">
             <v:imagedata r:id="rId30" o:title=""/>
           </v:shape>
-          <o:OLEObject Type="Embed" ProgID="Visio.Drawing.15" ShapeID="_x0000_i1027" DrawAspect="Content" ObjectID="_1622056170" r:id="rId31"/>
+          <o:OLEObject Type="Embed" ProgID="Visio.Drawing.15" ShapeID="_x0000_i1027" DrawAspect="Content" ObjectID="_1622122647" r:id="rId31"/>
         </w:object>
       </w:r>
     </w:p>
@@ -2990,7 +3236,41 @@
         <w:rPr>
           <w:rFonts w:ascii="Segoe UI" w:hAnsi="Segoe UI" w:cs="Segoe UI"/>
         </w:rPr>
-        <w:t>Model with added bicubic interpolation</w:t>
+        <w:t>Model</w:t>
+      </w:r>
+      <w:r>
+        <w:rPr>
+          <w:rFonts w:ascii="Segoe UI" w:hAnsi="Segoe UI" w:cs="Segoe UI"/>
+        </w:rPr>
+        <w:t xml:space="preserve"> with added bicubic interpolation</w:t>
+      </w:r>
+      <w:r>
+        <w:rPr>
+          <w:rFonts w:ascii="Segoe UI" w:hAnsi="Segoe UI" w:cs="Segoe UI"/>
+        </w:rPr>
+        <w:t>. (</w:t>
+      </w:r>
+      <w:r>
+        <w:rPr>
+          <w:rFonts w:ascii="Segoe UI" w:hAnsi="Segoe UI" w:cs="Segoe UI"/>
+          <w:b/>
+          <w:bCs/>
+        </w:rPr>
+        <w:t>CNN</w:t>
+      </w:r>
+      <w:r>
+        <w:rPr>
+          <w:rFonts w:ascii="Segoe UI" w:hAnsi="Segoe UI" w:cs="Segoe UI"/>
+          <w:b/>
+          <w:bCs/>
+        </w:rPr>
+        <w:t xml:space="preserve"> 2</w:t>
+      </w:r>
+      <w:r>
+        <w:rPr>
+          <w:rFonts w:ascii="Segoe UI" w:hAnsi="Segoe UI" w:cs="Segoe UI"/>
+        </w:rPr>
+        <w:t>)</w:t>
       </w:r>
     </w:p>
     <w:p>
@@ -3035,10 +3315,10 @@
           <w:rFonts w:ascii="Segoe UI" w:hAnsi="Segoe UI" w:cs="Segoe UI"/>
         </w:rPr>
         <w:object w:dxaOrig="2138" w:dyaOrig="8438" w14:anchorId="6E4DCAD3">
-          <v:shape id="_x0000_i1028" type="#_x0000_t75" style="width:82.35pt;height:325.75pt" o:ole="">
+          <v:shape id="_x0000_i1028" type="#_x0000_t75" style="width:82.15pt;height:325.55pt" o:ole="">
             <v:imagedata r:id="rId32" o:title=""/>
           </v:shape>
-          <o:OLEObject Type="Embed" ProgID="Visio.Drawing.15" ShapeID="_x0000_i1028" DrawAspect="Content" ObjectID="_1622056171" r:id="rId33"/>
+          <o:OLEObject Type="Embed" ProgID="Visio.Drawing.15" ShapeID="_x0000_i1028" DrawAspect="Content" ObjectID="_1622122648" r:id="rId33"/>
         </w:object>
       </w:r>
     </w:p>
@@ -3057,7 +3337,33 @@
         <w:rPr>
           <w:rFonts w:ascii="Segoe UI" w:hAnsi="Segoe UI" w:cs="Segoe UI"/>
         </w:rPr>
-        <w:t>Model without residual blocks and without bicubic interpolation.</w:t>
+        <w:t>Model</w:t>
+      </w:r>
+      <w:r>
+        <w:rPr>
+          <w:rFonts w:ascii="Segoe UI" w:hAnsi="Segoe UI" w:cs="Segoe UI"/>
+        </w:rPr>
+        <w:t xml:space="preserve"> without residual blocks and without bicubic interpolation.</w:t>
+      </w:r>
+      <w:r>
+        <w:rPr>
+          <w:rFonts w:ascii="Segoe UI" w:hAnsi="Segoe UI" w:cs="Segoe UI"/>
+        </w:rPr>
+        <w:t xml:space="preserve"> (</w:t>
+      </w:r>
+      <w:r>
+        <w:rPr>
+          <w:rFonts w:ascii="Segoe UI" w:hAnsi="Segoe UI" w:cs="Segoe UI"/>
+          <w:b/>
+          <w:bCs/>
+        </w:rPr>
+        <w:t>CNN 3</w:t>
+      </w:r>
+      <w:r>
+        <w:rPr>
+          <w:rFonts w:ascii="Segoe UI" w:hAnsi="Segoe UI" w:cs="Segoe UI"/>
+        </w:rPr>
+        <w:t>)</w:t>
       </w:r>
     </w:p>
     <w:p>
@@ -3156,6 +3462,312 @@
       <w:pPr>
         <w:shd w:val="clear" w:color="auto" w:fill="FFFFFF"/>
         <w:spacing w:after="240" w:line="240" w:lineRule="auto"/>
+        <w:rPr>
+          <w:rFonts w:ascii="Segoe UI" w:eastAsia="Times New Roman" w:hAnsi="Segoe UI" w:cs="Segoe UI"/>
+          <w:sz w:val="24"/>
+          <w:szCs w:val="24"/>
+        </w:rPr>
+      </w:pPr>
+      <w:r>
+        <w:rPr>
+          <w:rFonts w:ascii="Segoe UI" w:eastAsia="Times New Roman" w:hAnsi="Segoe UI" w:cs="Segoe UI"/>
+          <w:sz w:val="24"/>
+          <w:szCs w:val="24"/>
+        </w:rPr>
+        <w:t xml:space="preserve">Used </w:t>
+      </w:r>
+      <w:proofErr w:type="spellStart"/>
+      <w:r>
+        <w:rPr>
+          <w:rFonts w:ascii="Segoe UI" w:eastAsia="Times New Roman" w:hAnsi="Segoe UI" w:cs="Segoe UI"/>
+          <w:sz w:val="24"/>
+          <w:szCs w:val="24"/>
+        </w:rPr>
+        <w:t>Jupyter</w:t>
+      </w:r>
+      <w:proofErr w:type="spellEnd"/>
+      <w:r>
+        <w:rPr>
+          <w:rFonts w:ascii="Segoe UI" w:eastAsia="Times New Roman" w:hAnsi="Segoe UI" w:cs="Segoe UI"/>
+          <w:sz w:val="24"/>
+          <w:szCs w:val="24"/>
+        </w:rPr>
+        <w:t xml:space="preserve"> notebook: </w:t>
+      </w:r>
+      <w:proofErr w:type="spellStart"/>
+      <w:r>
+        <w:rPr>
+          <w:rFonts w:ascii="Segoe UI" w:eastAsia="Times New Roman" w:hAnsi="Segoe UI" w:cs="Segoe UI"/>
+          <w:b/>
+          <w:bCs/>
+          <w:i/>
+          <w:iCs/>
+          <w:sz w:val="24"/>
+          <w:szCs w:val="24"/>
+        </w:rPr>
+        <w:t>image_super_resolution_</w:t>
+      </w:r>
+      <w:proofErr w:type="gramStart"/>
+      <w:r>
+        <w:rPr>
+          <w:rFonts w:ascii="Segoe UI" w:eastAsia="Times New Roman" w:hAnsi="Segoe UI" w:cs="Segoe UI"/>
+          <w:b/>
+          <w:bCs/>
+          <w:i/>
+          <w:iCs/>
+          <w:sz w:val="24"/>
+          <w:szCs w:val="24"/>
+        </w:rPr>
+        <w:t>initial.ipynb</w:t>
+      </w:r>
+      <w:proofErr w:type="spellEnd"/>
+      <w:proofErr w:type="gramEnd"/>
+      <w:r>
+        <w:rPr>
+          <w:rFonts w:ascii="Segoe UI" w:eastAsia="Times New Roman" w:hAnsi="Segoe UI" w:cs="Segoe UI"/>
+          <w:sz w:val="24"/>
+          <w:szCs w:val="24"/>
+        </w:rPr>
+        <w:t xml:space="preserve"> with these parameters:</w:t>
+      </w:r>
+      <w:r>
+        <w:rPr>
+          <w:rFonts w:ascii="Segoe UI" w:eastAsia="Times New Roman" w:hAnsi="Segoe UI" w:cs="Segoe UI"/>
+          <w:sz w:val="24"/>
+          <w:szCs w:val="24"/>
+        </w:rPr>
+        <w:br/>
+      </w:r>
+      <w:proofErr w:type="spellStart"/>
+      <w:r>
+        <w:rPr>
+          <w:rFonts w:ascii="Segoe UI" w:eastAsia="Times New Roman" w:hAnsi="Segoe UI" w:cs="Segoe UI"/>
+          <w:sz w:val="24"/>
+          <w:szCs w:val="24"/>
+        </w:rPr>
+        <w:t>use_small_dataset</w:t>
+      </w:r>
+      <w:proofErr w:type="spellEnd"/>
+      <w:r>
+        <w:rPr>
+          <w:rFonts w:ascii="Segoe UI" w:eastAsia="Times New Roman" w:hAnsi="Segoe UI" w:cs="Segoe UI"/>
+          <w:sz w:val="24"/>
+          <w:szCs w:val="24"/>
+        </w:rPr>
+        <w:t xml:space="preserve"> = True</w:t>
+      </w:r>
+      <w:r>
+        <w:rPr>
+          <w:rFonts w:ascii="Segoe UI" w:eastAsia="Times New Roman" w:hAnsi="Segoe UI" w:cs="Segoe UI"/>
+          <w:sz w:val="24"/>
+          <w:szCs w:val="24"/>
+        </w:rPr>
+        <w:br/>
+      </w:r>
+      <w:proofErr w:type="spellStart"/>
+      <w:r>
+        <w:rPr>
+          <w:rFonts w:ascii="Segoe UI" w:eastAsia="Times New Roman" w:hAnsi="Segoe UI" w:cs="Segoe UI"/>
+          <w:sz w:val="24"/>
+          <w:szCs w:val="24"/>
+        </w:rPr>
+        <w:t>use_dataset_celeba</w:t>
+      </w:r>
+      <w:proofErr w:type="spellEnd"/>
+      <w:r>
+        <w:rPr>
+          <w:rFonts w:ascii="Segoe UI" w:eastAsia="Times New Roman" w:hAnsi="Segoe UI" w:cs="Segoe UI"/>
+          <w:sz w:val="24"/>
+          <w:szCs w:val="24"/>
+        </w:rPr>
+        <w:t xml:space="preserve"> = False</w:t>
+      </w:r>
+      <w:r>
+        <w:rPr>
+          <w:rFonts w:ascii="Segoe UI" w:eastAsia="Times New Roman" w:hAnsi="Segoe UI" w:cs="Segoe UI"/>
+          <w:sz w:val="24"/>
+          <w:szCs w:val="24"/>
+        </w:rPr>
+        <w:br/>
+      </w:r>
+      <w:proofErr w:type="spellStart"/>
+      <w:r>
+        <w:rPr>
+          <w:rFonts w:ascii="Segoe UI" w:eastAsia="Times New Roman" w:hAnsi="Segoe UI" w:cs="Segoe UI"/>
+          <w:sz w:val="24"/>
+          <w:szCs w:val="24"/>
+        </w:rPr>
+        <w:t>disable_training</w:t>
+      </w:r>
+      <w:proofErr w:type="spellEnd"/>
+      <w:r>
+        <w:rPr>
+          <w:rFonts w:ascii="Segoe UI" w:eastAsia="Times New Roman" w:hAnsi="Segoe UI" w:cs="Segoe UI"/>
+          <w:sz w:val="24"/>
+          <w:szCs w:val="24"/>
+        </w:rPr>
+        <w:t xml:space="preserve"> = False</w:t>
+      </w:r>
+      <w:r>
+        <w:rPr>
+          <w:rFonts w:ascii="Segoe UI" w:eastAsia="Times New Roman" w:hAnsi="Segoe UI" w:cs="Segoe UI"/>
+          <w:sz w:val="24"/>
+          <w:szCs w:val="24"/>
+        </w:rPr>
+        <w:br/>
+      </w:r>
+      <w:proofErr w:type="spellStart"/>
+      <w:r>
+        <w:rPr>
+          <w:rFonts w:ascii="Segoe UI" w:eastAsia="Times New Roman" w:hAnsi="Segoe UI" w:cs="Segoe UI"/>
+          <w:sz w:val="24"/>
+          <w:szCs w:val="24"/>
+        </w:rPr>
+        <w:t>load_weights_before_training</w:t>
+      </w:r>
+      <w:proofErr w:type="spellEnd"/>
+      <w:r>
+        <w:rPr>
+          <w:rFonts w:ascii="Segoe UI" w:eastAsia="Times New Roman" w:hAnsi="Segoe UI" w:cs="Segoe UI"/>
+          <w:sz w:val="24"/>
+          <w:szCs w:val="24"/>
+        </w:rPr>
+        <w:t xml:space="preserve"> = False</w:t>
+      </w:r>
+      <w:r>
+        <w:rPr>
+          <w:rFonts w:ascii="Segoe UI" w:eastAsia="Times New Roman" w:hAnsi="Segoe UI" w:cs="Segoe UI"/>
+          <w:sz w:val="24"/>
+          <w:szCs w:val="24"/>
+        </w:rPr>
+        <w:br/>
+        <w:t>All of the models have to be enabled.</w:t>
+      </w:r>
+      <w:r>
+        <w:rPr>
+          <w:rFonts w:ascii="Segoe UI" w:eastAsia="Times New Roman" w:hAnsi="Segoe UI" w:cs="Segoe UI"/>
+          <w:sz w:val="24"/>
+          <w:szCs w:val="24"/>
+        </w:rPr>
+        <w:br/>
+      </w:r>
+      <w:proofErr w:type="spellStart"/>
+      <w:r>
+        <w:rPr>
+          <w:rFonts w:ascii="Segoe UI" w:eastAsia="Times New Roman" w:hAnsi="Segoe UI" w:cs="Segoe UI"/>
+          <w:sz w:val="24"/>
+          <w:szCs w:val="24"/>
+        </w:rPr>
+        <w:t>train_epochs</w:t>
+      </w:r>
+      <w:proofErr w:type="spellEnd"/>
+      <w:r>
+        <w:rPr>
+          <w:rFonts w:ascii="Segoe UI" w:eastAsia="Times New Roman" w:hAnsi="Segoe UI" w:cs="Segoe UI"/>
+          <w:sz w:val="24"/>
+          <w:szCs w:val="24"/>
+        </w:rPr>
+        <w:t xml:space="preserve"> = 100</w:t>
+      </w:r>
+      <w:r>
+        <w:rPr>
+          <w:rFonts w:ascii="Segoe UI" w:eastAsia="Times New Roman" w:hAnsi="Segoe UI" w:cs="Segoe UI"/>
+          <w:sz w:val="24"/>
+          <w:szCs w:val="24"/>
+        </w:rPr>
+        <w:br/>
+      </w:r>
+      <w:proofErr w:type="spellStart"/>
+      <w:r>
+        <w:rPr>
+          <w:rFonts w:ascii="Segoe UI" w:eastAsia="Times New Roman" w:hAnsi="Segoe UI" w:cs="Segoe UI"/>
+          <w:sz w:val="24"/>
+          <w:szCs w:val="24"/>
+        </w:rPr>
+        <w:t>train_batch_size</w:t>
+      </w:r>
+      <w:proofErr w:type="spellEnd"/>
+      <w:r>
+        <w:rPr>
+          <w:rFonts w:ascii="Segoe UI" w:eastAsia="Times New Roman" w:hAnsi="Segoe UI" w:cs="Segoe UI"/>
+          <w:sz w:val="24"/>
+          <w:szCs w:val="24"/>
+        </w:rPr>
+        <w:t xml:space="preserve"> = 32</w:t>
+      </w:r>
+      <w:r>
+        <w:rPr>
+          <w:rFonts w:ascii="Segoe UI" w:eastAsia="Times New Roman" w:hAnsi="Segoe UI" w:cs="Segoe UI"/>
+          <w:sz w:val="24"/>
+          <w:szCs w:val="24"/>
+        </w:rPr>
+        <w:br/>
+      </w:r>
+      <w:proofErr w:type="spellStart"/>
+      <w:r>
+        <w:rPr>
+          <w:rFonts w:ascii="Segoe UI" w:eastAsia="Times New Roman" w:hAnsi="Segoe UI" w:cs="Segoe UI"/>
+          <w:sz w:val="24"/>
+          <w:szCs w:val="24"/>
+        </w:rPr>
+        <w:t>test_image_index_to_show</w:t>
+      </w:r>
+      <w:proofErr w:type="spellEnd"/>
+      <w:r>
+        <w:rPr>
+          <w:rFonts w:ascii="Segoe UI" w:eastAsia="Times New Roman" w:hAnsi="Segoe UI" w:cs="Segoe UI"/>
+          <w:sz w:val="24"/>
+          <w:szCs w:val="24"/>
+        </w:rPr>
+        <w:t xml:space="preserve"> = range(20)</w:t>
+      </w:r>
+      <w:r>
+        <w:rPr>
+          <w:rFonts w:ascii="Segoe UI" w:eastAsia="Times New Roman" w:hAnsi="Segoe UI" w:cs="Segoe UI"/>
+          <w:sz w:val="24"/>
+          <w:szCs w:val="24"/>
+        </w:rPr>
+        <w:br/>
+      </w:r>
+      <w:r>
+        <w:rPr>
+          <w:rFonts w:ascii="Segoe UI" w:eastAsia="Times New Roman" w:hAnsi="Segoe UI" w:cs="Segoe UI"/>
+          <w:sz w:val="24"/>
+          <w:szCs w:val="24"/>
+        </w:rPr>
+        <w:t>optimizer = Adam(</w:t>
+      </w:r>
+      <w:proofErr w:type="spellStart"/>
+      <w:r>
+        <w:rPr>
+          <w:rFonts w:ascii="Segoe UI" w:eastAsia="Times New Roman" w:hAnsi="Segoe UI" w:cs="Segoe UI"/>
+          <w:sz w:val="24"/>
+          <w:szCs w:val="24"/>
+        </w:rPr>
+        <w:t>lr</w:t>
+      </w:r>
+      <w:proofErr w:type="spellEnd"/>
+      <w:r>
+        <w:rPr>
+          <w:rFonts w:ascii="Segoe UI" w:eastAsia="Times New Roman" w:hAnsi="Segoe UI" w:cs="Segoe UI"/>
+          <w:sz w:val="24"/>
+          <w:szCs w:val="24"/>
+        </w:rPr>
+        <w:t>=0.001)</w:t>
+      </w:r>
+      <w:r>
+        <w:rPr>
+          <w:rFonts w:ascii="Segoe UI" w:eastAsia="Times New Roman" w:hAnsi="Segoe UI" w:cs="Segoe UI"/>
+          <w:sz w:val="24"/>
+          <w:szCs w:val="24"/>
+        </w:rPr>
+        <w:br/>
+      </w:r>
+    </w:p>
+    <w:p>
+      <w:pPr>
+        <w:shd w:val="clear" w:color="auto" w:fill="FFFFFF"/>
+        <w:spacing w:after="240" w:line="240" w:lineRule="auto"/>
         <w:jc w:val="both"/>
         <w:rPr>
           <w:rFonts w:ascii="Segoe UI" w:eastAsia="Times New Roman" w:hAnsi="Segoe UI" w:cs="Segoe UI"/>
@@ -3169,6 +3781,7 @@
           <w:sz w:val="24"/>
           <w:szCs w:val="24"/>
         </w:rPr>
+        <w:lastRenderedPageBreak/>
         <w:t>Here are some of the test results for MS COCO</w:t>
       </w:r>
       <w:r>
@@ -3177,7 +3790,25 @@
           <w:sz w:val="24"/>
           <w:szCs w:val="24"/>
         </w:rPr>
-        <w:t xml:space="preserve"> and CelebA.</w:t>
+        <w:t xml:space="preserve"> and </w:t>
+      </w:r>
+      <w:proofErr w:type="spellStart"/>
+      <w:r>
+        <w:rPr>
+          <w:rFonts w:ascii="Segoe UI" w:eastAsia="Times New Roman" w:hAnsi="Segoe UI" w:cs="Segoe UI"/>
+          <w:sz w:val="24"/>
+          <w:szCs w:val="24"/>
+        </w:rPr>
+        <w:t>CelebA</w:t>
+      </w:r>
+      <w:proofErr w:type="spellEnd"/>
+      <w:r>
+        <w:rPr>
+          <w:rFonts w:ascii="Segoe UI" w:eastAsia="Times New Roman" w:hAnsi="Segoe UI" w:cs="Segoe UI"/>
+          <w:sz w:val="24"/>
+          <w:szCs w:val="24"/>
+        </w:rPr>
+        <w:t>.</w:t>
       </w:r>
     </w:p>
     <w:p>
@@ -3198,7 +3829,6 @@
           <w:sz w:val="24"/>
           <w:szCs w:val="24"/>
         </w:rPr>
-        <w:lastRenderedPageBreak/>
         <w:drawing>
           <wp:inline distT="0" distB="0" distL="0" distR="0" wp14:anchorId="5AD0C8AB" wp14:editId="547E67A8">
             <wp:extent cx="5435411" cy="3665418"/>
@@ -3356,6 +3986,7 @@
           <w:sz w:val="24"/>
           <w:szCs w:val="24"/>
         </w:rPr>
+        <w:lastRenderedPageBreak/>
         <w:t xml:space="preserve">MS COCO </w:t>
       </w:r>
       <w:r>
@@ -3409,7 +4040,6 @@
           <w:sz w:val="24"/>
           <w:szCs w:val="24"/>
         </w:rPr>
-        <w:lastRenderedPageBreak/>
         <w:drawing>
           <wp:inline distT="0" distB="0" distL="0" distR="0" wp14:anchorId="6D6C3DB7" wp14:editId="351171A5">
             <wp:extent cx="5468036" cy="3684498"/>
@@ -3559,6 +4189,7 @@
           <w:sz w:val="24"/>
           <w:szCs w:val="24"/>
         </w:rPr>
+        <w:lastRenderedPageBreak/>
         <w:t>MS COCO initial evaluation. Image 13.</w:t>
       </w:r>
     </w:p>
@@ -3579,25 +4210,664 @@
           <w:sz w:val="24"/>
           <w:szCs w:val="24"/>
         </w:rPr>
+        <w:t xml:space="preserve">For the initial evaluation of </w:t>
+      </w:r>
+      <w:proofErr w:type="spellStart"/>
+      <w:r>
+        <w:rPr>
+          <w:rFonts w:ascii="Segoe UI" w:eastAsia="Times New Roman" w:hAnsi="Segoe UI" w:cs="Segoe UI"/>
+          <w:sz w:val="24"/>
+          <w:szCs w:val="24"/>
+        </w:rPr>
+        <w:t>CelebA</w:t>
+      </w:r>
+      <w:proofErr w:type="spellEnd"/>
+      <w:r>
+        <w:rPr>
+          <w:rFonts w:ascii="Segoe UI" w:eastAsia="Times New Roman" w:hAnsi="Segoe UI" w:cs="Segoe UI"/>
+          <w:sz w:val="24"/>
+          <w:szCs w:val="24"/>
+        </w:rPr>
+        <w:t xml:space="preserve"> data set I used the same parameters as for the MS COCO, except for this one:</w:t>
+      </w:r>
+    </w:p>
+    <w:p>
+      <w:pPr>
+        <w:shd w:val="clear" w:color="auto" w:fill="FFFFFF"/>
+        <w:spacing w:after="240" w:line="240" w:lineRule="auto"/>
+        <w:jc w:val="both"/>
+        <w:rPr>
+          <w:rFonts w:ascii="Segoe UI" w:eastAsia="Times New Roman" w:hAnsi="Segoe UI" w:cs="Segoe UI"/>
+          <w:sz w:val="24"/>
+          <w:szCs w:val="24"/>
+        </w:rPr>
+      </w:pPr>
+      <w:proofErr w:type="spellStart"/>
+      <w:r>
+        <w:rPr>
+          <w:rFonts w:ascii="Segoe UI" w:eastAsia="Times New Roman" w:hAnsi="Segoe UI" w:cs="Segoe UI"/>
+          <w:sz w:val="24"/>
+          <w:szCs w:val="24"/>
+        </w:rPr>
+        <w:t>use_dataset_celeba</w:t>
+      </w:r>
+      <w:proofErr w:type="spellEnd"/>
+      <w:r>
+        <w:rPr>
+          <w:rFonts w:ascii="Segoe UI" w:eastAsia="Times New Roman" w:hAnsi="Segoe UI" w:cs="Segoe UI"/>
+          <w:sz w:val="24"/>
+          <w:szCs w:val="24"/>
+        </w:rPr>
+        <w:t xml:space="preserve"> = </w:t>
+      </w:r>
+      <w:r>
+        <w:rPr>
+          <w:rFonts w:ascii="Segoe UI" w:eastAsia="Times New Roman" w:hAnsi="Segoe UI" w:cs="Segoe UI"/>
+          <w:sz w:val="24"/>
+          <w:szCs w:val="24"/>
+        </w:rPr>
+        <w:t>True</w:t>
+      </w:r>
+    </w:p>
+    <w:p>
+      <w:pPr>
+        <w:shd w:val="clear" w:color="auto" w:fill="FFFFFF"/>
+        <w:spacing w:after="240" w:line="240" w:lineRule="auto"/>
+        <w:jc w:val="center"/>
+        <w:rPr>
+          <w:rFonts w:ascii="Segoe UI" w:eastAsia="Times New Roman" w:hAnsi="Segoe UI" w:cs="Segoe UI"/>
+          <w:sz w:val="24"/>
+          <w:szCs w:val="24"/>
+        </w:rPr>
+      </w:pPr>
+      <w:r>
+        <w:rPr>
+          <w:rFonts w:ascii="Segoe UI" w:eastAsia="Times New Roman" w:hAnsi="Segoe UI" w:cs="Segoe UI"/>
+          <w:noProof/>
+          <w:sz w:val="24"/>
+          <w:szCs w:val="24"/>
+        </w:rPr>
+        <w:drawing>
+          <wp:inline distT="0" distB="0" distL="0" distR="0" wp14:anchorId="6A76A775" wp14:editId="52D66441">
+            <wp:extent cx="4913906" cy="3367869"/>
+            <wp:effectExtent l="0" t="0" r="1270" b="4445"/>
+            <wp:docPr id="2" name="Picture 2"/>
+            <wp:cNvGraphicFramePr>
+              <a:graphicFrameLocks xmlns:a="http://schemas.openxmlformats.org/drawingml/2006/main" noChangeAspect="1"/>
+            </wp:cNvGraphicFramePr>
+            <a:graphic xmlns:a="http://schemas.openxmlformats.org/drawingml/2006/main">
+              <a:graphicData uri="http://schemas.openxmlformats.org/drawingml/2006/picture">
+                <pic:pic xmlns:pic="http://schemas.openxmlformats.org/drawingml/2006/picture">
+                  <pic:nvPicPr>
+                    <pic:cNvPr id="0" name="Picture 9"/>
+                    <pic:cNvPicPr>
+                      <a:picLocks noChangeAspect="1" noChangeArrowheads="1"/>
+                    </pic:cNvPicPr>
+                  </pic:nvPicPr>
+                  <pic:blipFill>
+                    <a:blip r:embed="rId38" cstate="print">
+                      <a:extLst>
+                        <a:ext uri="{28A0092B-C50C-407E-A947-70E740481C1C}">
+                          <a14:useLocalDpi xmlns:a14="http://schemas.microsoft.com/office/drawing/2010/main" val="0"/>
+                        </a:ext>
+                      </a:extLst>
+                    </a:blip>
+                    <a:srcRect/>
+                    <a:stretch>
+                      <a:fillRect/>
+                    </a:stretch>
+                  </pic:blipFill>
+                  <pic:spPr bwMode="auto">
+                    <a:xfrm>
+                      <a:off x="0" y="0"/>
+                      <a:ext cx="4930034" cy="3378923"/>
+                    </a:xfrm>
+                    <a:prstGeom prst="rect">
+                      <a:avLst/>
+                    </a:prstGeom>
+                    <a:noFill/>
+                    <a:ln>
+                      <a:noFill/>
+                    </a:ln>
+                  </pic:spPr>
+                </pic:pic>
+              </a:graphicData>
+            </a:graphic>
+          </wp:inline>
+        </w:drawing>
+      </w:r>
+    </w:p>
+    <w:p>
+      <w:pPr>
+        <w:shd w:val="clear" w:color="auto" w:fill="FFFFFF"/>
+        <w:spacing w:after="240" w:line="240" w:lineRule="auto"/>
+        <w:jc w:val="center"/>
+        <w:rPr>
+          <w:rFonts w:ascii="Segoe UI" w:eastAsia="Times New Roman" w:hAnsi="Segoe UI" w:cs="Segoe UI"/>
+          <w:sz w:val="24"/>
+          <w:szCs w:val="24"/>
+        </w:rPr>
+      </w:pPr>
+      <w:proofErr w:type="spellStart"/>
+      <w:r>
+        <w:rPr>
+          <w:rFonts w:ascii="Segoe UI" w:eastAsia="Times New Roman" w:hAnsi="Segoe UI" w:cs="Segoe UI"/>
+          <w:sz w:val="24"/>
+          <w:szCs w:val="24"/>
+        </w:rPr>
+        <w:t>CelebA</w:t>
+      </w:r>
+      <w:proofErr w:type="spellEnd"/>
+      <w:r>
+        <w:rPr>
+          <w:rFonts w:ascii="Segoe UI" w:eastAsia="Times New Roman" w:hAnsi="Segoe UI" w:cs="Segoe UI"/>
+          <w:sz w:val="24"/>
+          <w:szCs w:val="24"/>
+        </w:rPr>
+        <w:t xml:space="preserve"> initial evaluation. Image 3.</w:t>
+      </w:r>
+    </w:p>
+    <w:p>
+      <w:pPr>
+        <w:shd w:val="clear" w:color="auto" w:fill="FFFFFF"/>
+        <w:spacing w:after="240" w:line="240" w:lineRule="auto"/>
+        <w:jc w:val="center"/>
+        <w:rPr>
+          <w:rFonts w:ascii="Segoe UI" w:eastAsia="Times New Roman" w:hAnsi="Segoe UI" w:cs="Segoe UI"/>
+          <w:sz w:val="24"/>
+          <w:szCs w:val="24"/>
+        </w:rPr>
+      </w:pPr>
+      <w:r>
+        <w:rPr>
+          <w:rFonts w:ascii="Segoe UI" w:eastAsia="Times New Roman" w:hAnsi="Segoe UI" w:cs="Segoe UI"/>
+          <w:noProof/>
+          <w:sz w:val="24"/>
+          <w:szCs w:val="24"/>
+        </w:rPr>
         <w:lastRenderedPageBreak/>
-        <w:t>Unfortunately,</w:t>
-      </w:r>
-      <w:r>
-        <w:rPr>
-          <w:rFonts w:ascii="Segoe UI" w:eastAsia="Times New Roman" w:hAnsi="Segoe UI" w:cs="Segoe UI"/>
-          <w:sz w:val="24"/>
-          <w:szCs w:val="24"/>
-        </w:rPr>
-        <w:t xml:space="preserve"> when I tried to train my model on ~250,000 images I was not able because of </w:t>
-      </w:r>
-      <w:r>
-        <w:rPr>
-          <w:rFonts w:ascii="Segoe UI" w:eastAsia="Times New Roman" w:hAnsi="Segoe UI" w:cs="Segoe UI"/>
-          <w:sz w:val="24"/>
-          <w:szCs w:val="24"/>
-        </w:rPr>
-        <w:t xml:space="preserve">not enough memory. So far, I was trying to load all of the images in the memory and then start the training. This is faster for training but it doesn’t work very well on large datasets and with not enough resources. I was using the </w:t>
-      </w:r>
+        <w:drawing>
+          <wp:inline distT="0" distB="0" distL="0" distR="0" wp14:anchorId="68E87EE2" wp14:editId="05CFDD6F">
+            <wp:extent cx="4987853" cy="3378559"/>
+            <wp:effectExtent l="0" t="0" r="3810" b="0"/>
+            <wp:docPr id="5" name="Picture 5"/>
+            <wp:cNvGraphicFramePr>
+              <a:graphicFrameLocks xmlns:a="http://schemas.openxmlformats.org/drawingml/2006/main" noChangeAspect="1"/>
+            </wp:cNvGraphicFramePr>
+            <a:graphic xmlns:a="http://schemas.openxmlformats.org/drawingml/2006/main">
+              <a:graphicData uri="http://schemas.openxmlformats.org/drawingml/2006/picture">
+                <pic:pic xmlns:pic="http://schemas.openxmlformats.org/drawingml/2006/picture">
+                  <pic:nvPicPr>
+                    <pic:cNvPr id="0" name="Picture 10"/>
+                    <pic:cNvPicPr>
+                      <a:picLocks noChangeAspect="1" noChangeArrowheads="1"/>
+                    </pic:cNvPicPr>
+                  </pic:nvPicPr>
+                  <pic:blipFill>
+                    <a:blip r:embed="rId39" cstate="print">
+                      <a:extLst>
+                        <a:ext uri="{28A0092B-C50C-407E-A947-70E740481C1C}">
+                          <a14:useLocalDpi xmlns:a14="http://schemas.microsoft.com/office/drawing/2010/main" val="0"/>
+                        </a:ext>
+                      </a:extLst>
+                    </a:blip>
+                    <a:srcRect/>
+                    <a:stretch>
+                      <a:fillRect/>
+                    </a:stretch>
+                  </pic:blipFill>
+                  <pic:spPr bwMode="auto">
+                    <a:xfrm>
+                      <a:off x="0" y="0"/>
+                      <a:ext cx="5015035" cy="3396971"/>
+                    </a:xfrm>
+                    <a:prstGeom prst="rect">
+                      <a:avLst/>
+                    </a:prstGeom>
+                    <a:noFill/>
+                    <a:ln>
+                      <a:noFill/>
+                    </a:ln>
+                  </pic:spPr>
+                </pic:pic>
+              </a:graphicData>
+            </a:graphic>
+          </wp:inline>
+        </w:drawing>
+      </w:r>
+    </w:p>
+    <w:p>
+      <w:pPr>
+        <w:shd w:val="clear" w:color="auto" w:fill="FFFFFF"/>
+        <w:spacing w:after="240" w:line="240" w:lineRule="auto"/>
+        <w:jc w:val="center"/>
+        <w:rPr>
+          <w:rFonts w:ascii="Segoe UI" w:eastAsia="Times New Roman" w:hAnsi="Segoe UI" w:cs="Segoe UI"/>
+          <w:sz w:val="24"/>
+          <w:szCs w:val="24"/>
+        </w:rPr>
+      </w:pPr>
+      <w:proofErr w:type="spellStart"/>
+      <w:r>
+        <w:rPr>
+          <w:rFonts w:ascii="Segoe UI" w:eastAsia="Times New Roman" w:hAnsi="Segoe UI" w:cs="Segoe UI"/>
+          <w:sz w:val="24"/>
+          <w:szCs w:val="24"/>
+        </w:rPr>
+        <w:t>CelebA</w:t>
+      </w:r>
+      <w:proofErr w:type="spellEnd"/>
+      <w:r>
+        <w:rPr>
+          <w:rFonts w:ascii="Segoe UI" w:eastAsia="Times New Roman" w:hAnsi="Segoe UI" w:cs="Segoe UI"/>
+          <w:sz w:val="24"/>
+          <w:szCs w:val="24"/>
+        </w:rPr>
+        <w:t xml:space="preserve"> initial evaluation. Image 4.</w:t>
+      </w:r>
+    </w:p>
+    <w:p>
+      <w:pPr>
+        <w:shd w:val="clear" w:color="auto" w:fill="FFFFFF"/>
+        <w:spacing w:after="240" w:line="240" w:lineRule="auto"/>
+        <w:jc w:val="center"/>
+        <w:rPr>
+          <w:rFonts w:ascii="Segoe UI" w:eastAsia="Times New Roman" w:hAnsi="Segoe UI" w:cs="Segoe UI"/>
+          <w:sz w:val="24"/>
+          <w:szCs w:val="24"/>
+        </w:rPr>
+      </w:pPr>
+      <w:r>
+        <w:rPr>
+          <w:rFonts w:ascii="Segoe UI" w:eastAsia="Times New Roman" w:hAnsi="Segoe UI" w:cs="Segoe UI"/>
+          <w:noProof/>
+          <w:sz w:val="24"/>
+          <w:szCs w:val="24"/>
+        </w:rPr>
+        <w:drawing>
+          <wp:inline distT="0" distB="0" distL="0" distR="0" wp14:anchorId="54D80CE2" wp14:editId="009DA8CE">
+            <wp:extent cx="5143399" cy="3504813"/>
+            <wp:effectExtent l="0" t="0" r="635" b="635"/>
+            <wp:docPr id="10" name="Picture 10"/>
+            <wp:cNvGraphicFramePr>
+              <a:graphicFrameLocks xmlns:a="http://schemas.openxmlformats.org/drawingml/2006/main" noChangeAspect="1"/>
+            </wp:cNvGraphicFramePr>
+            <a:graphic xmlns:a="http://schemas.openxmlformats.org/drawingml/2006/main">
+              <a:graphicData uri="http://schemas.openxmlformats.org/drawingml/2006/picture">
+                <pic:pic xmlns:pic="http://schemas.openxmlformats.org/drawingml/2006/picture">
+                  <pic:nvPicPr>
+                    <pic:cNvPr id="0" name="Picture 11"/>
+                    <pic:cNvPicPr>
+                      <a:picLocks noChangeAspect="1" noChangeArrowheads="1"/>
+                    </pic:cNvPicPr>
+                  </pic:nvPicPr>
+                  <pic:blipFill>
+                    <a:blip r:embed="rId40" cstate="print">
+                      <a:extLst>
+                        <a:ext uri="{28A0092B-C50C-407E-A947-70E740481C1C}">
+                          <a14:useLocalDpi xmlns:a14="http://schemas.microsoft.com/office/drawing/2010/main" val="0"/>
+                        </a:ext>
+                      </a:extLst>
+                    </a:blip>
+                    <a:srcRect/>
+                    <a:stretch>
+                      <a:fillRect/>
+                    </a:stretch>
+                  </pic:blipFill>
+                  <pic:spPr bwMode="auto">
+                    <a:xfrm>
+                      <a:off x="0" y="0"/>
+                      <a:ext cx="5156522" cy="3513756"/>
+                    </a:xfrm>
+                    <a:prstGeom prst="rect">
+                      <a:avLst/>
+                    </a:prstGeom>
+                    <a:noFill/>
+                    <a:ln>
+                      <a:noFill/>
+                    </a:ln>
+                  </pic:spPr>
+                </pic:pic>
+              </a:graphicData>
+            </a:graphic>
+          </wp:inline>
+        </w:drawing>
+      </w:r>
+    </w:p>
+    <w:p>
+      <w:pPr>
+        <w:shd w:val="clear" w:color="auto" w:fill="FFFFFF"/>
+        <w:spacing w:after="240" w:line="240" w:lineRule="auto"/>
+        <w:jc w:val="center"/>
+        <w:rPr>
+          <w:rFonts w:ascii="Segoe UI" w:eastAsia="Times New Roman" w:hAnsi="Segoe UI" w:cs="Segoe UI"/>
+          <w:sz w:val="24"/>
+          <w:szCs w:val="24"/>
+        </w:rPr>
+      </w:pPr>
+      <w:proofErr w:type="spellStart"/>
+      <w:r>
+        <w:rPr>
+          <w:rFonts w:ascii="Segoe UI" w:eastAsia="Times New Roman" w:hAnsi="Segoe UI" w:cs="Segoe UI"/>
+          <w:sz w:val="24"/>
+          <w:szCs w:val="24"/>
+        </w:rPr>
+        <w:t>CelebA</w:t>
+      </w:r>
+      <w:proofErr w:type="spellEnd"/>
+      <w:r>
+        <w:rPr>
+          <w:rFonts w:ascii="Segoe UI" w:eastAsia="Times New Roman" w:hAnsi="Segoe UI" w:cs="Segoe UI"/>
+          <w:sz w:val="24"/>
+          <w:szCs w:val="24"/>
+        </w:rPr>
+        <w:t xml:space="preserve"> initial evaluation. Image 5.</w:t>
+      </w:r>
+    </w:p>
+    <w:p>
+      <w:pPr>
+        <w:shd w:val="clear" w:color="auto" w:fill="FFFFFF"/>
+        <w:spacing w:after="240" w:line="240" w:lineRule="auto"/>
+        <w:jc w:val="center"/>
+        <w:rPr>
+          <w:rFonts w:ascii="Segoe UI" w:eastAsia="Times New Roman" w:hAnsi="Segoe UI" w:cs="Segoe UI"/>
+          <w:sz w:val="24"/>
+          <w:szCs w:val="24"/>
+        </w:rPr>
+      </w:pPr>
+      <w:r>
+        <w:rPr>
+          <w:rFonts w:ascii="Segoe UI" w:eastAsia="Times New Roman" w:hAnsi="Segoe UI" w:cs="Segoe UI"/>
+          <w:noProof/>
+          <w:sz w:val="24"/>
+          <w:szCs w:val="24"/>
+        </w:rPr>
+        <w:lastRenderedPageBreak/>
+        <w:drawing>
+          <wp:inline distT="0" distB="0" distL="0" distR="0" wp14:anchorId="0A345A3D" wp14:editId="0100099D">
+            <wp:extent cx="5195984" cy="3503297"/>
+            <wp:effectExtent l="0" t="0" r="5080" b="1905"/>
+            <wp:docPr id="12" name="Picture 12"/>
+            <wp:cNvGraphicFramePr>
+              <a:graphicFrameLocks xmlns:a="http://schemas.openxmlformats.org/drawingml/2006/main" noChangeAspect="1"/>
+            </wp:cNvGraphicFramePr>
+            <a:graphic xmlns:a="http://schemas.openxmlformats.org/drawingml/2006/main">
+              <a:graphicData uri="http://schemas.openxmlformats.org/drawingml/2006/picture">
+                <pic:pic xmlns:pic="http://schemas.openxmlformats.org/drawingml/2006/picture">
+                  <pic:nvPicPr>
+                    <pic:cNvPr id="0" name="Picture 13"/>
+                    <pic:cNvPicPr>
+                      <a:picLocks noChangeAspect="1" noChangeArrowheads="1"/>
+                    </pic:cNvPicPr>
+                  </pic:nvPicPr>
+                  <pic:blipFill>
+                    <a:blip r:embed="rId41" cstate="print">
+                      <a:extLst>
+                        <a:ext uri="{28A0092B-C50C-407E-A947-70E740481C1C}">
+                          <a14:useLocalDpi xmlns:a14="http://schemas.microsoft.com/office/drawing/2010/main" val="0"/>
+                        </a:ext>
+                      </a:extLst>
+                    </a:blip>
+                    <a:srcRect/>
+                    <a:stretch>
+                      <a:fillRect/>
+                    </a:stretch>
+                  </pic:blipFill>
+                  <pic:spPr bwMode="auto">
+                    <a:xfrm>
+                      <a:off x="0" y="0"/>
+                      <a:ext cx="5205857" cy="3509954"/>
+                    </a:xfrm>
+                    <a:prstGeom prst="rect">
+                      <a:avLst/>
+                    </a:prstGeom>
+                    <a:noFill/>
+                    <a:ln>
+                      <a:noFill/>
+                    </a:ln>
+                  </pic:spPr>
+                </pic:pic>
+              </a:graphicData>
+            </a:graphic>
+          </wp:inline>
+        </w:drawing>
+      </w:r>
+    </w:p>
+    <w:p>
+      <w:pPr>
+        <w:shd w:val="clear" w:color="auto" w:fill="FFFFFF"/>
+        <w:spacing w:after="240" w:line="240" w:lineRule="auto"/>
+        <w:jc w:val="center"/>
+        <w:rPr>
+          <w:rFonts w:ascii="Segoe UI" w:eastAsia="Times New Roman" w:hAnsi="Segoe UI" w:cs="Segoe UI"/>
+          <w:sz w:val="24"/>
+          <w:szCs w:val="24"/>
+        </w:rPr>
+      </w:pPr>
+      <w:proofErr w:type="spellStart"/>
+      <w:r>
+        <w:rPr>
+          <w:rFonts w:ascii="Segoe UI" w:eastAsia="Times New Roman" w:hAnsi="Segoe UI" w:cs="Segoe UI"/>
+          <w:sz w:val="24"/>
+          <w:szCs w:val="24"/>
+        </w:rPr>
+        <w:t>CelebA</w:t>
+      </w:r>
+      <w:proofErr w:type="spellEnd"/>
+      <w:r>
+        <w:rPr>
+          <w:rFonts w:ascii="Segoe UI" w:eastAsia="Times New Roman" w:hAnsi="Segoe UI" w:cs="Segoe UI"/>
+          <w:sz w:val="24"/>
+          <w:szCs w:val="24"/>
+        </w:rPr>
+        <w:t xml:space="preserve"> initial evaluation. Image 15.</w:t>
+      </w:r>
+    </w:p>
+    <w:p>
+      <w:pPr>
+        <w:shd w:val="clear" w:color="auto" w:fill="FFFFFF"/>
+        <w:spacing w:after="240" w:line="240" w:lineRule="auto"/>
+        <w:jc w:val="center"/>
+        <w:rPr>
+          <w:rFonts w:ascii="Segoe UI" w:eastAsia="Times New Roman" w:hAnsi="Segoe UI" w:cs="Segoe UI"/>
+          <w:sz w:val="24"/>
+          <w:szCs w:val="24"/>
+        </w:rPr>
+      </w:pPr>
+      <w:r>
+        <w:rPr>
+          <w:rFonts w:ascii="Segoe UI" w:eastAsia="Times New Roman" w:hAnsi="Segoe UI" w:cs="Segoe UI"/>
+          <w:noProof/>
+          <w:sz w:val="24"/>
+          <w:szCs w:val="24"/>
+        </w:rPr>
+        <w:drawing>
+          <wp:inline distT="0" distB="0" distL="0" distR="0" wp14:anchorId="4E112928" wp14:editId="31ABDCC5">
+            <wp:extent cx="5136019" cy="3458054"/>
+            <wp:effectExtent l="0" t="0" r="7620" b="9525"/>
+            <wp:docPr id="11" name="Picture 11"/>
+            <wp:cNvGraphicFramePr>
+              <a:graphicFrameLocks xmlns:a="http://schemas.openxmlformats.org/drawingml/2006/main" noChangeAspect="1"/>
+            </wp:cNvGraphicFramePr>
+            <a:graphic xmlns:a="http://schemas.openxmlformats.org/drawingml/2006/main">
+              <a:graphicData uri="http://schemas.openxmlformats.org/drawingml/2006/picture">
+                <pic:pic xmlns:pic="http://schemas.openxmlformats.org/drawingml/2006/picture">
+                  <pic:nvPicPr>
+                    <pic:cNvPr id="0" name="Picture 12"/>
+                    <pic:cNvPicPr>
+                      <a:picLocks noChangeAspect="1" noChangeArrowheads="1"/>
+                    </pic:cNvPicPr>
+                  </pic:nvPicPr>
+                  <pic:blipFill>
+                    <a:blip r:embed="rId42" cstate="print">
+                      <a:extLst>
+                        <a:ext uri="{28A0092B-C50C-407E-A947-70E740481C1C}">
+                          <a14:useLocalDpi xmlns:a14="http://schemas.microsoft.com/office/drawing/2010/main" val="0"/>
+                        </a:ext>
+                      </a:extLst>
+                    </a:blip>
+                    <a:srcRect/>
+                    <a:stretch>
+                      <a:fillRect/>
+                    </a:stretch>
+                  </pic:blipFill>
+                  <pic:spPr bwMode="auto">
+                    <a:xfrm>
+                      <a:off x="0" y="0"/>
+                      <a:ext cx="5147800" cy="3465986"/>
+                    </a:xfrm>
+                    <a:prstGeom prst="rect">
+                      <a:avLst/>
+                    </a:prstGeom>
+                    <a:noFill/>
+                    <a:ln>
+                      <a:noFill/>
+                    </a:ln>
+                  </pic:spPr>
+                </pic:pic>
+              </a:graphicData>
+            </a:graphic>
+          </wp:inline>
+        </w:drawing>
+      </w:r>
+    </w:p>
+    <w:p>
+      <w:pPr>
+        <w:shd w:val="clear" w:color="auto" w:fill="FFFFFF"/>
+        <w:spacing w:after="240" w:line="240" w:lineRule="auto"/>
+        <w:jc w:val="center"/>
+        <w:rPr>
+          <w:rFonts w:ascii="Segoe UI" w:eastAsia="Times New Roman" w:hAnsi="Segoe UI" w:cs="Segoe UI"/>
+          <w:sz w:val="24"/>
+          <w:szCs w:val="24"/>
+        </w:rPr>
+      </w:pPr>
+      <w:proofErr w:type="spellStart"/>
+      <w:r>
+        <w:rPr>
+          <w:rFonts w:ascii="Segoe UI" w:eastAsia="Times New Roman" w:hAnsi="Segoe UI" w:cs="Segoe UI"/>
+          <w:sz w:val="24"/>
+          <w:szCs w:val="24"/>
+        </w:rPr>
+        <w:t>CelebA</w:t>
+      </w:r>
+      <w:proofErr w:type="spellEnd"/>
+      <w:r>
+        <w:rPr>
+          <w:rFonts w:ascii="Segoe UI" w:eastAsia="Times New Roman" w:hAnsi="Segoe UI" w:cs="Segoe UI"/>
+          <w:sz w:val="24"/>
+          <w:szCs w:val="24"/>
+        </w:rPr>
+        <w:t xml:space="preserve"> initial evaluation. Image 18.</w:t>
+      </w:r>
+    </w:p>
+    <w:p>
+      <w:pPr>
+        <w:shd w:val="clear" w:color="auto" w:fill="FFFFFF"/>
+        <w:spacing w:after="240" w:line="240" w:lineRule="auto"/>
+        <w:ind w:firstLine="720"/>
+        <w:jc w:val="both"/>
+        <w:rPr>
+          <w:rFonts w:ascii="Segoe UI" w:eastAsia="Times New Roman" w:hAnsi="Segoe UI" w:cs="Segoe UI"/>
+          <w:sz w:val="24"/>
+          <w:szCs w:val="24"/>
+        </w:rPr>
+      </w:pPr>
+    </w:p>
+    <w:p>
+      <w:pPr>
+        <w:shd w:val="clear" w:color="auto" w:fill="FFFFFF"/>
+        <w:spacing w:after="240" w:line="240" w:lineRule="auto"/>
+        <w:ind w:firstLine="720"/>
+        <w:jc w:val="both"/>
+        <w:rPr>
+          <w:rFonts w:ascii="Segoe UI" w:eastAsia="Times New Roman" w:hAnsi="Segoe UI" w:cs="Segoe UI"/>
+          <w:sz w:val="24"/>
+          <w:szCs w:val="24"/>
+        </w:rPr>
+      </w:pPr>
+      <w:r>
+        <w:rPr>
+          <w:rFonts w:ascii="Segoe UI" w:eastAsia="Times New Roman" w:hAnsi="Segoe UI" w:cs="Segoe UI"/>
+          <w:sz w:val="24"/>
+          <w:szCs w:val="24"/>
+        </w:rPr>
+        <w:lastRenderedPageBreak/>
+        <w:t xml:space="preserve">After the initial </w:t>
+      </w:r>
+      <w:r>
+        <w:rPr>
+          <w:rFonts w:ascii="Segoe UI" w:eastAsia="Times New Roman" w:hAnsi="Segoe UI" w:cs="Segoe UI"/>
+          <w:sz w:val="24"/>
+          <w:szCs w:val="24"/>
+        </w:rPr>
+        <w:t>evaluation I decided to focus on only few models</w:t>
+      </w:r>
+      <w:r>
+        <w:rPr>
+          <w:rFonts w:ascii="Segoe UI" w:eastAsia="Times New Roman" w:hAnsi="Segoe UI" w:cs="Segoe UI"/>
+          <w:sz w:val="24"/>
+          <w:szCs w:val="24"/>
+        </w:rPr>
+        <w:t xml:space="preserve"> and train them on the full datasets. </w:t>
+      </w:r>
+      <w:r>
+        <w:rPr>
+          <w:rFonts w:ascii="Segoe UI" w:eastAsia="Times New Roman" w:hAnsi="Segoe UI" w:cs="Segoe UI"/>
+          <w:sz w:val="24"/>
+          <w:szCs w:val="24"/>
+        </w:rPr>
+        <w:t>W</w:t>
+      </w:r>
+      <w:r>
+        <w:rPr>
+          <w:rFonts w:ascii="Segoe UI" w:eastAsia="Times New Roman" w:hAnsi="Segoe UI" w:cs="Segoe UI"/>
+          <w:sz w:val="24"/>
+          <w:szCs w:val="24"/>
+        </w:rPr>
+        <w:t>hen I tried to train my model on ~250,000 images</w:t>
+      </w:r>
+      <w:r>
+        <w:rPr>
+          <w:rFonts w:ascii="Segoe UI" w:eastAsia="Times New Roman" w:hAnsi="Segoe UI" w:cs="Segoe UI"/>
+          <w:sz w:val="24"/>
+          <w:szCs w:val="24"/>
+        </w:rPr>
+        <w:t xml:space="preserve"> (MS COCO)</w:t>
+      </w:r>
+      <w:r>
+        <w:rPr>
+          <w:rFonts w:ascii="Segoe UI" w:eastAsia="Times New Roman" w:hAnsi="Segoe UI" w:cs="Segoe UI"/>
+          <w:sz w:val="24"/>
+          <w:szCs w:val="24"/>
+        </w:rPr>
+        <w:t xml:space="preserve"> I was not able because of </w:t>
+      </w:r>
+      <w:r>
+        <w:rPr>
+          <w:rFonts w:ascii="Segoe UI" w:eastAsia="Times New Roman" w:hAnsi="Segoe UI" w:cs="Segoe UI"/>
+          <w:sz w:val="24"/>
+          <w:szCs w:val="24"/>
+        </w:rPr>
+        <w:t>not enough memory</w:t>
+      </w:r>
+      <w:r>
+        <w:rPr>
+          <w:rFonts w:ascii="Segoe UI" w:eastAsia="Times New Roman" w:hAnsi="Segoe UI" w:cs="Segoe UI"/>
+          <w:sz w:val="24"/>
+          <w:szCs w:val="24"/>
+        </w:rPr>
+        <w:t xml:space="preserve"> on my computer</w:t>
+      </w:r>
+      <w:r>
+        <w:rPr>
+          <w:rFonts w:ascii="Segoe UI" w:eastAsia="Times New Roman" w:hAnsi="Segoe UI" w:cs="Segoe UI"/>
+          <w:sz w:val="24"/>
+          <w:szCs w:val="24"/>
+        </w:rPr>
+        <w:t xml:space="preserve">. So far, I was trying to load all of the images in the memory and then start the training. This is faster for training but it doesn’t work very well on large datasets and with not enough resources. I was using the </w:t>
+      </w:r>
+      <w:proofErr w:type="gramStart"/>
       <w:r>
         <w:rPr>
           <w:rFonts w:ascii="Segoe UI" w:eastAsia="Times New Roman" w:hAnsi="Segoe UI" w:cs="Segoe UI"/>
@@ -3613,15 +4883,6 @@
       <w:r>
         <w:rPr>
           <w:rFonts w:ascii="Segoe UI" w:eastAsia="Times New Roman" w:hAnsi="Segoe UI" w:cs="Segoe UI"/>
-          <w:sz w:val="24"/>
-          <w:szCs w:val="24"/>
-        </w:rPr>
-        <w:t xml:space="preserve"> function in Keras. They have a </w:t>
-      </w:r>
-      <w:proofErr w:type="spellStart"/>
-      <w:r>
-        <w:rPr>
-          <w:rFonts w:ascii="Segoe UI" w:eastAsia="Times New Roman" w:hAnsi="Segoe UI" w:cs="Segoe UI"/>
           <w:b/>
           <w:bCs/>
           <w:i/>
@@ -3629,18 +4890,9 @@
           <w:sz w:val="24"/>
           <w:szCs w:val="24"/>
         </w:rPr>
-        <w:t>fit_generator</w:t>
-      </w:r>
-      <w:proofErr w:type="spellEnd"/>
-      <w:r>
-        <w:rPr>
-          <w:rFonts w:ascii="Segoe UI" w:eastAsia="Times New Roman" w:hAnsi="Segoe UI" w:cs="Segoe UI"/>
-          <w:sz w:val="24"/>
-          <w:szCs w:val="24"/>
-        </w:rPr>
-        <w:t xml:space="preserve"> function, which is useful for large datasets. I implemented my generator (</w:t>
-      </w:r>
-      <w:proofErr w:type="spellStart"/>
+        <w:t>(</w:t>
+      </w:r>
+      <w:proofErr w:type="gramEnd"/>
       <w:r>
         <w:rPr>
           <w:rFonts w:ascii="Segoe UI" w:eastAsia="Times New Roman" w:hAnsi="Segoe UI" w:cs="Segoe UI"/>
@@ -3651,6 +4903,105 @@
           <w:sz w:val="24"/>
           <w:szCs w:val="24"/>
         </w:rPr>
+        <w:t>)</w:t>
+      </w:r>
+      <w:r>
+        <w:rPr>
+          <w:rFonts w:ascii="Segoe UI" w:eastAsia="Times New Roman" w:hAnsi="Segoe UI" w:cs="Segoe UI"/>
+          <w:sz w:val="24"/>
+          <w:szCs w:val="24"/>
+        </w:rPr>
+        <w:t xml:space="preserve"> function in </w:t>
+      </w:r>
+      <w:proofErr w:type="spellStart"/>
+      <w:r>
+        <w:rPr>
+          <w:rFonts w:ascii="Segoe UI" w:eastAsia="Times New Roman" w:hAnsi="Segoe UI" w:cs="Segoe UI"/>
+          <w:sz w:val="24"/>
+          <w:szCs w:val="24"/>
+        </w:rPr>
+        <w:t>Keras</w:t>
+      </w:r>
+      <w:proofErr w:type="spellEnd"/>
+      <w:r>
+        <w:rPr>
+          <w:rFonts w:ascii="Segoe UI" w:eastAsia="Times New Roman" w:hAnsi="Segoe UI" w:cs="Segoe UI"/>
+          <w:sz w:val="24"/>
+          <w:szCs w:val="24"/>
+        </w:rPr>
+        <w:t xml:space="preserve">. They have a </w:t>
+      </w:r>
+      <w:proofErr w:type="spellStart"/>
+      <w:r>
+        <w:rPr>
+          <w:rFonts w:ascii="Segoe UI" w:eastAsia="Times New Roman" w:hAnsi="Segoe UI" w:cs="Segoe UI"/>
+          <w:b/>
+          <w:bCs/>
+          <w:i/>
+          <w:iCs/>
+          <w:sz w:val="24"/>
+          <w:szCs w:val="24"/>
+        </w:rPr>
+        <w:t>fit_</w:t>
+      </w:r>
+      <w:proofErr w:type="gramStart"/>
+      <w:r>
+        <w:rPr>
+          <w:rFonts w:ascii="Segoe UI" w:eastAsia="Times New Roman" w:hAnsi="Segoe UI" w:cs="Segoe UI"/>
+          <w:b/>
+          <w:bCs/>
+          <w:i/>
+          <w:iCs/>
+          <w:sz w:val="24"/>
+          <w:szCs w:val="24"/>
+        </w:rPr>
+        <w:t>generator</w:t>
+      </w:r>
+      <w:proofErr w:type="spellEnd"/>
+      <w:r>
+        <w:rPr>
+          <w:rFonts w:ascii="Segoe UI" w:eastAsia="Times New Roman" w:hAnsi="Segoe UI" w:cs="Segoe UI"/>
+          <w:b/>
+          <w:bCs/>
+          <w:i/>
+          <w:iCs/>
+          <w:sz w:val="24"/>
+          <w:szCs w:val="24"/>
+        </w:rPr>
+        <w:t>(</w:t>
+      </w:r>
+      <w:proofErr w:type="gramEnd"/>
+      <w:r>
+        <w:rPr>
+          <w:rFonts w:ascii="Segoe UI" w:eastAsia="Times New Roman" w:hAnsi="Segoe UI" w:cs="Segoe UI"/>
+          <w:b/>
+          <w:bCs/>
+          <w:i/>
+          <w:iCs/>
+          <w:sz w:val="24"/>
+          <w:szCs w:val="24"/>
+        </w:rPr>
+        <w:t>)</w:t>
+      </w:r>
+      <w:r>
+        <w:rPr>
+          <w:rFonts w:ascii="Segoe UI" w:eastAsia="Times New Roman" w:hAnsi="Segoe UI" w:cs="Segoe UI"/>
+          <w:sz w:val="24"/>
+          <w:szCs w:val="24"/>
+        </w:rPr>
+        <w:t xml:space="preserve"> function, which is useful for large datasets. I implemented my generator (</w:t>
+      </w:r>
+      <w:proofErr w:type="spellStart"/>
+      <w:r>
+        <w:rPr>
+          <w:rFonts w:ascii="Segoe UI" w:eastAsia="Times New Roman" w:hAnsi="Segoe UI" w:cs="Segoe UI"/>
+          <w:b/>
+          <w:bCs/>
+          <w:i/>
+          <w:iCs/>
+          <w:sz w:val="24"/>
+          <w:szCs w:val="24"/>
+        </w:rPr>
         <w:t>DataGenerator</w:t>
       </w:r>
       <w:proofErr w:type="spellEnd"/>
@@ -3662,8 +5013,71 @@
         </w:rPr>
         <w:t xml:space="preserve">) which loads the data on batches. </w:t>
       </w:r>
-      <w:bookmarkStart w:id="0" w:name="_GoBack"/>
-      <w:bookmarkEnd w:id="0"/>
+      <w:r>
+        <w:rPr>
+          <w:rFonts w:ascii="Segoe UI" w:eastAsia="Times New Roman" w:hAnsi="Segoe UI" w:cs="Segoe UI"/>
+          <w:sz w:val="24"/>
+          <w:szCs w:val="24"/>
+        </w:rPr>
+        <w:t xml:space="preserve">The drawback of using the generator is the GPU is not as well </w:t>
+      </w:r>
+      <w:r>
+        <w:rPr>
+          <w:rFonts w:ascii="Segoe UI" w:eastAsia="Times New Roman" w:hAnsi="Segoe UI" w:cs="Segoe UI"/>
+          <w:sz w:val="24"/>
+          <w:szCs w:val="24"/>
+        </w:rPr>
+        <w:t>utilized</w:t>
+      </w:r>
+      <w:r>
+        <w:rPr>
+          <w:rFonts w:ascii="Segoe UI" w:eastAsia="Times New Roman" w:hAnsi="Segoe UI" w:cs="Segoe UI"/>
+          <w:sz w:val="24"/>
+          <w:szCs w:val="24"/>
+        </w:rPr>
+        <w:t xml:space="preserve"> as when all of the images are in memory. </w:t>
+      </w:r>
+    </w:p>
+    <w:p>
+      <w:pPr>
+        <w:pStyle w:val="HTMLPreformatted"/>
+        <w:shd w:val="clear" w:color="auto" w:fill="FFFFFF"/>
+        <w:rPr>
+          <w:rFonts w:asciiTheme="majorHAnsi" w:hAnsiTheme="majorHAnsi" w:cstheme="majorHAnsi"/>
+          <w:sz w:val="24"/>
+          <w:szCs w:val="24"/>
+          <w:lang w:val="bg-BG"/>
+        </w:rPr>
+      </w:pPr>
+      <w:r>
+        <w:rPr>
+          <w:rFonts w:asciiTheme="majorHAnsi" w:hAnsiTheme="majorHAnsi" w:cstheme="majorHAnsi"/>
+          <w:sz w:val="24"/>
+          <w:szCs w:val="24"/>
+        </w:rPr>
+        <w:t xml:space="preserve">Use the python script - </w:t>
+      </w:r>
+      <w:r>
+        <w:rPr>
+          <w:rFonts w:asciiTheme="majorHAnsi" w:hAnsiTheme="majorHAnsi" w:cstheme="majorHAnsi"/>
+          <w:color w:val="000000"/>
+          <w:sz w:val="24"/>
+          <w:szCs w:val="24"/>
+        </w:rPr>
+        <w:t>image_super_resolution_generator.py</w:t>
+      </w:r>
+    </w:p>
+    <w:p>
+      <w:pPr>
+        <w:pStyle w:val="HTMLPreformatted"/>
+        <w:shd w:val="clear" w:color="auto" w:fill="FFFFFF"/>
+      </w:pPr>
+    </w:p>
+    <w:p>
+      <w:pPr>
+        <w:pStyle w:val="HTMLPreformatted"/>
+        <w:shd w:val="clear" w:color="auto" w:fill="FFFFFF"/>
+      </w:pPr>
     </w:p>
     <w:p>
       <w:pPr>
@@ -3797,6 +5211,18 @@
       <w:pPr>
         <w:shd w:val="clear" w:color="auto" w:fill="FFFFFF"/>
         <w:spacing w:after="240" w:line="240" w:lineRule="auto"/>
+        <w:ind w:firstLine="720"/>
+        <w:rPr>
+          <w:rFonts w:ascii="Segoe UI" w:eastAsia="Times New Roman" w:hAnsi="Segoe UI" w:cs="Segoe UI"/>
+          <w:sz w:val="24"/>
+          <w:szCs w:val="24"/>
+        </w:rPr>
+      </w:pPr>
+    </w:p>
+    <w:p>
+      <w:pPr>
+        <w:shd w:val="clear" w:color="auto" w:fill="FFFFFF"/>
+        <w:spacing w:after="240" w:line="240" w:lineRule="auto"/>
         <w:rPr>
           <w:rFonts w:ascii="Segoe UI" w:eastAsia="Times New Roman" w:hAnsi="Segoe UI" w:cs="Segoe UI"/>
           <w:color w:val="0070C0"/>
@@ -3921,6 +5347,7 @@
           <w:sz w:val="36"/>
           <w:szCs w:val="36"/>
         </w:rPr>
+        <w:lastRenderedPageBreak/>
         <w:t>IV. Results</w:t>
       </w:r>
     </w:p>
@@ -3991,7 +5418,6 @@
           <w:sz w:val="24"/>
           <w:szCs w:val="24"/>
         </w:rPr>
-        <w:lastRenderedPageBreak/>
         <w:t>In this section, the final model and any supporting qualities should be evaluated in detail. It should be clear how the final model was derived and why this model was chosen. In addition, some type of analysis should be used to validate the robustness of this model and its solution, such as manipulating the input data or environment to see how the model’s solution is affected (this is called sensitivity analysis). Questions to ask yourself when writing this section:</w:t>
       </w:r>
     </w:p>
@@ -4304,6 +5730,7 @@
           <w:sz w:val="24"/>
           <w:szCs w:val="24"/>
         </w:rPr>
+        <w:lastRenderedPageBreak/>
         <w:t>In this section, you will need to provide some form of visualization that emphasizes an important quality about the project. It is much more free-form, but should reasonably support a significant result or characteristic about the problem that you want to discuss. Questions to ask yourself when writing this section:</w:t>
       </w:r>
     </w:p>
@@ -4358,7 +5785,6 @@
           <w:sz w:val="24"/>
           <w:szCs w:val="24"/>
         </w:rPr>
-        <w:lastRenderedPageBreak/>
         <w:t>Is the visualization thoroughly analyzed and discussed?</w:t>
       </w:r>
     </w:p>
@@ -4687,6 +6113,7 @@
           <w:sz w:val="24"/>
           <w:szCs w:val="24"/>
         </w:rPr>
+        <w:lastRenderedPageBreak/>
         <w:pict w14:anchorId="175D124D">
           <v:rect id="_x0000_i1029" style="width:0;height:3pt" o:hralign="center" o:hrstd="t" o:hrnoshade="t" o:hr="t" fillcolor="#24292e" stroked="f"/>
         </w:pict>
@@ -4762,7 +6189,6 @@
           <w:sz w:val="24"/>
           <w:szCs w:val="24"/>
         </w:rPr>
-        <w:lastRenderedPageBreak/>
         <w:t>Is each section (particularly </w:t>
       </w:r>
       <w:r>
@@ -4935,32 +6361,30 @@
       <w:pPr>
         <w:rPr>
           <w:rFonts w:ascii="Segoe UI" w:eastAsia="Times New Roman" w:hAnsi="Segoe UI" w:cs="Segoe UI"/>
-          <w:b/>
-          <w:color w:val="000000"/>
-          <w:sz w:val="28"/>
-          <w:szCs w:val="28"/>
-        </w:rPr>
-      </w:pPr>
-      <w:r>
-        <w:rPr>
-          <w:rFonts w:ascii="Segoe UI" w:eastAsia="Times New Roman" w:hAnsi="Segoe UI" w:cs="Segoe UI"/>
-          <w:b/>
-          <w:color w:val="000000"/>
-          <w:sz w:val="28"/>
-          <w:szCs w:val="28"/>
+          <w:color w:val="0070C0"/>
+          <w:sz w:val="24"/>
+          <w:szCs w:val="24"/>
+        </w:rPr>
+      </w:pPr>
+      <w:r>
+        <w:rPr>
+          <w:rFonts w:ascii="Segoe UI" w:eastAsia="Times New Roman" w:hAnsi="Segoe UI" w:cs="Segoe UI"/>
+          <w:color w:val="0070C0"/>
+          <w:sz w:val="24"/>
+          <w:szCs w:val="24"/>
         </w:rPr>
         <w:br w:type="page"/>
       </w:r>
     </w:p>
     <w:p>
       <w:pPr>
-        <w:spacing w:after="0" w:line="240" w:lineRule="auto"/>
-        <w:rPr>
-          <w:rFonts w:ascii="Segoe UI" w:eastAsia="Times New Roman" w:hAnsi="Segoe UI" w:cs="Segoe UI"/>
-          <w:b/>
-          <w:color w:val="000000"/>
-          <w:sz w:val="28"/>
-          <w:szCs w:val="28"/>
+        <w:shd w:val="clear" w:color="auto" w:fill="FFFFFF"/>
+        <w:spacing w:before="60" w:after="100" w:afterAutospacing="1" w:line="240" w:lineRule="auto"/>
+        <w:rPr>
+          <w:rFonts w:ascii="Segoe UI" w:eastAsia="Times New Roman" w:hAnsi="Segoe UI" w:cs="Segoe UI"/>
+          <w:color w:val="0070C0"/>
+          <w:sz w:val="24"/>
+          <w:szCs w:val="24"/>
         </w:rPr>
       </w:pPr>
       <w:r>
@@ -4990,7 +6414,7 @@
           <w:szCs w:val="24"/>
         </w:rPr>
       </w:pPr>
-      <w:hyperlink r:id="rId38" w:history="1">
+      <w:hyperlink r:id="rId43" w:history="1">
         <w:r>
           <w:rPr>
             <w:rStyle w:val="Hyperlink"/>
@@ -5021,7 +6445,7 @@
       </w:pPr>
     </w:p>
     <w:sectPr>
-      <w:footerReference w:type="default" r:id="rId39"/>
+      <w:footerReference w:type="default" r:id="rId44"/>
       <w:pgSz w:w="12240" w:h="15840"/>
       <w:pgMar w:top="1440" w:right="1440" w:bottom="1440" w:left="1440" w:header="720" w:footer="720" w:gutter="0"/>
       <w:cols w:space="720"/>
@@ -8282,7 +9706,6 @@
   <w:style w:type="character" w:default="1" w:styleId="DefaultParagraphFont">
     <w:name w:val="Default Paragraph Font"/>
     <w:uiPriority w:val="1"/>
-    <w:semiHidden/>
     <w:unhideWhenUsed/>
   </w:style>
   <w:style w:type="table" w:default="1" w:styleId="TableNormal">
@@ -8436,6 +9859,52 @@
     <w:rPr>
       <w:color w:val="0563C1" w:themeColor="hyperlink"/>
       <w:u w:val="single"/>
+    </w:rPr>
+  </w:style>
+  <w:style w:type="paragraph" w:styleId="HTMLPreformatted">
+    <w:name w:val="HTML Preformatted"/>
+    <w:basedOn w:val="Normal"/>
+    <w:link w:val="HTMLPreformattedChar"/>
+    <w:uiPriority w:val="99"/>
+    <w:unhideWhenUsed/>
+    <w:rsid w:val="00A213FC"/>
+    <w:pPr>
+      <w:tabs>
+        <w:tab w:val="left" w:pos="916"/>
+        <w:tab w:val="left" w:pos="1832"/>
+        <w:tab w:val="left" w:pos="2748"/>
+        <w:tab w:val="left" w:pos="3664"/>
+        <w:tab w:val="left" w:pos="4580"/>
+        <w:tab w:val="left" w:pos="5496"/>
+        <w:tab w:val="left" w:pos="6412"/>
+        <w:tab w:val="left" w:pos="7328"/>
+        <w:tab w:val="left" w:pos="8244"/>
+        <w:tab w:val="left" w:pos="9160"/>
+        <w:tab w:val="left" w:pos="10076"/>
+        <w:tab w:val="left" w:pos="10992"/>
+        <w:tab w:val="left" w:pos="11908"/>
+        <w:tab w:val="left" w:pos="12824"/>
+        <w:tab w:val="left" w:pos="13740"/>
+        <w:tab w:val="left" w:pos="14656"/>
+      </w:tabs>
+      <w:spacing w:after="0" w:line="240" w:lineRule="auto"/>
+    </w:pPr>
+    <w:rPr>
+      <w:rFonts w:ascii="Courier New" w:eastAsia="Times New Roman" w:hAnsi="Courier New" w:cs="Courier New"/>
+      <w:sz w:val="20"/>
+      <w:szCs w:val="20"/>
+    </w:rPr>
+  </w:style>
+  <w:style w:type="character" w:customStyle="1" w:styleId="HTMLPreformattedChar">
+    <w:name w:val="HTML Preformatted Char"/>
+    <w:basedOn w:val="DefaultParagraphFont"/>
+    <w:link w:val="HTMLPreformatted"/>
+    <w:uiPriority w:val="99"/>
+    <w:rsid w:val="00A213FC"/>
+    <w:rPr>
+      <w:rFonts w:ascii="Courier New" w:eastAsia="Times New Roman" w:hAnsi="Courier New" w:cs="Courier New"/>
+      <w:sz w:val="20"/>
+      <w:szCs w:val="20"/>
     </w:rPr>
   </w:style>
 </w:styles>
@@ -20246,7 +21715,7 @@
 </file>
 
 <file path=customXml/itemProps1.xml><?xml version="1.0" encoding="utf-8"?>
-<ds:datastoreItem xmlns:ds="http://schemas.openxmlformats.org/officeDocument/2006/customXml" ds:itemID="{BADCC649-C6E0-4866-AFD1-7D957E2F1CAE}">
+<ds:datastoreItem xmlns:ds="http://schemas.openxmlformats.org/officeDocument/2006/customXml" ds:itemID="{3536E4AD-033C-4DEF-97F5-47619B6E0BB9}">
   <ds:schemaRefs>
     <ds:schemaRef ds:uri="http://schemas.openxmlformats.org/officeDocument/2006/bibliography"/>
   </ds:schemaRefs>

</xml_diff>

<commit_message>
Described GAN. Filled some of the final sections.
</commit_message>
<xml_diff>
--- a/Project Report.docx
+++ b/Project Report.docx
@@ -2614,25 +2614,7 @@
           <w:sz w:val="24"/>
           <w:szCs w:val="24"/>
         </w:rPr>
-        <w:t xml:space="preserve">Used </w:t>
-      </w:r>
-      <w:proofErr w:type="spellStart"/>
-      <w:r>
-        <w:rPr>
-          <w:rFonts w:ascii="Segoe UI" w:eastAsia="Times New Roman" w:hAnsi="Segoe UI" w:cs="Segoe UI"/>
-          <w:sz w:val="24"/>
-          <w:szCs w:val="24"/>
-        </w:rPr>
-        <w:t>Jupyter</w:t>
-      </w:r>
-      <w:proofErr w:type="spellEnd"/>
-      <w:r>
-        <w:rPr>
-          <w:rFonts w:ascii="Segoe UI" w:eastAsia="Times New Roman" w:hAnsi="Segoe UI" w:cs="Segoe UI"/>
-          <w:sz w:val="24"/>
-          <w:szCs w:val="24"/>
-        </w:rPr>
-        <w:t xml:space="preserve"> notebook – </w:t>
+        <w:t xml:space="preserve">Used Jupyter notebook – </w:t>
       </w:r>
       <w:r>
         <w:rPr>
@@ -2999,22 +2981,694 @@
         <w:jc w:val="both"/>
         <w:rPr>
           <w:rFonts w:ascii="Segoe UI" w:eastAsia="Times New Roman" w:hAnsi="Segoe UI" w:cs="Segoe UI"/>
-          <w:color w:val="FF0000"/>
-          <w:sz w:val="24"/>
-          <w:szCs w:val="24"/>
-        </w:rPr>
-      </w:pPr>
-      <w:r>
-        <w:rPr>
-          <w:rFonts w:ascii="Segoe UI" w:eastAsia="Times New Roman" w:hAnsi="Segoe UI" w:cs="Segoe UI"/>
-          <w:color w:val="FF0000"/>
-          <w:sz w:val="24"/>
-          <w:szCs w:val="24"/>
-        </w:rPr>
-        <w:t>TODO: Describe the loss functions used here and the created models with different loss functions.</w:t>
+          <w:sz w:val="24"/>
+          <w:szCs w:val="24"/>
+        </w:rPr>
+      </w:pPr>
+      <w:r>
+        <w:rPr>
+          <w:rFonts w:ascii="Segoe UI" w:eastAsia="Times New Roman" w:hAnsi="Segoe UI" w:cs="Segoe UI"/>
+          <w:sz w:val="24"/>
+          <w:szCs w:val="24"/>
+        </w:rPr>
+        <w:t>Used loss functions are in loss_functions.py</w:t>
+      </w:r>
+    </w:p>
+    <w:p>
+      <w:pPr>
+        <w:autoSpaceDE w:val="0"/>
+        <w:autoSpaceDN w:val="0"/>
+        <w:adjustRightInd w:val="0"/>
+        <w:spacing w:after="0" w:line="240" w:lineRule="auto"/>
+        <w:ind w:firstLine="720"/>
+        <w:jc w:val="both"/>
+        <w:rPr>
+          <w:rFonts w:ascii="Segoe UI" w:hAnsi="Segoe UI" w:cs="Segoe UI"/>
+          <w:sz w:val="24"/>
+          <w:szCs w:val="24"/>
+        </w:rPr>
+      </w:pPr>
+      <w:r>
+        <w:rPr>
+          <w:rFonts w:ascii="Segoe UI" w:hAnsi="Segoe UI" w:cs="Segoe UI"/>
+          <w:sz w:val="24"/>
+          <w:szCs w:val="24"/>
+        </w:rPr>
+        <w:t>One of the loss functions is</w:t>
+      </w:r>
+      <w:r>
+        <w:rPr>
+          <w:rFonts w:ascii="Segoe UI" w:hAnsi="Segoe UI" w:cs="Segoe UI"/>
+          <w:sz w:val="24"/>
+          <w:szCs w:val="24"/>
+        </w:rPr>
+        <w:t xml:space="preserve"> perceptual similarity measure. Rather than computing</w:t>
+      </w:r>
+      <w:r>
+        <w:rPr>
+          <w:rFonts w:ascii="Segoe UI" w:hAnsi="Segoe UI" w:cs="Segoe UI"/>
+          <w:sz w:val="24"/>
+          <w:szCs w:val="24"/>
+        </w:rPr>
+        <w:t xml:space="preserve"> </w:t>
+      </w:r>
+      <w:r>
+        <w:rPr>
+          <w:rFonts w:ascii="Segoe UI" w:hAnsi="Segoe UI" w:cs="Segoe UI"/>
+          <w:sz w:val="24"/>
+          <w:szCs w:val="24"/>
+        </w:rPr>
+        <w:t xml:space="preserve">distances in image space, both </w:t>
+      </w:r>
+      <w:proofErr w:type="spellStart"/>
+      <w:r>
+        <w:rPr>
+          <w:rFonts w:ascii="Segoe UI" w:hAnsi="Segoe UI" w:cs="Segoe UI"/>
+          <w:sz w:val="24"/>
+          <w:szCs w:val="24"/>
+        </w:rPr>
+        <w:t>I</w:t>
+      </w:r>
+      <w:r>
+        <w:rPr>
+          <w:rFonts w:ascii="Segoe UI" w:hAnsi="Segoe UI" w:cs="Segoe UI"/>
+          <w:sz w:val="24"/>
+          <w:szCs w:val="24"/>
+          <w:vertAlign w:val="subscript"/>
+        </w:rPr>
+        <w:t>est</w:t>
+      </w:r>
+      <w:proofErr w:type="spellEnd"/>
+      <w:r>
+        <w:rPr>
+          <w:rFonts w:ascii="Segoe UI" w:hAnsi="Segoe UI" w:cs="Segoe UI"/>
+          <w:sz w:val="24"/>
+          <w:szCs w:val="24"/>
+        </w:rPr>
+        <w:t xml:space="preserve"> and I</w:t>
+      </w:r>
+      <w:r>
+        <w:rPr>
+          <w:rFonts w:ascii="Segoe UI" w:hAnsi="Segoe UI" w:cs="Segoe UI"/>
+          <w:sz w:val="24"/>
+          <w:szCs w:val="24"/>
+          <w:vertAlign w:val="subscript"/>
+        </w:rPr>
+        <w:t>HR</w:t>
+      </w:r>
+      <w:r>
+        <w:rPr>
+          <w:rFonts w:ascii="Segoe UI" w:hAnsi="Segoe UI" w:cs="Segoe UI"/>
+          <w:sz w:val="24"/>
+          <w:szCs w:val="24"/>
+        </w:rPr>
+        <w:t xml:space="preserve"> are first</w:t>
+      </w:r>
+      <w:r>
+        <w:rPr>
+          <w:rFonts w:ascii="Segoe UI" w:hAnsi="Segoe UI" w:cs="Segoe UI"/>
+          <w:sz w:val="24"/>
+          <w:szCs w:val="24"/>
+        </w:rPr>
+        <w:t xml:space="preserve"> </w:t>
+      </w:r>
+      <w:r>
+        <w:rPr>
+          <w:rFonts w:ascii="Segoe UI" w:hAnsi="Segoe UI" w:cs="Segoe UI"/>
+          <w:sz w:val="24"/>
+          <w:szCs w:val="24"/>
+        </w:rPr>
+        <w:t>mapped into a feature space by a differentiable function before computing their distance.</w:t>
+      </w:r>
+      <w:r>
+        <w:rPr>
+          <w:rFonts w:ascii="Segoe UI" w:hAnsi="Segoe UI" w:cs="Segoe UI"/>
+          <w:sz w:val="24"/>
+          <w:szCs w:val="24"/>
+        </w:rPr>
+        <w:t xml:space="preserve"> </w:t>
+      </w:r>
+      <w:r>
+        <w:rPr>
+          <w:rFonts w:ascii="Segoe UI" w:hAnsi="Segoe UI" w:cs="Segoe UI"/>
+          <w:sz w:val="24"/>
+          <w:szCs w:val="24"/>
+        </w:rPr>
+        <w:t>This allows the model to generate outputs that may not</w:t>
+      </w:r>
+      <w:r>
+        <w:rPr>
+          <w:rFonts w:ascii="Segoe UI" w:hAnsi="Segoe UI" w:cs="Segoe UI"/>
+          <w:sz w:val="24"/>
+          <w:szCs w:val="24"/>
+        </w:rPr>
+        <w:t xml:space="preserve"> </w:t>
+      </w:r>
+      <w:r>
+        <w:rPr>
+          <w:rFonts w:ascii="Segoe UI" w:hAnsi="Segoe UI" w:cs="Segoe UI"/>
+          <w:sz w:val="24"/>
+          <w:szCs w:val="24"/>
+        </w:rPr>
+        <w:t>match the ground truth image with pixel-wise accuracy but</w:t>
+      </w:r>
+      <w:r>
+        <w:rPr>
+          <w:rFonts w:ascii="Segoe UI" w:hAnsi="Segoe UI" w:cs="Segoe UI"/>
+          <w:sz w:val="24"/>
+          <w:szCs w:val="24"/>
+        </w:rPr>
+        <w:t xml:space="preserve"> </w:t>
+      </w:r>
+      <w:r>
+        <w:rPr>
+          <w:rFonts w:ascii="Segoe UI" w:hAnsi="Segoe UI" w:cs="Segoe UI"/>
+          <w:sz w:val="24"/>
+          <w:szCs w:val="24"/>
+        </w:rPr>
+        <w:t>instead encourages the network to produce images that have</w:t>
+      </w:r>
+      <w:r>
+        <w:rPr>
+          <w:rFonts w:ascii="Segoe UI" w:hAnsi="Segoe UI" w:cs="Segoe UI"/>
+          <w:sz w:val="24"/>
+          <w:szCs w:val="24"/>
+        </w:rPr>
+        <w:t xml:space="preserve"> </w:t>
+      </w:r>
+      <w:r>
+        <w:rPr>
+          <w:rFonts w:ascii="Segoe UI" w:hAnsi="Segoe UI" w:cs="Segoe UI"/>
+          <w:sz w:val="24"/>
+          <w:szCs w:val="24"/>
+        </w:rPr>
+        <w:t>similar feature representations.</w:t>
+      </w:r>
+    </w:p>
+    <w:p>
+      <w:pPr>
+        <w:autoSpaceDE w:val="0"/>
+        <w:autoSpaceDN w:val="0"/>
+        <w:adjustRightInd w:val="0"/>
+        <w:spacing w:after="0" w:line="240" w:lineRule="auto"/>
+        <w:jc w:val="both"/>
+        <w:rPr>
+          <w:rFonts w:ascii="Segoe UI" w:eastAsia="Times New Roman" w:hAnsi="Segoe UI" w:cs="Segoe UI"/>
+          <w:sz w:val="24"/>
+          <w:szCs w:val="24"/>
+        </w:rPr>
+      </w:pPr>
+      <w:r>
+        <w:rPr>
+          <w:rFonts w:ascii="Segoe UI" w:hAnsi="Segoe UI" w:cs="Segoe UI"/>
+          <w:sz w:val="24"/>
+          <w:szCs w:val="24"/>
+        </w:rPr>
+        <w:tab/>
+      </w:r>
+      <w:r>
+        <w:rPr>
+          <w:rFonts w:ascii="Segoe UI" w:hAnsi="Segoe UI" w:cs="Segoe UI"/>
+          <w:sz w:val="24"/>
+          <w:szCs w:val="24"/>
+        </w:rPr>
+        <w:t>For the feature map</w:t>
+      </w:r>
+      <w:r>
+        <w:rPr>
+          <w:rFonts w:ascii="Segoe UI" w:hAnsi="Segoe UI" w:cs="Segoe UI"/>
+          <w:sz w:val="24"/>
+          <w:szCs w:val="24"/>
+        </w:rPr>
+        <w:t xml:space="preserve">, </w:t>
+      </w:r>
+      <w:r>
+        <w:rPr>
+          <w:rFonts w:ascii="Segoe UI" w:hAnsi="Segoe UI" w:cs="Segoe UI"/>
+          <w:sz w:val="24"/>
+          <w:szCs w:val="24"/>
+        </w:rPr>
+        <w:t>I</w:t>
+      </w:r>
+      <w:r>
+        <w:rPr>
+          <w:rFonts w:ascii="Segoe UI" w:hAnsi="Segoe UI" w:cs="Segoe UI"/>
+          <w:sz w:val="24"/>
+          <w:szCs w:val="24"/>
+        </w:rPr>
+        <w:t xml:space="preserve"> use a pre-trained implementation</w:t>
+      </w:r>
+      <w:r>
+        <w:rPr>
+          <w:rFonts w:ascii="Segoe UI" w:hAnsi="Segoe UI" w:cs="Segoe UI"/>
+          <w:sz w:val="24"/>
+          <w:szCs w:val="24"/>
+        </w:rPr>
+        <w:t xml:space="preserve"> </w:t>
+      </w:r>
+      <w:r>
+        <w:rPr>
+          <w:rFonts w:ascii="Segoe UI" w:hAnsi="Segoe UI" w:cs="Segoe UI"/>
+          <w:sz w:val="24"/>
+          <w:szCs w:val="24"/>
+        </w:rPr>
+        <w:t>of the popular VGG-19</w:t>
+      </w:r>
+      <w:r>
+        <w:rPr>
+          <w:rFonts w:ascii="Segoe UI" w:hAnsi="Segoe UI" w:cs="Segoe UI"/>
+          <w:sz w:val="24"/>
+          <w:szCs w:val="24"/>
+        </w:rPr>
+        <w:t xml:space="preserve"> </w:t>
+      </w:r>
+      <w:r>
+        <w:rPr>
+          <w:rFonts w:ascii="Segoe UI" w:hAnsi="Segoe UI" w:cs="Segoe UI"/>
+          <w:sz w:val="24"/>
+          <w:szCs w:val="24"/>
+        </w:rPr>
+        <w:t>network. It consists of</w:t>
+      </w:r>
+      <w:r>
+        <w:rPr>
+          <w:rFonts w:ascii="Segoe UI" w:hAnsi="Segoe UI" w:cs="Segoe UI"/>
+          <w:sz w:val="24"/>
+          <w:szCs w:val="24"/>
+        </w:rPr>
+        <w:t xml:space="preserve"> </w:t>
+      </w:r>
+      <w:r>
+        <w:rPr>
+          <w:rFonts w:ascii="Segoe UI" w:hAnsi="Segoe UI" w:cs="Segoe UI"/>
+          <w:sz w:val="24"/>
+          <w:szCs w:val="24"/>
+        </w:rPr>
+        <w:t>stacked convolutions coupled with pooling layers to gradually</w:t>
+      </w:r>
+      <w:r>
+        <w:rPr>
+          <w:rFonts w:ascii="Segoe UI" w:hAnsi="Segoe UI" w:cs="Segoe UI"/>
+          <w:sz w:val="24"/>
+          <w:szCs w:val="24"/>
+        </w:rPr>
+        <w:t xml:space="preserve"> </w:t>
+      </w:r>
+      <w:r>
+        <w:rPr>
+          <w:rFonts w:ascii="Segoe UI" w:hAnsi="Segoe UI" w:cs="Segoe UI"/>
+          <w:sz w:val="24"/>
+          <w:szCs w:val="24"/>
+        </w:rPr>
+        <w:t>decrease the spatial dimension of the image and to extract</w:t>
+      </w:r>
+      <w:r>
+        <w:rPr>
+          <w:rFonts w:ascii="Segoe UI" w:hAnsi="Segoe UI" w:cs="Segoe UI"/>
+          <w:sz w:val="24"/>
+          <w:szCs w:val="24"/>
+        </w:rPr>
+        <w:t xml:space="preserve"> </w:t>
+      </w:r>
+      <w:r>
+        <w:rPr>
+          <w:rFonts w:ascii="Segoe UI" w:hAnsi="Segoe UI" w:cs="Segoe UI"/>
+          <w:sz w:val="24"/>
+          <w:szCs w:val="24"/>
+        </w:rPr>
+        <w:t>higher-level features in higher layers. To capture both</w:t>
+      </w:r>
+      <w:r>
+        <w:rPr>
+          <w:rFonts w:ascii="Segoe UI" w:hAnsi="Segoe UI" w:cs="Segoe UI"/>
+          <w:sz w:val="24"/>
+          <w:szCs w:val="24"/>
+        </w:rPr>
+        <w:t xml:space="preserve"> </w:t>
+      </w:r>
+      <w:r>
+        <w:rPr>
+          <w:rFonts w:ascii="Segoe UI" w:hAnsi="Segoe UI" w:cs="Segoe UI"/>
+          <w:sz w:val="24"/>
+          <w:szCs w:val="24"/>
+        </w:rPr>
+        <w:t>low-level and high-level features, we use a combination of</w:t>
+      </w:r>
+      <w:r>
+        <w:rPr>
+          <w:rFonts w:ascii="Segoe UI" w:hAnsi="Segoe UI" w:cs="Segoe UI"/>
+          <w:sz w:val="24"/>
+          <w:szCs w:val="24"/>
+        </w:rPr>
+        <w:t xml:space="preserve"> </w:t>
+      </w:r>
+      <w:r>
+        <w:rPr>
+          <w:rFonts w:ascii="Segoe UI" w:hAnsi="Segoe UI" w:cs="Segoe UI"/>
+          <w:sz w:val="24"/>
+          <w:szCs w:val="24"/>
+        </w:rPr>
+        <w:t>the second and fifth pooling layers and compute the MSE</w:t>
+      </w:r>
+      <w:r>
+        <w:rPr>
+          <w:rFonts w:ascii="Segoe UI" w:hAnsi="Segoe UI" w:cs="Segoe UI"/>
+          <w:sz w:val="24"/>
+          <w:szCs w:val="24"/>
+        </w:rPr>
+        <w:t xml:space="preserve"> </w:t>
+      </w:r>
+      <w:r>
+        <w:rPr>
+          <w:rFonts w:ascii="Segoe UI" w:hAnsi="Segoe UI" w:cs="Segoe UI"/>
+          <w:sz w:val="24"/>
+          <w:szCs w:val="24"/>
+        </w:rPr>
+        <w:t>on their feature activations.</w:t>
+      </w:r>
+      <w:r>
+        <w:rPr>
+          <w:rFonts w:ascii="Segoe UI" w:hAnsi="Segoe UI" w:cs="Segoe UI"/>
+          <w:sz w:val="24"/>
+          <w:szCs w:val="24"/>
+        </w:rPr>
+        <w:t xml:space="preserve"> Other </w:t>
+      </w:r>
+      <w:r>
+        <w:rPr>
+          <w:rFonts w:ascii="Segoe UI" w:hAnsi="Segoe UI" w:cs="Segoe UI"/>
+          <w:sz w:val="24"/>
+          <w:szCs w:val="24"/>
+        </w:rPr>
+        <w:lastRenderedPageBreak/>
+        <w:t>loss functions I have implemented use the third pooling layer respectively from VGG-19 and VGG-16.</w:t>
+      </w:r>
+    </w:p>
+    <w:p>
+      <w:pPr>
+        <w:autoSpaceDE w:val="0"/>
+        <w:autoSpaceDN w:val="0"/>
+        <w:adjustRightInd w:val="0"/>
+        <w:spacing w:after="0" w:line="240" w:lineRule="auto"/>
+        <w:jc w:val="both"/>
+        <w:rPr>
+          <w:rFonts w:ascii="Segoe UI" w:eastAsia="Times New Roman" w:hAnsi="Segoe UI" w:cs="Segoe UI"/>
+          <w:sz w:val="24"/>
+          <w:szCs w:val="24"/>
+        </w:rPr>
+      </w:pPr>
+      <w:r>
+        <w:rPr>
+          <w:rFonts w:ascii="Segoe UI" w:eastAsia="Times New Roman" w:hAnsi="Segoe UI" w:cs="Segoe UI"/>
+          <w:sz w:val="24"/>
+          <w:szCs w:val="24"/>
+        </w:rPr>
+        <w:tab/>
+      </w:r>
+      <w:r>
+        <w:rPr>
+          <w:rFonts w:ascii="Segoe UI" w:eastAsia="Times New Roman" w:hAnsi="Segoe UI" w:cs="Segoe UI"/>
+          <w:sz w:val="24"/>
+          <w:szCs w:val="24"/>
+        </w:rPr>
+        <w:t xml:space="preserve">For style transfer loss I use </w:t>
+      </w:r>
+      <w:r>
+        <w:rPr>
+          <w:rFonts w:ascii="Segoe UI" w:eastAsia="Times New Roman" w:hAnsi="Segoe UI" w:cs="Segoe UI"/>
+          <w:sz w:val="24"/>
+          <w:szCs w:val="24"/>
+        </w:rPr>
+        <w:t xml:space="preserve">a texture </w:t>
+      </w:r>
+      <w:r>
+        <w:rPr>
+          <w:rFonts w:ascii="Segoe UI" w:hAnsi="Segoe UI" w:cs="Segoe UI"/>
+          <w:sz w:val="24"/>
+          <w:szCs w:val="24"/>
+        </w:rPr>
+        <w:t>patch-wise during training to enforce locally</w:t>
+      </w:r>
+      <w:r>
+        <w:rPr>
+          <w:rFonts w:ascii="Segoe UI" w:hAnsi="Segoe UI" w:cs="Segoe UI"/>
+          <w:sz w:val="24"/>
+          <w:szCs w:val="24"/>
+        </w:rPr>
+        <w:t xml:space="preserve"> </w:t>
+      </w:r>
+      <w:r>
+        <w:rPr>
+          <w:rFonts w:ascii="Segoe UI" w:hAnsi="Segoe UI" w:cs="Segoe UI"/>
+          <w:sz w:val="24"/>
+          <w:szCs w:val="24"/>
+        </w:rPr>
+        <w:t xml:space="preserve">similar textures between </w:t>
+      </w:r>
+      <w:proofErr w:type="spellStart"/>
+      <w:r>
+        <w:rPr>
+          <w:rFonts w:ascii="Segoe UI" w:hAnsi="Segoe UI" w:cs="Segoe UI"/>
+          <w:sz w:val="24"/>
+          <w:szCs w:val="24"/>
+        </w:rPr>
+        <w:t>I</w:t>
+      </w:r>
+      <w:r>
+        <w:rPr>
+          <w:rFonts w:ascii="Segoe UI" w:hAnsi="Segoe UI" w:cs="Segoe UI"/>
+          <w:sz w:val="24"/>
+          <w:szCs w:val="24"/>
+          <w:vertAlign w:val="subscript"/>
+        </w:rPr>
+        <w:t>est</w:t>
+      </w:r>
+      <w:proofErr w:type="spellEnd"/>
+      <w:r>
+        <w:rPr>
+          <w:rFonts w:ascii="Segoe UI" w:hAnsi="Segoe UI" w:cs="Segoe UI"/>
+          <w:sz w:val="24"/>
+          <w:szCs w:val="24"/>
+        </w:rPr>
+        <w:t xml:space="preserve"> and I</w:t>
+      </w:r>
+      <w:r>
+        <w:rPr>
+          <w:rFonts w:ascii="Segoe UI" w:hAnsi="Segoe UI" w:cs="Segoe UI"/>
+          <w:sz w:val="24"/>
+          <w:szCs w:val="24"/>
+          <w:vertAlign w:val="subscript"/>
+        </w:rPr>
+        <w:t>HR</w:t>
+      </w:r>
+      <w:r>
+        <w:rPr>
+          <w:rFonts w:ascii="Segoe UI" w:hAnsi="Segoe UI" w:cs="Segoe UI"/>
+          <w:sz w:val="24"/>
+          <w:szCs w:val="24"/>
+        </w:rPr>
+        <w:t>.</w:t>
+      </w:r>
+      <w:r>
+        <w:rPr>
+          <w:rFonts w:ascii="Segoe UI" w:hAnsi="Segoe UI" w:cs="Segoe UI"/>
+          <w:sz w:val="24"/>
+          <w:szCs w:val="24"/>
+        </w:rPr>
+        <w:t xml:space="preserve"> </w:t>
+      </w:r>
+      <w:r>
+        <w:rPr>
+          <w:rFonts w:ascii="Segoe UI" w:hAnsi="Segoe UI" w:cs="Segoe UI"/>
+          <w:sz w:val="24"/>
+          <w:szCs w:val="24"/>
+        </w:rPr>
+        <w:t>The network therefore</w:t>
+      </w:r>
+      <w:r>
+        <w:rPr>
+          <w:rFonts w:ascii="Segoe UI" w:hAnsi="Segoe UI" w:cs="Segoe UI"/>
+          <w:sz w:val="24"/>
+          <w:szCs w:val="24"/>
+        </w:rPr>
+        <w:t xml:space="preserve"> </w:t>
+      </w:r>
+      <w:r>
+        <w:rPr>
+          <w:rFonts w:ascii="Segoe UI" w:hAnsi="Segoe UI" w:cs="Segoe UI"/>
+          <w:sz w:val="24"/>
+          <w:szCs w:val="24"/>
+        </w:rPr>
+        <w:t>learns to produce images that have the same local textures</w:t>
+      </w:r>
+      <w:r>
+        <w:rPr>
+          <w:rFonts w:ascii="Segoe UI" w:hAnsi="Segoe UI" w:cs="Segoe UI"/>
+          <w:sz w:val="24"/>
+          <w:szCs w:val="24"/>
+        </w:rPr>
+        <w:t xml:space="preserve"> </w:t>
+      </w:r>
+      <w:r>
+        <w:rPr>
+          <w:rFonts w:ascii="Segoe UI" w:hAnsi="Segoe UI" w:cs="Segoe UI"/>
+          <w:sz w:val="24"/>
+          <w:szCs w:val="24"/>
+        </w:rPr>
+        <w:t>as the high-resoluti</w:t>
       </w:r>
       <w:bookmarkStart w:id="0" w:name="_GoBack"/>
       <w:bookmarkEnd w:id="0"/>
+      <w:r>
+        <w:rPr>
+          <w:rFonts w:ascii="Segoe UI" w:hAnsi="Segoe UI" w:cs="Segoe UI"/>
+          <w:sz w:val="24"/>
+          <w:szCs w:val="24"/>
+        </w:rPr>
+        <w:t>on images during training. While</w:t>
+      </w:r>
+      <w:r>
+        <w:rPr>
+          <w:rFonts w:ascii="Segoe UI" w:hAnsi="Segoe UI" w:cs="Segoe UI"/>
+          <w:sz w:val="24"/>
+          <w:szCs w:val="24"/>
+        </w:rPr>
+        <w:t xml:space="preserve"> </w:t>
+      </w:r>
+      <w:r>
+        <w:rPr>
+          <w:rFonts w:ascii="Segoe UI" w:hAnsi="Segoe UI" w:cs="Segoe UI"/>
+          <w:sz w:val="24"/>
+          <w:szCs w:val="24"/>
+        </w:rPr>
+        <w:t>the task of generating arbitrary textures is more demanding</w:t>
+      </w:r>
+      <w:r>
+        <w:rPr>
+          <w:rFonts w:ascii="Segoe UI" w:hAnsi="Segoe UI" w:cs="Segoe UI"/>
+          <w:sz w:val="24"/>
+          <w:szCs w:val="24"/>
+        </w:rPr>
+        <w:t xml:space="preserve"> </w:t>
+      </w:r>
+      <w:r>
+        <w:rPr>
+          <w:rFonts w:ascii="Segoe UI" w:hAnsi="Segoe UI" w:cs="Segoe UI"/>
+          <w:sz w:val="24"/>
+          <w:szCs w:val="24"/>
+        </w:rPr>
+        <w:t>than single-texture synthesis, the LR image and high-level</w:t>
+      </w:r>
+      <w:r>
+        <w:rPr>
+          <w:rFonts w:ascii="Segoe UI" w:hAnsi="Segoe UI" w:cs="Segoe UI"/>
+          <w:sz w:val="24"/>
+          <w:szCs w:val="24"/>
+        </w:rPr>
+        <w:t xml:space="preserve"> </w:t>
+      </w:r>
+      <w:r>
+        <w:rPr>
+          <w:rFonts w:ascii="Segoe UI" w:hAnsi="Segoe UI" w:cs="Segoe UI"/>
+          <w:sz w:val="24"/>
+          <w:szCs w:val="24"/>
+        </w:rPr>
+        <w:t>contextual cues give our network more information to work</w:t>
+      </w:r>
+      <w:r>
+        <w:rPr>
+          <w:rFonts w:ascii="Segoe UI" w:hAnsi="Segoe UI" w:cs="Segoe UI"/>
+          <w:sz w:val="24"/>
+          <w:szCs w:val="24"/>
+        </w:rPr>
+        <w:t xml:space="preserve"> </w:t>
+      </w:r>
+      <w:r>
+        <w:rPr>
+          <w:rFonts w:ascii="Segoe UI" w:hAnsi="Segoe UI" w:cs="Segoe UI"/>
+          <w:sz w:val="24"/>
+          <w:szCs w:val="24"/>
+        </w:rPr>
+        <w:t xml:space="preserve">with, enabling it to generate varying </w:t>
+      </w:r>
+      <w:r>
+        <w:rPr>
+          <w:rFonts w:ascii="Segoe UI" w:hAnsi="Segoe UI" w:cs="Segoe UI"/>
+          <w:sz w:val="24"/>
+          <w:szCs w:val="24"/>
+        </w:rPr>
+        <w:t>high-resolution</w:t>
+      </w:r>
+      <w:r>
+        <w:rPr>
+          <w:rFonts w:ascii="Segoe UI" w:hAnsi="Segoe UI" w:cs="Segoe UI"/>
+          <w:sz w:val="24"/>
+          <w:szCs w:val="24"/>
+        </w:rPr>
+        <w:t xml:space="preserve"> textures.</w:t>
+      </w:r>
+      <w:r>
+        <w:rPr>
+          <w:rFonts w:ascii="Segoe UI" w:hAnsi="Segoe UI" w:cs="Segoe UI"/>
+          <w:sz w:val="24"/>
+          <w:szCs w:val="24"/>
+        </w:rPr>
+        <w:t xml:space="preserve"> </w:t>
+      </w:r>
+      <w:r>
+        <w:rPr>
+          <w:rFonts w:ascii="Segoe UI" w:hAnsi="Segoe UI" w:cs="Segoe UI"/>
+          <w:sz w:val="24"/>
+          <w:szCs w:val="24"/>
+        </w:rPr>
+        <w:t>Empirically, we found a patch size of 16×16 pixels</w:t>
+      </w:r>
+      <w:r>
+        <w:rPr>
+          <w:rFonts w:ascii="Segoe UI" w:hAnsi="Segoe UI" w:cs="Segoe UI"/>
+          <w:sz w:val="24"/>
+          <w:szCs w:val="24"/>
+        </w:rPr>
+        <w:t xml:space="preserve"> </w:t>
+      </w:r>
+      <w:r>
+        <w:rPr>
+          <w:rFonts w:ascii="Segoe UI" w:hAnsi="Segoe UI" w:cs="Segoe UI"/>
+          <w:sz w:val="24"/>
+          <w:szCs w:val="24"/>
+        </w:rPr>
+        <w:t>to result in the best balance between faithful texture generation</w:t>
+      </w:r>
+      <w:r>
+        <w:rPr>
+          <w:rFonts w:ascii="Segoe UI" w:hAnsi="Segoe UI" w:cs="Segoe UI"/>
+          <w:sz w:val="24"/>
+          <w:szCs w:val="24"/>
+        </w:rPr>
+        <w:t xml:space="preserve"> </w:t>
+      </w:r>
+      <w:r>
+        <w:rPr>
+          <w:rFonts w:ascii="Segoe UI" w:hAnsi="Segoe UI" w:cs="Segoe UI"/>
+          <w:sz w:val="24"/>
+          <w:szCs w:val="24"/>
+        </w:rPr>
+        <w:t>and the overall perceptual quality of the images.</w:t>
+      </w:r>
+    </w:p>
+    <w:p>
+      <w:pPr>
+        <w:autoSpaceDE w:val="0"/>
+        <w:autoSpaceDN w:val="0"/>
+        <w:adjustRightInd w:val="0"/>
+        <w:spacing w:after="0" w:line="240" w:lineRule="auto"/>
+        <w:jc w:val="both"/>
+        <w:rPr>
+          <w:rFonts w:ascii="Segoe UI" w:eastAsia="Times New Roman" w:hAnsi="Segoe UI" w:cs="Segoe UI"/>
+          <w:sz w:val="24"/>
+          <w:szCs w:val="24"/>
+        </w:rPr>
+      </w:pPr>
     </w:p>
     <w:p>
       <w:pPr>
@@ -3078,10 +3732,10 @@
             <v:path o:extrusionok="f" gradientshapeok="t" o:connecttype="rect"/>
             <o:lock v:ext="edit" aspectratio="t"/>
           </v:shapetype>
-          <v:shape id="_x0000_i1025" type="#_x0000_t75" style="width:125.9pt;height:94.95pt" o:ole="">
+          <v:shape id="_x0000_i1025" type="#_x0000_t75" style="width:125.55pt;height:95.05pt" o:ole="">
             <v:imagedata r:id="rId26" o:title=""/>
           </v:shape>
-          <o:OLEObject Type="Embed" ProgID="Visio.Drawing.15" ShapeID="_x0000_i1025" DrawAspect="Content" ObjectID="_1622122645" r:id="rId27"/>
+          <o:OLEObject Type="Embed" ProgID="Visio.Drawing.15" ShapeID="_x0000_i1025" DrawAspect="Content" ObjectID="_1622224100" r:id="rId27"/>
         </w:object>
       </w:r>
     </w:p>
@@ -3115,10 +3769,10 @@
           <w:rFonts w:ascii="Segoe UI" w:hAnsi="Segoe UI" w:cs="Segoe UI"/>
         </w:rPr>
         <w:object w:dxaOrig="2138" w:dyaOrig="9698" w14:anchorId="005286A6">
-          <v:shape id="_x0000_i1026" type="#_x0000_t75" style="width:98.5pt;height:434.65pt" o:ole="">
+          <v:shape id="_x0000_i1026" type="#_x0000_t75" style="width:98.5pt;height:434.3pt" o:ole="">
             <v:imagedata r:id="rId28" o:title=""/>
           </v:shape>
-          <o:OLEObject Type="Embed" ProgID="Visio.Drawing.15" ShapeID="_x0000_i1026" DrawAspect="Content" ObjectID="_1622122646" r:id="rId29"/>
+          <o:OLEObject Type="Embed" ProgID="Visio.Drawing.15" ShapeID="_x0000_i1026" DrawAspect="Content" ObjectID="_1622224101" r:id="rId29"/>
         </w:object>
       </w:r>
     </w:p>
@@ -3166,10 +3820,8 @@
       <w:r>
         <w:rPr>
           <w:rFonts w:ascii="Segoe UI" w:hAnsi="Segoe UI" w:cs="Segoe UI"/>
-          <w:b/>
-          <w:bCs/>
-        </w:rPr>
-        <w:t>CNN</w:t>
+        </w:rPr>
+        <w:t>CNN 1</w:t>
       </w:r>
       <w:r>
         <w:rPr>
@@ -3177,7 +3829,7 @@
           <w:b/>
           <w:bCs/>
         </w:rPr>
-        <w:t xml:space="preserve"> 1)</w:t>
+        <w:t>)</w:t>
       </w:r>
     </w:p>
     <w:p>
@@ -3216,10 +3868,10 @@
           <w:rFonts w:ascii="Segoe UI" w:hAnsi="Segoe UI" w:cs="Segoe UI"/>
         </w:rPr>
         <w:object w:dxaOrig="4929" w:dyaOrig="9698" w14:anchorId="5A79AB5B">
-          <v:shape id="_x0000_i1027" type="#_x0000_t75" style="width:209.8pt;height:412.55pt" o:ole="">
+          <v:shape id="_x0000_i1027" type="#_x0000_t75" style="width:209.65pt;height:412.4pt" o:ole="">
             <v:imagedata r:id="rId30" o:title=""/>
           </v:shape>
-          <o:OLEObject Type="Embed" ProgID="Visio.Drawing.15" ShapeID="_x0000_i1027" DrawAspect="Content" ObjectID="_1622122647" r:id="rId31"/>
+          <o:OLEObject Type="Embed" ProgID="Visio.Drawing.15" ShapeID="_x0000_i1027" DrawAspect="Content" ObjectID="_1622224102" r:id="rId31"/>
         </w:object>
       </w:r>
     </w:p>
@@ -3253,18 +3905,8 @@
       <w:r>
         <w:rPr>
           <w:rFonts w:ascii="Segoe UI" w:hAnsi="Segoe UI" w:cs="Segoe UI"/>
-          <w:b/>
-          <w:bCs/>
-        </w:rPr>
-        <w:t>CNN</w:t>
-      </w:r>
-      <w:r>
-        <w:rPr>
-          <w:rFonts w:ascii="Segoe UI" w:hAnsi="Segoe UI" w:cs="Segoe UI"/>
-          <w:b/>
-          <w:bCs/>
-        </w:rPr>
-        <w:t xml:space="preserve"> 2</w:t>
+        </w:rPr>
+        <w:t>CNN 2</w:t>
       </w:r>
       <w:r>
         <w:rPr>
@@ -3315,10 +3957,10 @@
           <w:rFonts w:ascii="Segoe UI" w:hAnsi="Segoe UI" w:cs="Segoe UI"/>
         </w:rPr>
         <w:object w:dxaOrig="2138" w:dyaOrig="8438" w14:anchorId="6E4DCAD3">
-          <v:shape id="_x0000_i1028" type="#_x0000_t75" style="width:82.15pt;height:325.55pt" o:ole="">
+          <v:shape id="_x0000_i1028" type="#_x0000_t75" style="width:82.35pt;height:325.45pt" o:ole="">
             <v:imagedata r:id="rId32" o:title=""/>
           </v:shape>
-          <o:OLEObject Type="Embed" ProgID="Visio.Drawing.15" ShapeID="_x0000_i1028" DrawAspect="Content" ObjectID="_1622122648" r:id="rId33"/>
+          <o:OLEObject Type="Embed" ProgID="Visio.Drawing.15" ShapeID="_x0000_i1028" DrawAspect="Content" ObjectID="_1622224103" r:id="rId33"/>
         </w:object>
       </w:r>
     </w:p>
@@ -3354,8 +3996,6 @@
       <w:r>
         <w:rPr>
           <w:rFonts w:ascii="Segoe UI" w:hAnsi="Segoe UI" w:cs="Segoe UI"/>
-          <w:b/>
-          <w:bCs/>
         </w:rPr>
         <w:t>CNN 3</w:t>
       </w:r>
@@ -3474,54 +4114,28 @@
           <w:sz w:val="24"/>
           <w:szCs w:val="24"/>
         </w:rPr>
-        <w:t xml:space="preserve">Used </w:t>
+        <w:t>Used Jupyter notebook</w:t>
+      </w:r>
+      <w:r>
+        <w:rPr>
+          <w:rFonts w:ascii="Segoe UI" w:eastAsia="Times New Roman" w:hAnsi="Segoe UI" w:cs="Segoe UI"/>
+          <w:sz w:val="24"/>
+          <w:szCs w:val="24"/>
+        </w:rPr>
+        <w:t xml:space="preserve">: </w:t>
       </w:r>
       <w:proofErr w:type="spellStart"/>
       <w:r>
         <w:rPr>
           <w:rFonts w:ascii="Segoe UI" w:eastAsia="Times New Roman" w:hAnsi="Segoe UI" w:cs="Segoe UI"/>
-          <w:sz w:val="24"/>
-          <w:szCs w:val="24"/>
-        </w:rPr>
-        <w:t>Jupyter</w:t>
-      </w:r>
-      <w:proofErr w:type="spellEnd"/>
-      <w:r>
-        <w:rPr>
-          <w:rFonts w:ascii="Segoe UI" w:eastAsia="Times New Roman" w:hAnsi="Segoe UI" w:cs="Segoe UI"/>
-          <w:sz w:val="24"/>
-          <w:szCs w:val="24"/>
-        </w:rPr>
-        <w:t xml:space="preserve"> notebook: </w:t>
-      </w:r>
-      <w:proofErr w:type="spellStart"/>
-      <w:r>
-        <w:rPr>
-          <w:rFonts w:ascii="Segoe UI" w:eastAsia="Times New Roman" w:hAnsi="Segoe UI" w:cs="Segoe UI"/>
-          <w:b/>
-          <w:bCs/>
           <w:i/>
           <w:iCs/>
           <w:sz w:val="24"/>
           <w:szCs w:val="24"/>
         </w:rPr>
-        <w:t>image_super_resolution_</w:t>
-      </w:r>
-      <w:proofErr w:type="gramStart"/>
-      <w:r>
-        <w:rPr>
-          <w:rFonts w:ascii="Segoe UI" w:eastAsia="Times New Roman" w:hAnsi="Segoe UI" w:cs="Segoe UI"/>
-          <w:b/>
-          <w:bCs/>
-          <w:i/>
-          <w:iCs/>
-          <w:sz w:val="24"/>
-          <w:szCs w:val="24"/>
-        </w:rPr>
-        <w:t>initial.ipynb</w:t>
+        <w:t>image_super_resolution_initial.ipynb</w:t>
       </w:r>
       <w:proofErr w:type="spellEnd"/>
-      <w:proofErr w:type="gramEnd"/>
       <w:r>
         <w:rPr>
           <w:rFonts w:ascii="Segoe UI" w:eastAsia="Times New Roman" w:hAnsi="Segoe UI" w:cs="Segoe UI"/>
@@ -4801,15 +5415,7 @@
           <w:sz w:val="24"/>
           <w:szCs w:val="24"/>
         </w:rPr>
-        <w:t>evaluation I decided to focus on only few models</w:t>
-      </w:r>
-      <w:r>
-        <w:rPr>
-          <w:rFonts w:ascii="Segoe UI" w:eastAsia="Times New Roman" w:hAnsi="Segoe UI" w:cs="Segoe UI"/>
-          <w:sz w:val="24"/>
-          <w:szCs w:val="24"/>
-        </w:rPr>
-        <w:t xml:space="preserve"> and train them on the full datasets. </w:t>
+        <w:t xml:space="preserve">evaluation I decided to focus on only few models and train them on the full datasets. </w:t>
       </w:r>
       <w:r>
         <w:rPr>
@@ -4871,8 +5477,6 @@
       <w:r>
         <w:rPr>
           <w:rFonts w:ascii="Segoe UI" w:eastAsia="Times New Roman" w:hAnsi="Segoe UI" w:cs="Segoe UI"/>
-          <w:b/>
-          <w:bCs/>
           <w:i/>
           <w:iCs/>
           <w:sz w:val="24"/>
@@ -4883,8 +5487,6 @@
       <w:r>
         <w:rPr>
           <w:rFonts w:ascii="Segoe UI" w:eastAsia="Times New Roman" w:hAnsi="Segoe UI" w:cs="Segoe UI"/>
-          <w:b/>
-          <w:bCs/>
           <w:i/>
           <w:iCs/>
           <w:sz w:val="24"/>
@@ -4896,8 +5498,6 @@
       <w:r>
         <w:rPr>
           <w:rFonts w:ascii="Segoe UI" w:eastAsia="Times New Roman" w:hAnsi="Segoe UI" w:cs="Segoe UI"/>
-          <w:b/>
-          <w:bCs/>
           <w:i/>
           <w:iCs/>
           <w:sz w:val="24"/>
@@ -4911,32 +5511,12 @@
           <w:sz w:val="24"/>
           <w:szCs w:val="24"/>
         </w:rPr>
-        <w:t xml:space="preserve"> function in </w:t>
+        <w:t xml:space="preserve"> function in Keras. They have a </w:t>
       </w:r>
       <w:proofErr w:type="spellStart"/>
       <w:r>
         <w:rPr>
           <w:rFonts w:ascii="Segoe UI" w:eastAsia="Times New Roman" w:hAnsi="Segoe UI" w:cs="Segoe UI"/>
-          <w:sz w:val="24"/>
-          <w:szCs w:val="24"/>
-        </w:rPr>
-        <w:t>Keras</w:t>
-      </w:r>
-      <w:proofErr w:type="spellEnd"/>
-      <w:r>
-        <w:rPr>
-          <w:rFonts w:ascii="Segoe UI" w:eastAsia="Times New Roman" w:hAnsi="Segoe UI" w:cs="Segoe UI"/>
-          <w:sz w:val="24"/>
-          <w:szCs w:val="24"/>
-        </w:rPr>
-        <w:t xml:space="preserve">. They have a </w:t>
-      </w:r>
-      <w:proofErr w:type="spellStart"/>
-      <w:r>
-        <w:rPr>
-          <w:rFonts w:ascii="Segoe UI" w:eastAsia="Times New Roman" w:hAnsi="Segoe UI" w:cs="Segoe UI"/>
-          <w:b/>
-          <w:bCs/>
           <w:i/>
           <w:iCs/>
           <w:sz w:val="24"/>
@@ -4948,8 +5528,6 @@
       <w:r>
         <w:rPr>
           <w:rFonts w:ascii="Segoe UI" w:eastAsia="Times New Roman" w:hAnsi="Segoe UI" w:cs="Segoe UI"/>
-          <w:b/>
-          <w:bCs/>
           <w:i/>
           <w:iCs/>
           <w:sz w:val="24"/>
@@ -4961,8 +5539,6 @@
       <w:r>
         <w:rPr>
           <w:rFonts w:ascii="Segoe UI" w:eastAsia="Times New Roman" w:hAnsi="Segoe UI" w:cs="Segoe UI"/>
-          <w:b/>
-          <w:bCs/>
           <w:i/>
           <w:iCs/>
           <w:sz w:val="24"/>
@@ -4974,8 +5550,6 @@
       <w:r>
         <w:rPr>
           <w:rFonts w:ascii="Segoe UI" w:eastAsia="Times New Roman" w:hAnsi="Segoe UI" w:cs="Segoe UI"/>
-          <w:b/>
-          <w:bCs/>
           <w:i/>
           <w:iCs/>
           <w:sz w:val="24"/>
@@ -4989,14 +5563,20 @@
           <w:sz w:val="24"/>
           <w:szCs w:val="24"/>
         </w:rPr>
-        <w:t xml:space="preserve"> function, which is useful for large datasets. I implemented my generator (</w:t>
+        <w:t xml:space="preserve"> function, which is useful for large datasets. I implemented my generator </w:t>
+      </w:r>
+      <w:r>
+        <w:rPr>
+          <w:rFonts w:ascii="Segoe UI" w:eastAsia="Times New Roman" w:hAnsi="Segoe UI" w:cs="Segoe UI"/>
+          <w:sz w:val="24"/>
+          <w:szCs w:val="24"/>
+        </w:rPr>
+        <w:t>(</w:t>
       </w:r>
       <w:proofErr w:type="spellStart"/>
       <w:r>
         <w:rPr>
           <w:rFonts w:ascii="Segoe UI" w:eastAsia="Times New Roman" w:hAnsi="Segoe UI" w:cs="Segoe UI"/>
-          <w:b/>
-          <w:bCs/>
           <w:i/>
           <w:iCs/>
           <w:sz w:val="24"/>
@@ -5043,7 +5623,7 @@
         <w:pStyle w:val="HTMLPreformatted"/>
         <w:shd w:val="clear" w:color="auto" w:fill="FFFFFF"/>
         <w:rPr>
-          <w:rFonts w:asciiTheme="majorHAnsi" w:hAnsiTheme="majorHAnsi" w:cstheme="majorHAnsi"/>
+          <w:rFonts w:ascii="Segoe UI" w:hAnsi="Segoe UI" w:cs="Segoe UI"/>
           <w:sz w:val="24"/>
           <w:szCs w:val="24"/>
           <w:lang w:val="bg-BG"/>
@@ -5051,7 +5631,7 @@
       </w:pPr>
       <w:r>
         <w:rPr>
-          <w:rFonts w:asciiTheme="majorHAnsi" w:hAnsiTheme="majorHAnsi" w:cstheme="majorHAnsi"/>
+          <w:rFonts w:ascii="Segoe UI" w:hAnsi="Segoe UI" w:cs="Segoe UI"/>
           <w:sz w:val="24"/>
           <w:szCs w:val="24"/>
         </w:rPr>
@@ -5059,7 +5639,9 @@
       </w:r>
       <w:r>
         <w:rPr>
-          <w:rFonts w:asciiTheme="majorHAnsi" w:hAnsiTheme="majorHAnsi" w:cstheme="majorHAnsi"/>
+          <w:rFonts w:ascii="Segoe UI" w:hAnsi="Segoe UI" w:cs="Segoe UI"/>
+          <w:i/>
+          <w:iCs/>
           <w:color w:val="000000"/>
           <w:sz w:val="24"/>
           <w:szCs w:val="24"/>
@@ -5071,114 +5653,233 @@
       <w:pPr>
         <w:pStyle w:val="HTMLPreformatted"/>
         <w:shd w:val="clear" w:color="auto" w:fill="FFFFFF"/>
+        <w:rPr>
+          <w:rFonts w:ascii="Segoe UI" w:hAnsi="Segoe UI" w:cs="Segoe UI"/>
+          <w:sz w:val="24"/>
+          <w:szCs w:val="24"/>
+        </w:rPr>
       </w:pPr>
     </w:p>
     <w:p>
       <w:pPr>
         <w:pStyle w:val="HTMLPreformatted"/>
         <w:shd w:val="clear" w:color="auto" w:fill="FFFFFF"/>
-      </w:pPr>
+        <w:jc w:val="both"/>
+        <w:rPr>
+          <w:rFonts w:ascii="Segoe UI" w:hAnsi="Segoe UI" w:cs="Segoe UI"/>
+          <w:sz w:val="24"/>
+          <w:szCs w:val="24"/>
+        </w:rPr>
+      </w:pPr>
+      <w:r>
+        <w:rPr>
+          <w:rFonts w:ascii="Segoe UI" w:hAnsi="Segoe UI" w:cs="Segoe UI"/>
+          <w:sz w:val="24"/>
+          <w:szCs w:val="24"/>
+        </w:rPr>
+        <w:tab/>
+        <w:t xml:space="preserve">The last approach is using a Generative Adversarial Network (GAN). It can be started from </w:t>
+      </w:r>
+      <w:r>
+        <w:rPr>
+          <w:rFonts w:ascii="Segoe UI" w:hAnsi="Segoe UI" w:cs="Segoe UI"/>
+          <w:i/>
+          <w:iCs/>
+          <w:sz w:val="24"/>
+          <w:szCs w:val="24"/>
+        </w:rPr>
+        <w:t>image_super_resolution.py</w:t>
+      </w:r>
+      <w:r>
+        <w:rPr>
+          <w:rFonts w:ascii="Segoe UI" w:hAnsi="Segoe UI" w:cs="Segoe UI"/>
+          <w:sz w:val="24"/>
+          <w:szCs w:val="24"/>
+        </w:rPr>
+        <w:t>.</w:t>
+      </w:r>
     </w:p>
     <w:p>
       <w:pPr>
+        <w:pStyle w:val="HTMLPreformatted"/>
         <w:shd w:val="clear" w:color="auto" w:fill="FFFFFF"/>
-        <w:spacing w:after="240" w:line="240" w:lineRule="auto"/>
-        <w:rPr>
-          <w:rFonts w:ascii="Segoe UI" w:eastAsia="Times New Roman" w:hAnsi="Segoe UI" w:cs="Segoe UI"/>
-          <w:color w:val="0070C0"/>
-          <w:sz w:val="24"/>
-          <w:szCs w:val="24"/>
-        </w:rPr>
-      </w:pPr>
-      <w:r>
-        <w:rPr>
-          <w:rFonts w:ascii="Segoe UI" w:eastAsia="Times New Roman" w:hAnsi="Segoe UI" w:cs="Segoe UI"/>
-          <w:color w:val="0070C0"/>
-          <w:sz w:val="24"/>
-          <w:szCs w:val="24"/>
-        </w:rPr>
-        <w:t>In this section, the process for which metrics, algorithms, and techniques that you implemented for the given data will need to be clearly documented. It should be abundantly clear how the implementation was carried out, and discussion should be made regarding any complications that occurred during this process. Questions to ask yourself when writing this section:</w:t>
+        <w:jc w:val="both"/>
+        <w:rPr>
+          <w:rFonts w:ascii="Segoe UI" w:hAnsi="Segoe UI" w:cs="Segoe UI"/>
+          <w:sz w:val="24"/>
+          <w:szCs w:val="24"/>
+        </w:rPr>
+      </w:pPr>
+      <w:r>
+        <w:rPr>
+          <w:rFonts w:ascii="Segoe UI" w:hAnsi="Segoe UI" w:cs="Segoe UI"/>
+          <w:sz w:val="24"/>
+          <w:szCs w:val="24"/>
+        </w:rPr>
+        <w:tab/>
+      </w:r>
+      <w:r>
+        <w:rPr>
+          <w:rFonts w:ascii="Segoe UI" w:hAnsi="Segoe UI" w:cs="Segoe UI"/>
+          <w:sz w:val="24"/>
+          <w:szCs w:val="24"/>
+        </w:rPr>
+        <w:t xml:space="preserve">What is </w:t>
+      </w:r>
+      <w:r>
+        <w:rPr>
+          <w:rFonts w:ascii="Segoe UI" w:hAnsi="Segoe UI" w:cs="Segoe UI"/>
+          <w:sz w:val="24"/>
+          <w:szCs w:val="24"/>
+        </w:rPr>
+        <w:t xml:space="preserve">GAN. </w:t>
+      </w:r>
+      <w:r>
+        <w:rPr>
+          <w:rFonts w:ascii="Segoe UI" w:hAnsi="Segoe UI" w:cs="Segoe UI"/>
+          <w:spacing w:val="-1"/>
+          <w:sz w:val="24"/>
+          <w:szCs w:val="24"/>
+          <w:shd w:val="clear" w:color="auto" w:fill="FFFFFF"/>
+        </w:rPr>
+        <w:t>Generative Adversarial Networks (GAN) is one of the most promising recent developments in Deep Learning. GAN, introduced by Ian Goodfellow in 2014, attacks the problem of unsupervised learning by training two deep networks, called Generator and Discriminator, that compete and cooperate with each other. In the course of training, both networks eventually learn how to perform their tasks.</w:t>
+      </w:r>
+      <w:r>
+        <w:rPr>
+          <w:rFonts w:ascii="Segoe UI" w:hAnsi="Segoe UI" w:cs="Segoe UI"/>
+          <w:spacing w:val="-1"/>
+          <w:sz w:val="24"/>
+          <w:szCs w:val="24"/>
+          <w:shd w:val="clear" w:color="auto" w:fill="FFFFFF"/>
+        </w:rPr>
+        <w:t xml:space="preserve"> </w:t>
+      </w:r>
+      <w:r>
+        <w:rPr>
+          <w:rFonts w:ascii="Segoe UI" w:hAnsi="Segoe UI" w:cs="Segoe UI"/>
+          <w:spacing w:val="-1"/>
+          <w:sz w:val="24"/>
+          <w:szCs w:val="24"/>
+          <w:shd w:val="clear" w:color="auto" w:fill="FFFFFF"/>
+        </w:rPr>
+        <w:t>Generator to produce as close as possible result to the real image in this case and the discriminator to recognize which image is real and which is generated.</w:t>
       </w:r>
     </w:p>
     <w:p>
       <w:pPr>
-        <w:numPr>
-          <w:ilvl w:val="0"/>
-          <w:numId w:val="10"/>
-        </w:numPr>
+        <w:pStyle w:val="HTMLPreformatted"/>
         <w:shd w:val="clear" w:color="auto" w:fill="FFFFFF"/>
-        <w:spacing w:before="100" w:beforeAutospacing="1" w:after="100" w:afterAutospacing="1" w:line="240" w:lineRule="auto"/>
-        <w:rPr>
-          <w:rFonts w:ascii="Segoe UI" w:eastAsia="Times New Roman" w:hAnsi="Segoe UI" w:cs="Segoe UI"/>
-          <w:color w:val="0070C0"/>
-          <w:sz w:val="24"/>
-          <w:szCs w:val="24"/>
-        </w:rPr>
-      </w:pPr>
-      <w:r>
-        <w:rPr>
-          <w:rFonts w:ascii="Segoe UI" w:eastAsia="Times New Roman" w:hAnsi="Segoe UI" w:cs="Segoe UI"/>
-          <w:i/>
-          <w:iCs/>
-          <w:color w:val="0070C0"/>
-          <w:sz w:val="24"/>
-          <w:szCs w:val="24"/>
-        </w:rPr>
-        <w:t>Is it made clear how the algorithms and techniques were implemented with the given datasets or input data?</w:t>
+        <w:jc w:val="both"/>
+        <w:rPr>
+          <w:rFonts w:ascii="Segoe UI" w:hAnsi="Segoe UI" w:cs="Segoe UI"/>
+          <w:sz w:val="24"/>
+          <w:szCs w:val="24"/>
+        </w:rPr>
+      </w:pPr>
+      <w:r>
+        <w:rPr>
+          <w:rFonts w:ascii="Segoe UI" w:hAnsi="Segoe UI" w:cs="Segoe UI"/>
+          <w:sz w:val="24"/>
+          <w:szCs w:val="24"/>
+        </w:rPr>
+        <w:tab/>
+        <w:t xml:space="preserve">In order to train the </w:t>
+      </w:r>
+      <w:r>
+        <w:rPr>
+          <w:rFonts w:ascii="Segoe UI" w:hAnsi="Segoe UI" w:cs="Segoe UI"/>
+          <w:sz w:val="24"/>
+          <w:szCs w:val="24"/>
+        </w:rPr>
+        <w:t>discriminator,</w:t>
+      </w:r>
+      <w:r>
+        <w:rPr>
+          <w:rFonts w:ascii="Segoe UI" w:hAnsi="Segoe UI" w:cs="Segoe UI"/>
+          <w:sz w:val="24"/>
+          <w:szCs w:val="24"/>
+        </w:rPr>
+        <w:t xml:space="preserve"> we pass two set of inputs – real images and generated images.</w:t>
       </w:r>
     </w:p>
     <w:p>
       <w:pPr>
-        <w:numPr>
-          <w:ilvl w:val="0"/>
-          <w:numId w:val="10"/>
-        </w:numPr>
+        <w:pStyle w:val="HTMLPreformatted"/>
         <w:shd w:val="clear" w:color="auto" w:fill="FFFFFF"/>
-        <w:spacing w:before="60" w:after="100" w:afterAutospacing="1" w:line="240" w:lineRule="auto"/>
-        <w:rPr>
-          <w:rFonts w:ascii="Segoe UI" w:eastAsia="Times New Roman" w:hAnsi="Segoe UI" w:cs="Segoe UI"/>
-          <w:color w:val="0070C0"/>
-          <w:sz w:val="24"/>
-          <w:szCs w:val="24"/>
-        </w:rPr>
-      </w:pPr>
-      <w:r>
-        <w:rPr>
-          <w:rFonts w:ascii="Segoe UI" w:eastAsia="Times New Roman" w:hAnsi="Segoe UI" w:cs="Segoe UI"/>
-          <w:i/>
-          <w:iCs/>
-          <w:color w:val="0070C0"/>
-          <w:sz w:val="24"/>
-          <w:szCs w:val="24"/>
-        </w:rPr>
-        <w:t>Were there any complications with the original metrics or techniques that required changing prior to acquiring a solution?</w:t>
-      </w:r>
+        <w:jc w:val="both"/>
+        <w:rPr>
+          <w:rFonts w:ascii="Segoe UI" w:hAnsi="Segoe UI" w:cs="Segoe UI"/>
+          <w:sz w:val="24"/>
+          <w:szCs w:val="24"/>
+        </w:rPr>
+      </w:pPr>
     </w:p>
     <w:p>
       <w:pPr>
-        <w:numPr>
-          <w:ilvl w:val="0"/>
-          <w:numId w:val="10"/>
-        </w:numPr>
+        <w:pStyle w:val="HTMLPreformatted"/>
         <w:shd w:val="clear" w:color="auto" w:fill="FFFFFF"/>
-        <w:spacing w:before="60" w:after="100" w:afterAutospacing="1" w:line="240" w:lineRule="auto"/>
-        <w:rPr>
-          <w:rFonts w:ascii="Segoe UI" w:eastAsia="Times New Roman" w:hAnsi="Segoe UI" w:cs="Segoe UI"/>
-          <w:color w:val="0070C0"/>
-          <w:sz w:val="24"/>
-          <w:szCs w:val="24"/>
-        </w:rPr>
-      </w:pPr>
-      <w:r>
-        <w:rPr>
-          <w:rFonts w:ascii="Segoe UI" w:eastAsia="Times New Roman" w:hAnsi="Segoe UI" w:cs="Segoe UI"/>
-          <w:i/>
-          <w:iCs/>
-          <w:color w:val="0070C0"/>
-          <w:sz w:val="24"/>
-          <w:szCs w:val="24"/>
-        </w:rPr>
-        <w:t>Was there any part of the coding process (e.g., writing complicated functions) that should be documented?</w:t>
+        <w:jc w:val="center"/>
+        <w:rPr>
+          <w:rFonts w:ascii="Segoe UI" w:hAnsi="Segoe UI" w:cs="Segoe UI"/>
+          <w:sz w:val="24"/>
+          <w:szCs w:val="24"/>
+        </w:rPr>
+      </w:pPr>
+      <w:r>
+        <w:rPr>
+          <w:rFonts w:ascii="Segoe UI" w:hAnsi="Segoe UI" w:cs="Segoe UI"/>
+          <w:noProof/>
+          <w:sz w:val="24"/>
+          <w:szCs w:val="24"/>
+        </w:rPr>
+        <w:drawing>
+          <wp:inline distT="0" distB="0" distL="0" distR="0" wp14:anchorId="7D9892D0" wp14:editId="0E028361">
+            <wp:extent cx="5317998" cy="2462857"/>
+            <wp:effectExtent l="0" t="0" r="0" b="0"/>
+            <wp:docPr id="13" name="Picture 13"/>
+            <wp:cNvGraphicFramePr>
+              <a:graphicFrameLocks xmlns:a="http://schemas.openxmlformats.org/drawingml/2006/main" noChangeAspect="1"/>
+            </wp:cNvGraphicFramePr>
+            <a:graphic xmlns:a="http://schemas.openxmlformats.org/drawingml/2006/main">
+              <a:graphicData uri="http://schemas.openxmlformats.org/drawingml/2006/picture">
+                <pic:pic xmlns:pic="http://schemas.openxmlformats.org/drawingml/2006/picture">
+                  <pic:nvPicPr>
+                    <pic:cNvPr id="0" name="Picture 6"/>
+                    <pic:cNvPicPr>
+                      <a:picLocks noChangeAspect="1" noChangeArrowheads="1"/>
+                    </pic:cNvPicPr>
+                  </pic:nvPicPr>
+                  <pic:blipFill>
+                    <a:blip r:embed="rId43">
+                      <a:extLst>
+                        <a:ext uri="{28A0092B-C50C-407E-A947-70E740481C1C}">
+                          <a14:useLocalDpi xmlns:a14="http://schemas.microsoft.com/office/drawing/2010/main" val="0"/>
+                        </a:ext>
+                      </a:extLst>
+                    </a:blip>
+                    <a:srcRect/>
+                    <a:stretch>
+                      <a:fillRect/>
+                    </a:stretch>
+                  </pic:blipFill>
+                  <pic:spPr bwMode="auto">
+                    <a:xfrm>
+                      <a:off x="0" y="0"/>
+                      <a:ext cx="5317998" cy="2462857"/>
+                    </a:xfrm>
+                    <a:prstGeom prst="rect">
+                      <a:avLst/>
+                    </a:prstGeom>
+                    <a:noFill/>
+                    <a:ln>
+                      <a:noFill/>
+                    </a:ln>
+                  </pic:spPr>
+                </pic:pic>
+              </a:graphicData>
+            </a:graphic>
+          </wp:inline>
+        </w:drawing>
       </w:r>
     </w:p>
     <w:p>
@@ -5218,107 +5919,50 @@
           <w:szCs w:val="24"/>
         </w:rPr>
       </w:pPr>
+      <w:r>
+        <w:rPr>
+          <w:rFonts w:ascii="Segoe UI" w:eastAsia="Times New Roman" w:hAnsi="Segoe UI" w:cs="Segoe UI"/>
+          <w:sz w:val="24"/>
+          <w:szCs w:val="24"/>
+        </w:rPr>
+        <w:lastRenderedPageBreak/>
+        <w:t xml:space="preserve">I did a lot of refinement of the loss functions and the way training is done. Loading of the images was improved few times. </w:t>
+      </w:r>
     </w:p>
     <w:p>
       <w:pPr>
         <w:shd w:val="clear" w:color="auto" w:fill="FFFFFF"/>
         <w:spacing w:after="240" w:line="240" w:lineRule="auto"/>
-        <w:rPr>
-          <w:rFonts w:ascii="Segoe UI" w:eastAsia="Times New Roman" w:hAnsi="Segoe UI" w:cs="Segoe UI"/>
-          <w:color w:val="0070C0"/>
-          <w:sz w:val="24"/>
-          <w:szCs w:val="24"/>
-        </w:rPr>
-      </w:pPr>
-      <w:r>
-        <w:rPr>
-          <w:rFonts w:ascii="Segoe UI" w:eastAsia="Times New Roman" w:hAnsi="Segoe UI" w:cs="Segoe UI"/>
-          <w:color w:val="0070C0"/>
-          <w:sz w:val="24"/>
-          <w:szCs w:val="24"/>
-        </w:rPr>
-        <w:t>In this section, you will need to discuss the process of improvement you made upon the algorithms and techniques you used in your implementation. For example, adjusting parameters for certain models to acquire improved solutions would fall under the refinement category. Your initial and final solutions should be reported, as well as any significant intermediate results as necessary. Questions to ask yourself when writing this section:</w:t>
-      </w:r>
-    </w:p>
-    <w:p>
-      <w:pPr>
-        <w:numPr>
-          <w:ilvl w:val="0"/>
-          <w:numId w:val="11"/>
-        </w:numPr>
-        <w:shd w:val="clear" w:color="auto" w:fill="FFFFFF"/>
-        <w:spacing w:before="100" w:beforeAutospacing="1" w:after="100" w:afterAutospacing="1" w:line="240" w:lineRule="auto"/>
-        <w:rPr>
-          <w:rFonts w:ascii="Segoe UI" w:eastAsia="Times New Roman" w:hAnsi="Segoe UI" w:cs="Segoe UI"/>
-          <w:color w:val="0070C0"/>
-          <w:sz w:val="24"/>
-          <w:szCs w:val="24"/>
-        </w:rPr>
-      </w:pPr>
-      <w:r>
-        <w:rPr>
-          <w:rFonts w:ascii="Segoe UI" w:eastAsia="Times New Roman" w:hAnsi="Segoe UI" w:cs="Segoe UI"/>
-          <w:i/>
-          <w:iCs/>
-          <w:color w:val="0070C0"/>
-          <w:sz w:val="24"/>
-          <w:szCs w:val="24"/>
-        </w:rPr>
-        <w:t>Has an initial solution been found and clearly reported?</w:t>
-      </w:r>
-    </w:p>
-    <w:p>
-      <w:pPr>
-        <w:numPr>
-          <w:ilvl w:val="0"/>
-          <w:numId w:val="11"/>
-        </w:numPr>
-        <w:shd w:val="clear" w:color="auto" w:fill="FFFFFF"/>
-        <w:spacing w:before="60" w:after="100" w:afterAutospacing="1" w:line="240" w:lineRule="auto"/>
-        <w:rPr>
-          <w:rFonts w:ascii="Segoe UI" w:eastAsia="Times New Roman" w:hAnsi="Segoe UI" w:cs="Segoe UI"/>
-          <w:color w:val="0070C0"/>
-          <w:sz w:val="24"/>
-          <w:szCs w:val="24"/>
-        </w:rPr>
-      </w:pPr>
-      <w:r>
-        <w:rPr>
-          <w:rFonts w:ascii="Segoe UI" w:eastAsia="Times New Roman" w:hAnsi="Segoe UI" w:cs="Segoe UI"/>
-          <w:i/>
-          <w:iCs/>
-          <w:color w:val="0070C0"/>
-          <w:sz w:val="24"/>
-          <w:szCs w:val="24"/>
-        </w:rPr>
-        <w:t>Is the process of improvement clearly documented, such as what techniques were used?</w:t>
-      </w:r>
-    </w:p>
-    <w:p>
-      <w:pPr>
-        <w:numPr>
-          <w:ilvl w:val="0"/>
-          <w:numId w:val="11"/>
-        </w:numPr>
-        <w:shd w:val="clear" w:color="auto" w:fill="FFFFFF"/>
-        <w:spacing w:before="60" w:after="100" w:afterAutospacing="1" w:line="240" w:lineRule="auto"/>
-        <w:rPr>
-          <w:rFonts w:ascii="Segoe UI" w:eastAsia="Times New Roman" w:hAnsi="Segoe UI" w:cs="Segoe UI"/>
-          <w:color w:val="0070C0"/>
-          <w:sz w:val="24"/>
-          <w:szCs w:val="24"/>
-        </w:rPr>
-      </w:pPr>
-      <w:r>
-        <w:rPr>
-          <w:rFonts w:ascii="Segoe UI" w:eastAsia="Times New Roman" w:hAnsi="Segoe UI" w:cs="Segoe UI"/>
-          <w:i/>
-          <w:iCs/>
-          <w:color w:val="0070C0"/>
-          <w:sz w:val="24"/>
-          <w:szCs w:val="24"/>
-        </w:rPr>
-        <w:t>Are intermediate and final solutions clearly reported as the process is improved?</w:t>
+        <w:ind w:firstLine="720"/>
+        <w:rPr>
+          <w:rFonts w:ascii="Segoe UI" w:eastAsia="Times New Roman" w:hAnsi="Segoe UI" w:cs="Segoe UI"/>
+          <w:sz w:val="24"/>
+          <w:szCs w:val="24"/>
+        </w:rPr>
+      </w:pPr>
+      <w:r>
+        <w:rPr>
+          <w:rFonts w:ascii="Segoe UI" w:eastAsia="Times New Roman" w:hAnsi="Segoe UI" w:cs="Segoe UI"/>
+          <w:sz w:val="24"/>
+          <w:szCs w:val="24"/>
+        </w:rPr>
+        <w:t xml:space="preserve">So far, no refinement </w:t>
+      </w:r>
+      <w:r>
+        <w:rPr>
+          <w:rFonts w:ascii="Segoe UI" w:eastAsia="Times New Roman" w:hAnsi="Segoe UI" w:cs="Segoe UI"/>
+          <w:sz w:val="24"/>
+          <w:szCs w:val="24"/>
+        </w:rPr>
+        <w:t xml:space="preserve">of the parameters </w:t>
+      </w:r>
+      <w:r>
+        <w:rPr>
+          <w:rFonts w:ascii="Segoe UI" w:eastAsia="Times New Roman" w:hAnsi="Segoe UI" w:cs="Segoe UI"/>
+          <w:sz w:val="24"/>
+          <w:szCs w:val="24"/>
+        </w:rPr>
+        <w:t>was done.</w:t>
       </w:r>
     </w:p>
     <w:p>
@@ -5347,31 +5991,7 @@
           <w:sz w:val="36"/>
           <w:szCs w:val="36"/>
         </w:rPr>
-        <w:lastRenderedPageBreak/>
         <w:t>IV. Results</w:t>
-      </w:r>
-    </w:p>
-    <w:p>
-      <w:pPr>
-        <w:shd w:val="clear" w:color="auto" w:fill="FFFFFF"/>
-        <w:spacing w:after="240" w:line="240" w:lineRule="auto"/>
-        <w:rPr>
-          <w:rFonts w:ascii="Segoe UI" w:eastAsia="Times New Roman" w:hAnsi="Segoe UI" w:cs="Segoe UI"/>
-          <w:color w:val="24292E"/>
-          <w:sz w:val="24"/>
-          <w:szCs w:val="24"/>
-        </w:rPr>
-      </w:pPr>
-      <w:r>
-        <w:rPr>
-          <w:rFonts w:ascii="Segoe UI" w:eastAsia="Times New Roman" w:hAnsi="Segoe UI" w:cs="Segoe UI"/>
-          <w:i/>
-          <w:iCs/>
-          <w:color w:val="24292E"/>
-          <w:sz w:val="24"/>
-          <w:szCs w:val="24"/>
-        </w:rPr>
-        <w:t>(approx. 2-3 pages)</w:t>
       </w:r>
     </w:p>
     <w:p>
@@ -5404,129 +6024,86 @@
       <w:pPr>
         <w:shd w:val="clear" w:color="auto" w:fill="FFFFFF"/>
         <w:spacing w:after="240" w:line="240" w:lineRule="auto"/>
+        <w:jc w:val="both"/>
+        <w:rPr>
+          <w:rFonts w:ascii="Segoe UI" w:eastAsia="Times New Roman" w:hAnsi="Segoe UI" w:cs="Segoe UI"/>
+          <w:sz w:val="24"/>
+          <w:szCs w:val="24"/>
+        </w:rPr>
+      </w:pPr>
+      <w:r>
         <w:rPr>
           <w:rFonts w:ascii="Segoe UI" w:eastAsia="Times New Roman" w:hAnsi="Segoe UI" w:cs="Segoe UI"/>
           <w:color w:val="0070C0"/>
           <w:sz w:val="24"/>
           <w:szCs w:val="24"/>
         </w:rPr>
-      </w:pPr>
-      <w:r>
-        <w:rPr>
-          <w:rFonts w:ascii="Segoe UI" w:eastAsia="Times New Roman" w:hAnsi="Segoe UI" w:cs="Segoe UI"/>
-          <w:color w:val="0070C0"/>
-          <w:sz w:val="24"/>
-          <w:szCs w:val="24"/>
-        </w:rPr>
-        <w:t>In this section, the final model and any supporting qualities should be evaluated in detail. It should be clear how the final model was derived and why this model was chosen. In addition, some type of analysis should be used to validate the robustness of this model and its solution, such as manipulating the input data or environment to see how the model’s solution is affected (this is called sensitivity analysis). Questions to ask yourself when writing this section:</w:t>
+        <w:tab/>
+      </w:r>
+      <w:r>
+        <w:rPr>
+          <w:rFonts w:ascii="Segoe UI" w:eastAsia="Times New Roman" w:hAnsi="Segoe UI" w:cs="Segoe UI"/>
+          <w:sz w:val="24"/>
+          <w:szCs w:val="24"/>
+        </w:rPr>
+        <w:t xml:space="preserve">So far, </w:t>
+      </w:r>
+      <w:r>
+        <w:rPr>
+          <w:rFonts w:ascii="Segoe UI" w:eastAsia="Times New Roman" w:hAnsi="Segoe UI" w:cs="Segoe UI"/>
+          <w:sz w:val="24"/>
+          <w:szCs w:val="24"/>
+        </w:rPr>
+        <w:t xml:space="preserve">the best results I got are from the initial evaluation on the small dataset. May be because I was not able to let the training run for long enough but on the large datasets, I don’t get so good results. The best learning rate for me is 0.001, but even with it on a large dataset still the result is not so good. </w:t>
       </w:r>
     </w:p>
     <w:p>
       <w:pPr>
-        <w:numPr>
-          <w:ilvl w:val="0"/>
-          <w:numId w:val="12"/>
-        </w:numPr>
         <w:shd w:val="clear" w:color="auto" w:fill="FFFFFF"/>
-        <w:spacing w:before="100" w:beforeAutospacing="1" w:after="100" w:afterAutospacing="1" w:line="240" w:lineRule="auto"/>
-        <w:rPr>
-          <w:rFonts w:ascii="Segoe UI" w:eastAsia="Times New Roman" w:hAnsi="Segoe UI" w:cs="Segoe UI"/>
-          <w:color w:val="0070C0"/>
-          <w:sz w:val="24"/>
-          <w:szCs w:val="24"/>
-        </w:rPr>
-      </w:pPr>
-      <w:r>
-        <w:rPr>
-          <w:rFonts w:ascii="Segoe UI" w:eastAsia="Times New Roman" w:hAnsi="Segoe UI" w:cs="Segoe UI"/>
-          <w:i/>
-          <w:iCs/>
-          <w:color w:val="0070C0"/>
-          <w:sz w:val="24"/>
-          <w:szCs w:val="24"/>
-        </w:rPr>
-        <w:t>Is the final model reasonable and aligning with solution expectations? Are the final parameters of the model appropriate?</w:t>
-      </w:r>
-    </w:p>
-    <w:p>
-      <w:pPr>
-        <w:numPr>
-          <w:ilvl w:val="0"/>
-          <w:numId w:val="12"/>
-        </w:numPr>
-        <w:shd w:val="clear" w:color="auto" w:fill="FFFFFF"/>
-        <w:spacing w:before="60" w:after="100" w:afterAutospacing="1" w:line="240" w:lineRule="auto"/>
-        <w:rPr>
-          <w:rFonts w:ascii="Segoe UI" w:eastAsia="Times New Roman" w:hAnsi="Segoe UI" w:cs="Segoe UI"/>
-          <w:color w:val="0070C0"/>
-          <w:sz w:val="24"/>
-          <w:szCs w:val="24"/>
-        </w:rPr>
-      </w:pPr>
-      <w:r>
-        <w:rPr>
-          <w:rFonts w:ascii="Segoe UI" w:eastAsia="Times New Roman" w:hAnsi="Segoe UI" w:cs="Segoe UI"/>
-          <w:i/>
-          <w:iCs/>
-          <w:color w:val="0070C0"/>
-          <w:sz w:val="24"/>
-          <w:szCs w:val="24"/>
-        </w:rPr>
-        <w:t>Has the final model been tested with various inputs to evaluate whether the model generalizes well to unseen data?</w:t>
-      </w:r>
-    </w:p>
-    <w:p>
-      <w:pPr>
-        <w:numPr>
-          <w:ilvl w:val="0"/>
-          <w:numId w:val="12"/>
-        </w:numPr>
-        <w:shd w:val="clear" w:color="auto" w:fill="FFFFFF"/>
-        <w:spacing w:before="60" w:after="100" w:afterAutospacing="1" w:line="240" w:lineRule="auto"/>
-        <w:rPr>
-          <w:rFonts w:ascii="Segoe UI" w:eastAsia="Times New Roman" w:hAnsi="Segoe UI" w:cs="Segoe UI"/>
-          <w:color w:val="0070C0"/>
-          <w:sz w:val="24"/>
-          <w:szCs w:val="24"/>
-        </w:rPr>
-      </w:pPr>
-      <w:r>
-        <w:rPr>
-          <w:rFonts w:ascii="Segoe UI" w:eastAsia="Times New Roman" w:hAnsi="Segoe UI" w:cs="Segoe UI"/>
-          <w:i/>
-          <w:iCs/>
-          <w:color w:val="0070C0"/>
-          <w:sz w:val="24"/>
-          <w:szCs w:val="24"/>
-        </w:rPr>
-        <w:t>Is the model robust enough for the problem? Do small perturbations (changes) in training data or the input space greatly affect the results?</w:t>
-      </w:r>
-    </w:p>
-    <w:p>
-      <w:pPr>
-        <w:numPr>
-          <w:ilvl w:val="0"/>
-          <w:numId w:val="12"/>
-        </w:numPr>
-        <w:shd w:val="clear" w:color="auto" w:fill="FFFFFF"/>
-        <w:spacing w:before="60" w:after="100" w:afterAutospacing="1" w:line="240" w:lineRule="auto"/>
-        <w:rPr>
-          <w:rFonts w:ascii="Segoe UI" w:eastAsia="Times New Roman" w:hAnsi="Segoe UI" w:cs="Segoe UI"/>
-          <w:color w:val="0070C0"/>
-          <w:sz w:val="24"/>
-          <w:szCs w:val="24"/>
-        </w:rPr>
-      </w:pPr>
-      <w:r>
-        <w:rPr>
-          <w:rFonts w:ascii="Segoe UI" w:eastAsia="Times New Roman" w:hAnsi="Segoe UI" w:cs="Segoe UI"/>
-          <w:i/>
-          <w:iCs/>
-          <w:color w:val="0070C0"/>
-          <w:sz w:val="24"/>
-          <w:szCs w:val="24"/>
-        </w:rPr>
-        <w:t>Can results found from the model be trusted?</w:t>
+        <w:spacing w:after="240" w:line="240" w:lineRule="auto"/>
+        <w:jc w:val="both"/>
+        <w:rPr>
+          <w:rFonts w:ascii="Segoe UI" w:eastAsia="Times New Roman" w:hAnsi="Segoe UI" w:cs="Segoe UI"/>
+          <w:color w:val="FF0000"/>
+          <w:sz w:val="24"/>
+          <w:szCs w:val="24"/>
+        </w:rPr>
+      </w:pPr>
+      <w:r>
+        <w:rPr>
+          <w:rFonts w:ascii="Segoe UI" w:eastAsia="Times New Roman" w:hAnsi="Segoe UI" w:cs="Segoe UI"/>
+          <w:color w:val="FF0000"/>
+          <w:sz w:val="24"/>
+          <w:szCs w:val="24"/>
+        </w:rPr>
+        <w:t xml:space="preserve">Will finish this part as soon as possible. Right </w:t>
+      </w:r>
+      <w:r>
+        <w:rPr>
+          <w:rFonts w:ascii="Segoe UI" w:eastAsia="Times New Roman" w:hAnsi="Segoe UI" w:cs="Segoe UI"/>
+          <w:color w:val="FF0000"/>
+          <w:sz w:val="24"/>
+          <w:szCs w:val="24"/>
+        </w:rPr>
+        <w:t>now,</w:t>
+      </w:r>
+      <w:r>
+        <w:rPr>
+          <w:rFonts w:ascii="Segoe UI" w:eastAsia="Times New Roman" w:hAnsi="Segoe UI" w:cs="Segoe UI"/>
+          <w:color w:val="FF0000"/>
+          <w:sz w:val="24"/>
+          <w:szCs w:val="24"/>
+        </w:rPr>
+        <w:t xml:space="preserve"> </w:t>
+      </w:r>
+      <w:r>
+        <w:rPr>
+          <w:rFonts w:ascii="Segoe UI" w:eastAsia="Times New Roman" w:hAnsi="Segoe UI" w:cs="Segoe UI"/>
+          <w:color w:val="FF0000"/>
+          <w:sz w:val="24"/>
+          <w:szCs w:val="24"/>
+        </w:rPr>
+        <w:t>I submit the project to see if everything else is ok.</w:t>
       </w:r>
     </w:p>
     <w:p>
@@ -5558,103 +6135,22 @@
     <w:p>
       <w:pPr>
         <w:shd w:val="clear" w:color="auto" w:fill="FFFFFF"/>
-        <w:spacing w:after="240" w:line="240" w:lineRule="auto"/>
-        <w:rPr>
-          <w:rFonts w:ascii="Segoe UI" w:eastAsia="Times New Roman" w:hAnsi="Segoe UI" w:cs="Segoe UI"/>
-          <w:color w:val="0070C0"/>
-          <w:sz w:val="24"/>
-          <w:szCs w:val="24"/>
-        </w:rPr>
-      </w:pPr>
-      <w:r>
-        <w:rPr>
-          <w:rFonts w:ascii="Segoe UI" w:eastAsia="Times New Roman" w:hAnsi="Segoe UI" w:cs="Segoe UI"/>
-          <w:color w:val="0070C0"/>
-          <w:sz w:val="24"/>
-          <w:szCs w:val="24"/>
-        </w:rPr>
-        <w:t>In this section, your model’s final solution and its results should be compared to the benchmark you established earlier in the project using some type of statistical analysis. You should also justify whether these results and the solution are significant enough to have solved the problem posed in the project. Questions to ask yourself when writing this section:</w:t>
-      </w:r>
-    </w:p>
-    <w:p>
-      <w:pPr>
-        <w:numPr>
-          <w:ilvl w:val="0"/>
-          <w:numId w:val="13"/>
-        </w:numPr>
-        <w:shd w:val="clear" w:color="auto" w:fill="FFFFFF"/>
-        <w:spacing w:before="100" w:beforeAutospacing="1" w:after="100" w:afterAutospacing="1" w:line="240" w:lineRule="auto"/>
-        <w:rPr>
-          <w:rFonts w:ascii="Segoe UI" w:eastAsia="Times New Roman" w:hAnsi="Segoe UI" w:cs="Segoe UI"/>
-          <w:color w:val="0070C0"/>
-          <w:sz w:val="24"/>
-          <w:szCs w:val="24"/>
-        </w:rPr>
-      </w:pPr>
-      <w:r>
-        <w:rPr>
-          <w:rFonts w:ascii="Segoe UI" w:eastAsia="Times New Roman" w:hAnsi="Segoe UI" w:cs="Segoe UI"/>
-          <w:i/>
-          <w:iCs/>
-          <w:color w:val="0070C0"/>
-          <w:sz w:val="24"/>
-          <w:szCs w:val="24"/>
-        </w:rPr>
-        <w:t>Are the final results found stronger than the benchmark result reported earlier?</w:t>
-      </w:r>
-    </w:p>
-    <w:p>
-      <w:pPr>
-        <w:numPr>
-          <w:ilvl w:val="0"/>
-          <w:numId w:val="13"/>
-        </w:numPr>
-        <w:shd w:val="clear" w:color="auto" w:fill="FFFFFF"/>
         <w:spacing w:before="60" w:after="100" w:afterAutospacing="1" w:line="240" w:lineRule="auto"/>
-        <w:rPr>
-          <w:rFonts w:ascii="Segoe UI" w:eastAsia="Times New Roman" w:hAnsi="Segoe UI" w:cs="Segoe UI"/>
-          <w:color w:val="0070C0"/>
-          <w:sz w:val="24"/>
-          <w:szCs w:val="24"/>
-        </w:rPr>
-      </w:pPr>
-      <w:r>
-        <w:rPr>
-          <w:rFonts w:ascii="Segoe UI" w:eastAsia="Times New Roman" w:hAnsi="Segoe UI" w:cs="Segoe UI"/>
-          <w:i/>
-          <w:iCs/>
-          <w:color w:val="0070C0"/>
-          <w:sz w:val="24"/>
-          <w:szCs w:val="24"/>
-        </w:rPr>
-        <w:t>Have you thoroughly analyzed and discussed the final solution?</w:t>
-      </w:r>
-    </w:p>
-    <w:p>
-      <w:pPr>
-        <w:numPr>
-          <w:ilvl w:val="0"/>
-          <w:numId w:val="13"/>
-        </w:numPr>
-        <w:shd w:val="clear" w:color="auto" w:fill="FFFFFF"/>
-        <w:spacing w:before="60" w:after="100" w:afterAutospacing="1" w:line="240" w:lineRule="auto"/>
-        <w:rPr>
-          <w:rFonts w:ascii="Segoe UI" w:eastAsia="Times New Roman" w:hAnsi="Segoe UI" w:cs="Segoe UI"/>
-          <w:color w:val="0070C0"/>
-          <w:sz w:val="24"/>
-          <w:szCs w:val="24"/>
-        </w:rPr>
-      </w:pPr>
-      <w:r>
-        <w:rPr>
-          <w:rFonts w:ascii="Segoe UI" w:eastAsia="Times New Roman" w:hAnsi="Segoe UI" w:cs="Segoe UI"/>
-          <w:i/>
-          <w:iCs/>
-          <w:color w:val="0070C0"/>
-          <w:sz w:val="24"/>
-          <w:szCs w:val="24"/>
-        </w:rPr>
-        <w:t>Is the final solution significant enough to have solved the problem?</w:t>
+        <w:ind w:firstLine="720"/>
+        <w:jc w:val="both"/>
+        <w:rPr>
+          <w:rFonts w:ascii="Segoe UI" w:eastAsia="Times New Roman" w:hAnsi="Segoe UI" w:cs="Segoe UI"/>
+          <w:sz w:val="24"/>
+          <w:szCs w:val="24"/>
+        </w:rPr>
+      </w:pPr>
+      <w:r>
+        <w:rPr>
+          <w:rFonts w:ascii="Segoe UI" w:eastAsia="Times New Roman" w:hAnsi="Segoe UI" w:cs="Segoe UI"/>
+          <w:sz w:val="24"/>
+          <w:szCs w:val="24"/>
+        </w:rPr>
+        <w:t>Even the results are not as I expected, they are still very good and satisfying. The enhancement is still better than Paint (no brainer here) and Photoshop. Even though photoshop has always the correct colors, the image is not as sharp as the generated from my model.</w:t>
       </w:r>
     </w:p>
     <w:p>
@@ -5730,7 +6226,6 @@
           <w:sz w:val="24"/>
           <w:szCs w:val="24"/>
         </w:rPr>
-        <w:lastRenderedPageBreak/>
         <w:t>In this section, you will need to provide some form of visualization that emphasizes an important quality about the project. It is much more free-form, but should reasonably support a significant result or characteristic about the problem that you want to discuss. Questions to ask yourself when writing this section:</w:t>
       </w:r>
     </w:p>
@@ -5838,6 +6333,7 @@
           <w:sz w:val="30"/>
           <w:szCs w:val="30"/>
         </w:rPr>
+        <w:lastRenderedPageBreak/>
         <w:t>Reflection</w:t>
       </w:r>
     </w:p>
@@ -5847,110 +6343,213 @@
         <w:spacing w:after="240" w:line="240" w:lineRule="auto"/>
         <w:rPr>
           <w:rFonts w:ascii="Segoe UI" w:eastAsia="Times New Roman" w:hAnsi="Segoe UI" w:cs="Segoe UI"/>
-          <w:color w:val="0070C0"/>
-          <w:sz w:val="24"/>
-          <w:szCs w:val="24"/>
-        </w:rPr>
-      </w:pPr>
-      <w:r>
-        <w:rPr>
-          <w:rFonts w:ascii="Segoe UI" w:eastAsia="Times New Roman" w:hAnsi="Segoe UI" w:cs="Segoe UI"/>
-          <w:color w:val="0070C0"/>
-          <w:sz w:val="24"/>
-          <w:szCs w:val="24"/>
-        </w:rPr>
-        <w:t>In this section, you will summarize the entire end-to-end problem solution and discuss one or two particular aspects of the project you found interesting or difficult. You are expected to reflect on the project as a whole to show that you have a firm understanding of the entire process employed in your work. Questions to ask yourself when writing this section:</w:t>
+          <w:sz w:val="24"/>
+          <w:szCs w:val="24"/>
+        </w:rPr>
+      </w:pPr>
+      <w:r>
+        <w:rPr>
+          <w:rFonts w:ascii="Segoe UI" w:eastAsia="Times New Roman" w:hAnsi="Segoe UI" w:cs="Segoe UI"/>
+          <w:sz w:val="24"/>
+          <w:szCs w:val="24"/>
+        </w:rPr>
+        <w:t>The process used for this project can be summarized with these steps:</w:t>
       </w:r>
     </w:p>
     <w:p>
       <w:pPr>
+        <w:pStyle w:val="ListParagraph"/>
         <w:numPr>
           <w:ilvl w:val="0"/>
-          <w:numId w:val="15"/>
+          <w:numId w:val="20"/>
         </w:numPr>
         <w:shd w:val="clear" w:color="auto" w:fill="FFFFFF"/>
-        <w:spacing w:before="100" w:beforeAutospacing="1" w:after="100" w:afterAutospacing="1" w:line="240" w:lineRule="auto"/>
-        <w:rPr>
-          <w:rFonts w:ascii="Segoe UI" w:eastAsia="Times New Roman" w:hAnsi="Segoe UI" w:cs="Segoe UI"/>
-          <w:color w:val="0070C0"/>
-          <w:sz w:val="24"/>
-          <w:szCs w:val="24"/>
-        </w:rPr>
-      </w:pPr>
-      <w:r>
-        <w:rPr>
-          <w:rFonts w:ascii="Segoe UI" w:eastAsia="Times New Roman" w:hAnsi="Segoe UI" w:cs="Segoe UI"/>
-          <w:i/>
-          <w:iCs/>
-          <w:color w:val="0070C0"/>
-          <w:sz w:val="24"/>
-          <w:szCs w:val="24"/>
-        </w:rPr>
-        <w:t>Have you thoroughly summarized the entire process you used for this project?</w:t>
+        <w:spacing w:after="240" w:line="240" w:lineRule="auto"/>
+        <w:rPr>
+          <w:rFonts w:ascii="Segoe UI" w:eastAsia="Times New Roman" w:hAnsi="Segoe UI" w:cs="Segoe UI"/>
+          <w:sz w:val="24"/>
+          <w:szCs w:val="24"/>
+        </w:rPr>
+      </w:pPr>
+      <w:r>
+        <w:rPr>
+          <w:rFonts w:ascii="Segoe UI" w:eastAsia="Times New Roman" w:hAnsi="Segoe UI" w:cs="Segoe UI"/>
+          <w:sz w:val="24"/>
+          <w:szCs w:val="24"/>
+        </w:rPr>
+        <w:t>Research about the selected problem to see what work was done already</w:t>
       </w:r>
     </w:p>
     <w:p>
       <w:pPr>
+        <w:pStyle w:val="ListParagraph"/>
         <w:numPr>
           <w:ilvl w:val="0"/>
-          <w:numId w:val="15"/>
+          <w:numId w:val="20"/>
         </w:numPr>
         <w:shd w:val="clear" w:color="auto" w:fill="FFFFFF"/>
-        <w:spacing w:before="60" w:after="100" w:afterAutospacing="1" w:line="240" w:lineRule="auto"/>
-        <w:rPr>
-          <w:rFonts w:ascii="Segoe UI" w:eastAsia="Times New Roman" w:hAnsi="Segoe UI" w:cs="Segoe UI"/>
-          <w:color w:val="0070C0"/>
-          <w:sz w:val="24"/>
-          <w:szCs w:val="24"/>
-        </w:rPr>
-      </w:pPr>
-      <w:r>
-        <w:rPr>
-          <w:rFonts w:ascii="Segoe UI" w:eastAsia="Times New Roman" w:hAnsi="Segoe UI" w:cs="Segoe UI"/>
-          <w:i/>
-          <w:iCs/>
-          <w:color w:val="0070C0"/>
-          <w:sz w:val="24"/>
-          <w:szCs w:val="24"/>
-        </w:rPr>
-        <w:t>Were there any interesting aspects of the project?</w:t>
+        <w:spacing w:after="240" w:line="240" w:lineRule="auto"/>
+        <w:rPr>
+          <w:rFonts w:ascii="Segoe UI" w:eastAsia="Times New Roman" w:hAnsi="Segoe UI" w:cs="Segoe UI"/>
+          <w:sz w:val="24"/>
+          <w:szCs w:val="24"/>
+        </w:rPr>
+      </w:pPr>
+      <w:r>
+        <w:rPr>
+          <w:rFonts w:ascii="Segoe UI" w:eastAsia="Times New Roman" w:hAnsi="Segoe UI" w:cs="Segoe UI"/>
+          <w:sz w:val="24"/>
+          <w:szCs w:val="24"/>
+        </w:rPr>
+        <w:t>The data was download and preprocessed. Filtered the small images and split to the corresponding functions.</w:t>
       </w:r>
     </w:p>
     <w:p>
       <w:pPr>
+        <w:pStyle w:val="ListParagraph"/>
         <w:numPr>
           <w:ilvl w:val="0"/>
-          <w:numId w:val="15"/>
+          <w:numId w:val="20"/>
         </w:numPr>
         <w:shd w:val="clear" w:color="auto" w:fill="FFFFFF"/>
-        <w:spacing w:before="60" w:after="100" w:afterAutospacing="1" w:line="240" w:lineRule="auto"/>
-        <w:rPr>
-          <w:rFonts w:ascii="Segoe UI" w:eastAsia="Times New Roman" w:hAnsi="Segoe UI" w:cs="Segoe UI"/>
-          <w:color w:val="0070C0"/>
-          <w:sz w:val="24"/>
-          <w:szCs w:val="24"/>
-        </w:rPr>
-      </w:pPr>
-      <w:r>
-        <w:rPr>
-          <w:rFonts w:ascii="Segoe UI" w:eastAsia="Times New Roman" w:hAnsi="Segoe UI" w:cs="Segoe UI"/>
-          <w:i/>
-          <w:iCs/>
-          <w:color w:val="0070C0"/>
-          <w:sz w:val="24"/>
-          <w:szCs w:val="24"/>
-        </w:rPr>
-        <w:t>Were there any difficult aspects of the project?</w:t>
+        <w:spacing w:after="240" w:line="240" w:lineRule="auto"/>
+        <w:rPr>
+          <w:rFonts w:ascii="Segoe UI" w:eastAsia="Times New Roman" w:hAnsi="Segoe UI" w:cs="Segoe UI"/>
+          <w:sz w:val="24"/>
+          <w:szCs w:val="24"/>
+        </w:rPr>
+      </w:pPr>
+      <w:r>
+        <w:rPr>
+          <w:rFonts w:ascii="Segoe UI" w:eastAsia="Times New Roman" w:hAnsi="Segoe UI" w:cs="Segoe UI"/>
+          <w:sz w:val="24"/>
+          <w:szCs w:val="24"/>
+        </w:rPr>
+        <w:t>Loss functions were implemented</w:t>
       </w:r>
     </w:p>
     <w:p>
       <w:pPr>
+        <w:pStyle w:val="ListParagraph"/>
         <w:numPr>
           <w:ilvl w:val="0"/>
-          <w:numId w:val="15"/>
+          <w:numId w:val="20"/>
         </w:numPr>
         <w:shd w:val="clear" w:color="auto" w:fill="FFFFFF"/>
-        <w:spacing w:before="60" w:after="100" w:afterAutospacing="1" w:line="240" w:lineRule="auto"/>
+        <w:spacing w:after="240" w:line="240" w:lineRule="auto"/>
+        <w:rPr>
+          <w:rFonts w:ascii="Segoe UI" w:eastAsia="Times New Roman" w:hAnsi="Segoe UI" w:cs="Segoe UI"/>
+          <w:sz w:val="24"/>
+          <w:szCs w:val="24"/>
+        </w:rPr>
+      </w:pPr>
+      <w:r>
+        <w:rPr>
+          <w:rFonts w:ascii="Segoe UI" w:eastAsia="Times New Roman" w:hAnsi="Segoe UI" w:cs="Segoe UI"/>
+          <w:sz w:val="24"/>
+          <w:szCs w:val="24"/>
+        </w:rPr>
+        <w:t>Convolutional Neural Network models were selected</w:t>
+      </w:r>
+    </w:p>
+    <w:p>
+      <w:pPr>
+        <w:pStyle w:val="ListParagraph"/>
+        <w:numPr>
+          <w:ilvl w:val="0"/>
+          <w:numId w:val="20"/>
+        </w:numPr>
+        <w:shd w:val="clear" w:color="auto" w:fill="FFFFFF"/>
+        <w:spacing w:after="240" w:line="240" w:lineRule="auto"/>
+        <w:rPr>
+          <w:rFonts w:ascii="Segoe UI" w:eastAsia="Times New Roman" w:hAnsi="Segoe UI" w:cs="Segoe UI"/>
+          <w:sz w:val="24"/>
+          <w:szCs w:val="24"/>
+        </w:rPr>
+      </w:pPr>
+      <w:r>
+        <w:rPr>
+          <w:rFonts w:ascii="Segoe UI" w:eastAsia="Times New Roman" w:hAnsi="Segoe UI" w:cs="Segoe UI"/>
+          <w:sz w:val="24"/>
+          <w:szCs w:val="24"/>
+        </w:rPr>
+        <w:t>Initial evaluation of the models was performed on smaller dataset</w:t>
+      </w:r>
+    </w:p>
+    <w:p>
+      <w:pPr>
+        <w:pStyle w:val="ListParagraph"/>
+        <w:numPr>
+          <w:ilvl w:val="0"/>
+          <w:numId w:val="20"/>
+        </w:numPr>
+        <w:shd w:val="clear" w:color="auto" w:fill="FFFFFF"/>
+        <w:spacing w:after="240" w:line="240" w:lineRule="auto"/>
+        <w:rPr>
+          <w:rFonts w:ascii="Segoe UI" w:eastAsia="Times New Roman" w:hAnsi="Segoe UI" w:cs="Segoe UI"/>
+          <w:sz w:val="24"/>
+          <w:szCs w:val="24"/>
+        </w:rPr>
+      </w:pPr>
+      <w:r>
+        <w:rPr>
+          <w:rFonts w:ascii="Segoe UI" w:eastAsia="Times New Roman" w:hAnsi="Segoe UI" w:cs="Segoe UI"/>
+          <w:sz w:val="24"/>
+          <w:szCs w:val="24"/>
+        </w:rPr>
+        <w:t>Training was performed on a large dataset on only few models</w:t>
+      </w:r>
+    </w:p>
+    <w:p>
+      <w:pPr>
+        <w:pStyle w:val="ListParagraph"/>
+        <w:numPr>
+          <w:ilvl w:val="0"/>
+          <w:numId w:val="20"/>
+        </w:numPr>
+        <w:shd w:val="clear" w:color="auto" w:fill="FFFFFF"/>
+        <w:spacing w:after="240" w:line="240" w:lineRule="auto"/>
+        <w:rPr>
+          <w:rFonts w:ascii="Segoe UI" w:eastAsia="Times New Roman" w:hAnsi="Segoe UI" w:cs="Segoe UI"/>
+          <w:sz w:val="24"/>
+          <w:szCs w:val="24"/>
+        </w:rPr>
+      </w:pPr>
+      <w:r>
+        <w:rPr>
+          <w:rFonts w:ascii="Segoe UI" w:eastAsia="Times New Roman" w:hAnsi="Segoe UI" w:cs="Segoe UI"/>
+          <w:sz w:val="24"/>
+          <w:szCs w:val="24"/>
+        </w:rPr>
+        <w:t>Training was performed on a large dataset using GAN</w:t>
+      </w:r>
+    </w:p>
+    <w:p>
+      <w:pPr>
+        <w:shd w:val="clear" w:color="auto" w:fill="FFFFFF"/>
+        <w:spacing w:after="240" w:line="240" w:lineRule="auto"/>
+        <w:ind w:firstLine="360"/>
+        <w:jc w:val="both"/>
+        <w:rPr>
+          <w:rFonts w:ascii="Segoe UI" w:eastAsia="Times New Roman" w:hAnsi="Segoe UI" w:cs="Segoe UI"/>
+          <w:sz w:val="24"/>
+          <w:szCs w:val="24"/>
+        </w:rPr>
+      </w:pPr>
+      <w:r>
+        <w:rPr>
+          <w:rFonts w:ascii="Segoe UI" w:eastAsia="Times New Roman" w:hAnsi="Segoe UI" w:cs="Segoe UI"/>
+          <w:sz w:val="24"/>
+          <w:szCs w:val="24"/>
+        </w:rPr>
+        <w:t xml:space="preserve">Training on the large datasets turn out to be very challenging and time consuming. I had to implement some additional functionality so the data is loaded on demand. So far all of the examples were showing loading on start, but this doesn’t work well on large datasets. </w:t>
+      </w:r>
+    </w:p>
+    <w:p>
+      <w:pPr>
+        <w:shd w:val="clear" w:color="auto" w:fill="FFFFFF"/>
+        <w:spacing w:after="240" w:line="240" w:lineRule="auto"/>
+        <w:jc w:val="both"/>
         <w:rPr>
           <w:rFonts w:ascii="Segoe UI" w:eastAsia="Times New Roman" w:hAnsi="Segoe UI" w:cs="Segoe UI"/>
           <w:color w:val="0070C0"/>
@@ -5961,13 +6560,11 @@
       <w:r>
         <w:rPr>
           <w:rFonts w:ascii="Segoe UI" w:eastAsia="Times New Roman" w:hAnsi="Segoe UI" w:cs="Segoe UI"/>
-          <w:i/>
-          <w:iCs/>
-          <w:color w:val="0070C0"/>
-          <w:sz w:val="24"/>
-          <w:szCs w:val="24"/>
-        </w:rPr>
-        <w:t>Does the final model and solution fit your expectations for the problem, and should it be used in a general setting to solve these types of problems?</w:t>
+          <w:sz w:val="24"/>
+          <w:szCs w:val="24"/>
+        </w:rPr>
+        <w:tab/>
+        <w:t>Overall this was very useful and productive in a sense that I learned a lot. Unfortunately, the results are not so good as I expected and I have more work to do if this project need to be production ready.</w:t>
       </w:r>
     </w:p>
     <w:p>
@@ -6000,106 +6597,75 @@
       <w:pPr>
         <w:shd w:val="clear" w:color="auto" w:fill="FFFFFF"/>
         <w:spacing w:after="240" w:line="240" w:lineRule="auto"/>
-        <w:rPr>
-          <w:rFonts w:ascii="Segoe UI" w:eastAsia="Times New Roman" w:hAnsi="Segoe UI" w:cs="Segoe UI"/>
-          <w:color w:val="0070C0"/>
-          <w:sz w:val="24"/>
-          <w:szCs w:val="24"/>
-        </w:rPr>
-      </w:pPr>
-      <w:r>
-        <w:rPr>
-          <w:rFonts w:ascii="Segoe UI" w:eastAsia="Times New Roman" w:hAnsi="Segoe UI" w:cs="Segoe UI"/>
-          <w:color w:val="0070C0"/>
-          <w:sz w:val="24"/>
-          <w:szCs w:val="24"/>
-        </w:rPr>
-        <w:t>In this section, you will need to provide discussion as to how one aspect of the implementation you designed could be improved. As an example, consider ways your implementation can be made more general, and what would need to be modified. You do not need to make this improvement, but the potential solutions resulting from these changes are considered and compared/contrasted to your current solution. Questions to ask yourself when writing this section:</w:t>
+        <w:jc w:val="both"/>
+        <w:rPr>
+          <w:rFonts w:ascii="Segoe UI" w:eastAsia="Times New Roman" w:hAnsi="Segoe UI" w:cs="Segoe UI"/>
+          <w:sz w:val="24"/>
+          <w:szCs w:val="24"/>
+        </w:rPr>
+      </w:pPr>
+      <w:r>
+        <w:rPr>
+          <w:rFonts w:ascii="Segoe UI" w:eastAsia="Times New Roman" w:hAnsi="Segoe UI" w:cs="Segoe UI"/>
+          <w:sz w:val="24"/>
+          <w:szCs w:val="24"/>
+        </w:rPr>
+        <w:tab/>
+        <w:t xml:space="preserve">The GAN grid trainer (Grid Search) class can be finished and a long exhausting training can be performed, to find better parameters for the loss functions and the learning rate. </w:t>
+      </w:r>
+      <w:r>
+        <w:rPr>
+          <w:rFonts w:ascii="Segoe UI" w:eastAsia="Times New Roman" w:hAnsi="Segoe UI" w:cs="Segoe UI"/>
+          <w:sz w:val="24"/>
+          <w:szCs w:val="24"/>
+        </w:rPr>
+        <w:t xml:space="preserve">I can test even with different neural networks. </w:t>
       </w:r>
     </w:p>
     <w:p>
       <w:pPr>
-        <w:numPr>
-          <w:ilvl w:val="0"/>
-          <w:numId w:val="16"/>
-        </w:numPr>
         <w:shd w:val="clear" w:color="auto" w:fill="FFFFFF"/>
-        <w:spacing w:before="100" w:beforeAutospacing="1" w:after="100" w:afterAutospacing="1" w:line="240" w:lineRule="auto"/>
-        <w:rPr>
-          <w:rFonts w:ascii="Segoe UI" w:eastAsia="Times New Roman" w:hAnsi="Segoe UI" w:cs="Segoe UI"/>
-          <w:color w:val="0070C0"/>
-          <w:sz w:val="24"/>
-          <w:szCs w:val="24"/>
-        </w:rPr>
-      </w:pPr>
-      <w:r>
-        <w:rPr>
-          <w:rFonts w:ascii="Segoe UI" w:eastAsia="Times New Roman" w:hAnsi="Segoe UI" w:cs="Segoe UI"/>
-          <w:i/>
-          <w:iCs/>
-          <w:color w:val="0070C0"/>
-          <w:sz w:val="24"/>
-          <w:szCs w:val="24"/>
-        </w:rPr>
-        <w:t>Are there further improvements that could be made on the algorithms or techniques you used in this project?</w:t>
+        <w:spacing w:after="240" w:line="240" w:lineRule="auto"/>
+        <w:jc w:val="both"/>
+        <w:rPr>
+          <w:rFonts w:ascii="Segoe UI" w:eastAsia="Times New Roman" w:hAnsi="Segoe UI" w:cs="Segoe UI"/>
+          <w:sz w:val="24"/>
+          <w:szCs w:val="24"/>
+        </w:rPr>
+      </w:pPr>
+      <w:r>
+        <w:rPr>
+          <w:rFonts w:ascii="Segoe UI" w:eastAsia="Times New Roman" w:hAnsi="Segoe UI" w:cs="Segoe UI"/>
+          <w:sz w:val="24"/>
+          <w:szCs w:val="24"/>
+        </w:rPr>
+        <w:tab/>
+        <w:t xml:space="preserve">I was not able to find why sometimes the white on the input image got converted to green, black or some other dark color on the output (estimated) image. This is something that need to be fixed. </w:t>
       </w:r>
     </w:p>
     <w:p>
       <w:pPr>
-        <w:numPr>
-          <w:ilvl w:val="0"/>
-          <w:numId w:val="16"/>
-        </w:numPr>
         <w:shd w:val="clear" w:color="auto" w:fill="FFFFFF"/>
-        <w:spacing w:before="60" w:after="100" w:afterAutospacing="1" w:line="240" w:lineRule="auto"/>
-        <w:rPr>
-          <w:rFonts w:ascii="Segoe UI" w:eastAsia="Times New Roman" w:hAnsi="Segoe UI" w:cs="Segoe UI"/>
-          <w:color w:val="0070C0"/>
-          <w:sz w:val="24"/>
-          <w:szCs w:val="24"/>
-        </w:rPr>
-      </w:pPr>
-      <w:r>
-        <w:rPr>
-          <w:rFonts w:ascii="Segoe UI" w:eastAsia="Times New Roman" w:hAnsi="Segoe UI" w:cs="Segoe UI"/>
-          <w:i/>
-          <w:iCs/>
-          <w:color w:val="0070C0"/>
-          <w:sz w:val="24"/>
-          <w:szCs w:val="24"/>
-        </w:rPr>
-        <w:t>Were there algorithms or techniques you researched that you did not know how to implement, but would consider using if you knew how?</w:t>
+        <w:spacing w:after="240" w:line="240" w:lineRule="auto"/>
+        <w:jc w:val="both"/>
+        <w:rPr>
+          <w:rFonts w:ascii="Segoe UI" w:eastAsia="Times New Roman" w:hAnsi="Segoe UI" w:cs="Segoe UI"/>
+          <w:sz w:val="24"/>
+          <w:szCs w:val="24"/>
+        </w:rPr>
+      </w:pPr>
+      <w:r>
+        <w:rPr>
+          <w:rFonts w:ascii="Segoe UI" w:eastAsia="Times New Roman" w:hAnsi="Segoe UI" w:cs="Segoe UI"/>
+          <w:sz w:val="24"/>
+          <w:szCs w:val="24"/>
+        </w:rPr>
+        <w:tab/>
+        <w:t>The entire structure of the project can be made a little more organized and some code can be combined between the current files.</w:t>
       </w:r>
     </w:p>
     <w:p>
       <w:pPr>
-        <w:numPr>
-          <w:ilvl w:val="0"/>
-          <w:numId w:val="16"/>
-        </w:numPr>
-        <w:shd w:val="clear" w:color="auto" w:fill="FFFFFF"/>
-        <w:spacing w:before="60" w:after="100" w:afterAutospacing="1" w:line="240" w:lineRule="auto"/>
-        <w:rPr>
-          <w:rFonts w:ascii="Segoe UI" w:eastAsia="Times New Roman" w:hAnsi="Segoe UI" w:cs="Segoe UI"/>
-          <w:color w:val="0070C0"/>
-          <w:sz w:val="24"/>
-          <w:szCs w:val="24"/>
-        </w:rPr>
-      </w:pPr>
-      <w:r>
-        <w:rPr>
-          <w:rFonts w:ascii="Segoe UI" w:eastAsia="Times New Roman" w:hAnsi="Segoe UI" w:cs="Segoe UI"/>
-          <w:i/>
-          <w:iCs/>
-          <w:color w:val="0070C0"/>
-          <w:sz w:val="24"/>
-          <w:szCs w:val="24"/>
-        </w:rPr>
-        <w:t>If you used your final solution as the new benchmark, do you think an even better solution exists?</w:t>
-      </w:r>
-    </w:p>
-    <w:p>
-      <w:pPr>
         <w:spacing w:before="360" w:after="360" w:line="240" w:lineRule="auto"/>
         <w:rPr>
           <w:rFonts w:ascii="Segoe UI" w:eastAsia="Times New Roman" w:hAnsi="Segoe UI" w:cs="Segoe UI"/>
@@ -6113,248 +6679,9 @@
           <w:sz w:val="24"/>
           <w:szCs w:val="24"/>
         </w:rPr>
-        <w:lastRenderedPageBreak/>
         <w:pict w14:anchorId="175D124D">
           <v:rect id="_x0000_i1029" style="width:0;height:3pt" o:hralign="center" o:hrstd="t" o:hrnoshade="t" o:hr="t" fillcolor="#24292e" stroked="f"/>
         </w:pict>
-      </w:r>
-    </w:p>
-    <w:p>
-      <w:pPr>
-        <w:shd w:val="clear" w:color="auto" w:fill="FFFFFF"/>
-        <w:spacing w:after="240" w:line="240" w:lineRule="auto"/>
-        <w:rPr>
-          <w:rFonts w:ascii="Segoe UI" w:eastAsia="Times New Roman" w:hAnsi="Segoe UI" w:cs="Segoe UI"/>
-          <w:color w:val="0070C0"/>
-          <w:sz w:val="24"/>
-          <w:szCs w:val="24"/>
-        </w:rPr>
-      </w:pPr>
-      <w:r>
-        <w:rPr>
-          <w:rFonts w:ascii="Segoe UI" w:eastAsia="Times New Roman" w:hAnsi="Segoe UI" w:cs="Segoe UI"/>
-          <w:b/>
-          <w:bCs/>
-          <w:color w:val="0070C0"/>
-          <w:sz w:val="24"/>
-          <w:szCs w:val="24"/>
-        </w:rPr>
-        <w:t>Before submitting, ask yourself. . .</w:t>
-      </w:r>
-    </w:p>
-    <w:p>
-      <w:pPr>
-        <w:numPr>
-          <w:ilvl w:val="0"/>
-          <w:numId w:val="17"/>
-        </w:numPr>
-        <w:shd w:val="clear" w:color="auto" w:fill="FFFFFF"/>
-        <w:spacing w:before="100" w:beforeAutospacing="1" w:after="100" w:afterAutospacing="1" w:line="240" w:lineRule="auto"/>
-        <w:rPr>
-          <w:rFonts w:ascii="Segoe UI" w:eastAsia="Times New Roman" w:hAnsi="Segoe UI" w:cs="Segoe UI"/>
-          <w:color w:val="0070C0"/>
-          <w:sz w:val="24"/>
-          <w:szCs w:val="24"/>
-        </w:rPr>
-      </w:pPr>
-      <w:r>
-        <w:rPr>
-          <w:rFonts w:ascii="Segoe UI" w:eastAsia="Times New Roman" w:hAnsi="Segoe UI" w:cs="Segoe UI"/>
-          <w:color w:val="0070C0"/>
-          <w:sz w:val="24"/>
-          <w:szCs w:val="24"/>
-        </w:rPr>
-        <w:t>Does the project report you’ve written follow a well-organized structure similar to that of the project template?</w:t>
-      </w:r>
-    </w:p>
-    <w:p>
-      <w:pPr>
-        <w:numPr>
-          <w:ilvl w:val="0"/>
-          <w:numId w:val="17"/>
-        </w:numPr>
-        <w:shd w:val="clear" w:color="auto" w:fill="FFFFFF"/>
-        <w:spacing w:before="60" w:after="100" w:afterAutospacing="1" w:line="240" w:lineRule="auto"/>
-        <w:rPr>
-          <w:rFonts w:ascii="Segoe UI" w:eastAsia="Times New Roman" w:hAnsi="Segoe UI" w:cs="Segoe UI"/>
-          <w:color w:val="0070C0"/>
-          <w:sz w:val="24"/>
-          <w:szCs w:val="24"/>
-        </w:rPr>
-      </w:pPr>
-      <w:r>
-        <w:rPr>
-          <w:rFonts w:ascii="Segoe UI" w:eastAsia="Times New Roman" w:hAnsi="Segoe UI" w:cs="Segoe UI"/>
-          <w:color w:val="0070C0"/>
-          <w:sz w:val="24"/>
-          <w:szCs w:val="24"/>
-        </w:rPr>
-        <w:t>Is each section (particularly </w:t>
-      </w:r>
-      <w:r>
-        <w:rPr>
-          <w:rFonts w:ascii="Segoe UI" w:eastAsia="Times New Roman" w:hAnsi="Segoe UI" w:cs="Segoe UI"/>
-          <w:b/>
-          <w:bCs/>
-          <w:color w:val="0070C0"/>
-          <w:sz w:val="24"/>
-          <w:szCs w:val="24"/>
-        </w:rPr>
-        <w:t>Analysis</w:t>
-      </w:r>
-      <w:r>
-        <w:rPr>
-          <w:rFonts w:ascii="Segoe UI" w:eastAsia="Times New Roman" w:hAnsi="Segoe UI" w:cs="Segoe UI"/>
-          <w:color w:val="0070C0"/>
-          <w:sz w:val="24"/>
-          <w:szCs w:val="24"/>
-        </w:rPr>
-        <w:t> and </w:t>
-      </w:r>
-      <w:r>
-        <w:rPr>
-          <w:rFonts w:ascii="Segoe UI" w:eastAsia="Times New Roman" w:hAnsi="Segoe UI" w:cs="Segoe UI"/>
-          <w:b/>
-          <w:bCs/>
-          <w:color w:val="0070C0"/>
-          <w:sz w:val="24"/>
-          <w:szCs w:val="24"/>
-        </w:rPr>
-        <w:t>Methodology</w:t>
-      </w:r>
-      <w:r>
-        <w:rPr>
-          <w:rFonts w:ascii="Segoe UI" w:eastAsia="Times New Roman" w:hAnsi="Segoe UI" w:cs="Segoe UI"/>
-          <w:color w:val="0070C0"/>
-          <w:sz w:val="24"/>
-          <w:szCs w:val="24"/>
-        </w:rPr>
-        <w:t>) written in a clear, concise and specific fashion? Are there any ambiguous terms or phrases that need clarification?</w:t>
-      </w:r>
-    </w:p>
-    <w:p>
-      <w:pPr>
-        <w:numPr>
-          <w:ilvl w:val="0"/>
-          <w:numId w:val="17"/>
-        </w:numPr>
-        <w:shd w:val="clear" w:color="auto" w:fill="FFFFFF"/>
-        <w:spacing w:before="60" w:after="100" w:afterAutospacing="1" w:line="240" w:lineRule="auto"/>
-        <w:rPr>
-          <w:rFonts w:ascii="Segoe UI" w:eastAsia="Times New Roman" w:hAnsi="Segoe UI" w:cs="Segoe UI"/>
-          <w:color w:val="0070C0"/>
-          <w:sz w:val="24"/>
-          <w:szCs w:val="24"/>
-        </w:rPr>
-      </w:pPr>
-      <w:r>
-        <w:rPr>
-          <w:rFonts w:ascii="Segoe UI" w:eastAsia="Times New Roman" w:hAnsi="Segoe UI" w:cs="Segoe UI"/>
-          <w:color w:val="0070C0"/>
-          <w:sz w:val="24"/>
-          <w:szCs w:val="24"/>
-        </w:rPr>
-        <w:t>Would the intended audience of your project be able to understand your analysis, methods, and results?</w:t>
-      </w:r>
-    </w:p>
-    <w:p>
-      <w:pPr>
-        <w:numPr>
-          <w:ilvl w:val="0"/>
-          <w:numId w:val="17"/>
-        </w:numPr>
-        <w:shd w:val="clear" w:color="auto" w:fill="FFFFFF"/>
-        <w:spacing w:before="60" w:after="100" w:afterAutospacing="1" w:line="240" w:lineRule="auto"/>
-        <w:rPr>
-          <w:rFonts w:ascii="Segoe UI" w:eastAsia="Times New Roman" w:hAnsi="Segoe UI" w:cs="Segoe UI"/>
-          <w:color w:val="0070C0"/>
-          <w:sz w:val="24"/>
-          <w:szCs w:val="24"/>
-        </w:rPr>
-      </w:pPr>
-      <w:r>
-        <w:rPr>
-          <w:rFonts w:ascii="Segoe UI" w:eastAsia="Times New Roman" w:hAnsi="Segoe UI" w:cs="Segoe UI"/>
-          <w:color w:val="0070C0"/>
-          <w:sz w:val="24"/>
-          <w:szCs w:val="24"/>
-        </w:rPr>
-        <w:t>Have you properly proof-read your project report to assure there are minimal grammatical and spelling mistakes?</w:t>
-      </w:r>
-    </w:p>
-    <w:p>
-      <w:pPr>
-        <w:numPr>
-          <w:ilvl w:val="0"/>
-          <w:numId w:val="17"/>
-        </w:numPr>
-        <w:shd w:val="clear" w:color="auto" w:fill="FFFFFF"/>
-        <w:spacing w:before="60" w:after="100" w:afterAutospacing="1" w:line="240" w:lineRule="auto"/>
-        <w:rPr>
-          <w:rFonts w:ascii="Segoe UI" w:eastAsia="Times New Roman" w:hAnsi="Segoe UI" w:cs="Segoe UI"/>
-          <w:color w:val="0070C0"/>
-          <w:sz w:val="24"/>
-          <w:szCs w:val="24"/>
-        </w:rPr>
-      </w:pPr>
-      <w:r>
-        <w:rPr>
-          <w:rFonts w:ascii="Segoe UI" w:eastAsia="Times New Roman" w:hAnsi="Segoe UI" w:cs="Segoe UI"/>
-          <w:color w:val="0070C0"/>
-          <w:sz w:val="24"/>
-          <w:szCs w:val="24"/>
-        </w:rPr>
-        <w:t>Are all the resources used for this project correctly cited and referenced?</w:t>
-      </w:r>
-    </w:p>
-    <w:p>
-      <w:pPr>
-        <w:numPr>
-          <w:ilvl w:val="0"/>
-          <w:numId w:val="17"/>
-        </w:numPr>
-        <w:shd w:val="clear" w:color="auto" w:fill="FFFFFF"/>
-        <w:spacing w:before="60" w:after="100" w:afterAutospacing="1" w:line="240" w:lineRule="auto"/>
-        <w:rPr>
-          <w:rFonts w:ascii="Segoe UI" w:eastAsia="Times New Roman" w:hAnsi="Segoe UI" w:cs="Segoe UI"/>
-          <w:color w:val="0070C0"/>
-          <w:sz w:val="24"/>
-          <w:szCs w:val="24"/>
-        </w:rPr>
-      </w:pPr>
-      <w:r>
-        <w:rPr>
-          <w:rFonts w:ascii="Segoe UI" w:eastAsia="Times New Roman" w:hAnsi="Segoe UI" w:cs="Segoe UI"/>
-          <w:color w:val="0070C0"/>
-          <w:sz w:val="24"/>
-          <w:szCs w:val="24"/>
-        </w:rPr>
-        <w:t>Is the code that implements your solution easily readable and properly commented?</w:t>
-      </w:r>
-    </w:p>
-    <w:p>
-      <w:pPr>
-        <w:numPr>
-          <w:ilvl w:val="0"/>
-          <w:numId w:val="17"/>
-        </w:numPr>
-        <w:shd w:val="clear" w:color="auto" w:fill="FFFFFF"/>
-        <w:spacing w:before="60" w:after="100" w:afterAutospacing="1" w:line="240" w:lineRule="auto"/>
-        <w:rPr>
-          <w:rFonts w:ascii="Segoe UI" w:eastAsia="Times New Roman" w:hAnsi="Segoe UI" w:cs="Segoe UI"/>
-          <w:color w:val="0070C0"/>
-          <w:sz w:val="24"/>
-          <w:szCs w:val="24"/>
-        </w:rPr>
-      </w:pPr>
-      <w:r>
-        <w:rPr>
-          <w:rFonts w:ascii="Segoe UI" w:eastAsia="Times New Roman" w:hAnsi="Segoe UI" w:cs="Segoe UI"/>
-          <w:color w:val="0070C0"/>
-          <w:sz w:val="24"/>
-          <w:szCs w:val="24"/>
-        </w:rPr>
-        <w:t>Does the code execute without error and produce results similar to those reported?</w:t>
       </w:r>
     </w:p>
     <w:p>
@@ -6410,15 +6737,17 @@
         <w:rPr>
           <w:rStyle w:val="Hyperlink"/>
           <w:rFonts w:ascii="Segoe UI" w:hAnsi="Segoe UI" w:cs="Segoe UI"/>
-          <w:sz w:val="24"/>
-          <w:szCs w:val="24"/>
-        </w:rPr>
-      </w:pPr>
-      <w:hyperlink r:id="rId43" w:history="1">
+          <w:color w:val="auto"/>
+          <w:sz w:val="24"/>
+          <w:szCs w:val="24"/>
+        </w:rPr>
+      </w:pPr>
+      <w:hyperlink r:id="rId44" w:history="1">
         <w:r>
           <w:rPr>
             <w:rStyle w:val="Hyperlink"/>
             <w:rFonts w:ascii="Segoe UI" w:hAnsi="Segoe UI" w:cs="Segoe UI"/>
+            <w:color w:val="auto"/>
             <w:sz w:val="24"/>
             <w:szCs w:val="24"/>
           </w:rPr>
@@ -6428,24 +6757,142 @@
     </w:p>
     <w:p>
       <w:pPr>
+        <w:pStyle w:val="ListParagraph"/>
+        <w:numPr>
+          <w:ilvl w:val="0"/>
+          <w:numId w:val="18"/>
+        </w:numPr>
         <w:spacing w:after="0" w:line="240" w:lineRule="auto"/>
-        <w:ind w:left="360"/>
-        <w:rPr>
-          <w:rFonts w:ascii="Segoe UI" w:eastAsia="Times New Roman" w:hAnsi="Segoe UI" w:cs="Segoe UI"/>
-          <w:sz w:val="24"/>
-          <w:szCs w:val="24"/>
-        </w:rPr>
-      </w:pPr>
+        <w:rPr>
+          <w:rFonts w:ascii="Segoe UI" w:hAnsi="Segoe UI" w:cs="Segoe UI"/>
+          <w:sz w:val="24"/>
+          <w:szCs w:val="24"/>
+          <w:u w:val="single"/>
+        </w:rPr>
+      </w:pPr>
+      <w:r>
+        <w:rPr>
+          <w:rFonts w:ascii="Segoe UI" w:hAnsi="Segoe UI" w:cs="Segoe UI"/>
+          <w:sz w:val="24"/>
+          <w:szCs w:val="24"/>
+        </w:rPr>
+        <w:t xml:space="preserve">L. </w:t>
+      </w:r>
+      <w:proofErr w:type="spellStart"/>
+      <w:r>
+        <w:rPr>
+          <w:rFonts w:ascii="Segoe UI" w:hAnsi="Segoe UI" w:cs="Segoe UI"/>
+          <w:sz w:val="24"/>
+          <w:szCs w:val="24"/>
+        </w:rPr>
+        <w:t>Gatys</w:t>
+      </w:r>
+      <w:proofErr w:type="spellEnd"/>
+      <w:r>
+        <w:rPr>
+          <w:rFonts w:ascii="Segoe UI" w:hAnsi="Segoe UI" w:cs="Segoe UI"/>
+          <w:sz w:val="24"/>
+          <w:szCs w:val="24"/>
+        </w:rPr>
+        <w:t xml:space="preserve">, A. S. Ecker, and M. </w:t>
+      </w:r>
+      <w:proofErr w:type="spellStart"/>
+      <w:r>
+        <w:rPr>
+          <w:rFonts w:ascii="Segoe UI" w:hAnsi="Segoe UI" w:cs="Segoe UI"/>
+          <w:sz w:val="24"/>
+          <w:szCs w:val="24"/>
+        </w:rPr>
+        <w:t>Bethge</w:t>
+      </w:r>
+      <w:proofErr w:type="spellEnd"/>
+      <w:r>
+        <w:rPr>
+          <w:rFonts w:ascii="Segoe UI" w:hAnsi="Segoe UI" w:cs="Segoe UI"/>
+          <w:sz w:val="24"/>
+          <w:szCs w:val="24"/>
+        </w:rPr>
+        <w:t>. Texture synthesis</w:t>
+      </w:r>
+      <w:r>
+        <w:rPr>
+          <w:rFonts w:ascii="Segoe UI" w:hAnsi="Segoe UI" w:cs="Segoe UI"/>
+          <w:sz w:val="24"/>
+          <w:szCs w:val="24"/>
+        </w:rPr>
+        <w:t xml:space="preserve"> </w:t>
+      </w:r>
+      <w:r>
+        <w:rPr>
+          <w:rFonts w:ascii="Segoe UI" w:hAnsi="Segoe UI" w:cs="Segoe UI"/>
+          <w:sz w:val="24"/>
+          <w:szCs w:val="24"/>
+        </w:rPr>
+        <w:t>using convolutional neural networks. In NIPS, 2015.</w:t>
+      </w:r>
     </w:p>
     <w:p>
       <w:pPr>
+        <w:pStyle w:val="ListParagraph"/>
+        <w:numPr>
+          <w:ilvl w:val="0"/>
+          <w:numId w:val="18"/>
+        </w:numPr>
+        <w:spacing w:after="0" w:line="240" w:lineRule="auto"/>
         <w:rPr>
           <w:rFonts w:ascii="Segoe UI" w:hAnsi="Segoe UI" w:cs="Segoe UI"/>
-        </w:rPr>
-      </w:pPr>
+          <w:sz w:val="24"/>
+          <w:szCs w:val="24"/>
+          <w:u w:val="single"/>
+        </w:rPr>
+      </w:pPr>
+      <w:r>
+        <w:rPr>
+          <w:rFonts w:ascii="Segoe UI" w:hAnsi="Segoe UI" w:cs="Segoe UI"/>
+          <w:sz w:val="24"/>
+          <w:szCs w:val="24"/>
+        </w:rPr>
+        <w:t xml:space="preserve">L. A. </w:t>
+      </w:r>
+      <w:proofErr w:type="spellStart"/>
+      <w:r>
+        <w:rPr>
+          <w:rFonts w:ascii="Segoe UI" w:hAnsi="Segoe UI" w:cs="Segoe UI"/>
+          <w:sz w:val="24"/>
+          <w:szCs w:val="24"/>
+        </w:rPr>
+        <w:t>Gatys</w:t>
+      </w:r>
+      <w:proofErr w:type="spellEnd"/>
+      <w:r>
+        <w:rPr>
+          <w:rFonts w:ascii="Segoe UI" w:hAnsi="Segoe UI" w:cs="Segoe UI"/>
+          <w:sz w:val="24"/>
+          <w:szCs w:val="24"/>
+        </w:rPr>
+        <w:t xml:space="preserve">, A. S. Ecker, and M. </w:t>
+      </w:r>
+      <w:proofErr w:type="spellStart"/>
+      <w:r>
+        <w:rPr>
+          <w:rFonts w:ascii="Segoe UI" w:hAnsi="Segoe UI" w:cs="Segoe UI"/>
+          <w:sz w:val="24"/>
+          <w:szCs w:val="24"/>
+        </w:rPr>
+        <w:t>Bethge</w:t>
+      </w:r>
+      <w:proofErr w:type="spellEnd"/>
+      <w:r>
+        <w:rPr>
+          <w:rFonts w:ascii="Segoe UI" w:hAnsi="Segoe UI" w:cs="Segoe UI"/>
+          <w:sz w:val="24"/>
+          <w:szCs w:val="24"/>
+        </w:rPr>
+        <w:t>. Image style transfer</w:t>
+      </w:r>
     </w:p>
     <w:sectPr>
-      <w:footerReference w:type="default" r:id="rId44"/>
+      <w:footerReference w:type="default" r:id="rId45"/>
       <w:pgSz w:w="12240" w:h="15840"/>
       <w:pgMar w:top="1440" w:right="1440" w:bottom="1440" w:left="1440" w:header="720" w:footer="720" w:gutter="0"/>
       <w:cols w:space="720"/>
@@ -8377,11 +8824,11 @@
   <w:abstractNum w:abstractNumId="12" w15:restartNumberingAfterBreak="0">
     <w:nsid w:val="41C55B50"/>
     <w:multiLevelType w:val="hybridMultilevel"/>
-    <w:tmpl w:val="625275F0"/>
-    <w:lvl w:ilvl="0" w:tplc="0409000F">
+    <w:tmpl w:val="21844BAC"/>
+    <w:lvl w:ilvl="0" w:tplc="DC2C19C0">
       <w:start w:val="1"/>
       <w:numFmt w:val="decimal"/>
-      <w:lvlText w:val="%1."/>
+      <w:lvlText w:val="[%1]"/>
       <w:lvlJc w:val="left"/>
       <w:pPr>
         <w:ind w:left="720" w:hanging="360"/>
@@ -9060,6 +9507,184 @@
     </w:lvl>
   </w:abstractNum>
   <w:abstractNum w:abstractNumId="17" w15:restartNumberingAfterBreak="0">
+    <w:nsid w:val="63AB639F"/>
+    <w:multiLevelType w:val="hybridMultilevel"/>
+    <w:tmpl w:val="625275F0"/>
+    <w:lvl w:ilvl="0" w:tplc="0409000F">
+      <w:start w:val="1"/>
+      <w:numFmt w:val="decimal"/>
+      <w:lvlText w:val="%1."/>
+      <w:lvlJc w:val="left"/>
+      <w:pPr>
+        <w:ind w:left="720" w:hanging="360"/>
+      </w:pPr>
+      <w:rPr>
+        <w:rFonts w:hint="default"/>
+      </w:rPr>
+    </w:lvl>
+    <w:lvl w:ilvl="1" w:tplc="04090019" w:tentative="1">
+      <w:start w:val="1"/>
+      <w:numFmt w:val="lowerLetter"/>
+      <w:lvlText w:val="%2."/>
+      <w:lvlJc w:val="left"/>
+      <w:pPr>
+        <w:ind w:left="1440" w:hanging="360"/>
+      </w:pPr>
+    </w:lvl>
+    <w:lvl w:ilvl="2" w:tplc="0409001B" w:tentative="1">
+      <w:start w:val="1"/>
+      <w:numFmt w:val="lowerRoman"/>
+      <w:lvlText w:val="%3."/>
+      <w:lvlJc w:val="right"/>
+      <w:pPr>
+        <w:ind w:left="2160" w:hanging="180"/>
+      </w:pPr>
+    </w:lvl>
+    <w:lvl w:ilvl="3" w:tplc="0409000F" w:tentative="1">
+      <w:start w:val="1"/>
+      <w:numFmt w:val="decimal"/>
+      <w:lvlText w:val="%4."/>
+      <w:lvlJc w:val="left"/>
+      <w:pPr>
+        <w:ind w:left="2880" w:hanging="360"/>
+      </w:pPr>
+    </w:lvl>
+    <w:lvl w:ilvl="4" w:tplc="04090019" w:tentative="1">
+      <w:start w:val="1"/>
+      <w:numFmt w:val="lowerLetter"/>
+      <w:lvlText w:val="%5."/>
+      <w:lvlJc w:val="left"/>
+      <w:pPr>
+        <w:ind w:left="3600" w:hanging="360"/>
+      </w:pPr>
+    </w:lvl>
+    <w:lvl w:ilvl="5" w:tplc="0409001B" w:tentative="1">
+      <w:start w:val="1"/>
+      <w:numFmt w:val="lowerRoman"/>
+      <w:lvlText w:val="%6."/>
+      <w:lvlJc w:val="right"/>
+      <w:pPr>
+        <w:ind w:left="4320" w:hanging="180"/>
+      </w:pPr>
+    </w:lvl>
+    <w:lvl w:ilvl="6" w:tplc="0409000F" w:tentative="1">
+      <w:start w:val="1"/>
+      <w:numFmt w:val="decimal"/>
+      <w:lvlText w:val="%7."/>
+      <w:lvlJc w:val="left"/>
+      <w:pPr>
+        <w:ind w:left="5040" w:hanging="360"/>
+      </w:pPr>
+    </w:lvl>
+    <w:lvl w:ilvl="7" w:tplc="04090019" w:tentative="1">
+      <w:start w:val="1"/>
+      <w:numFmt w:val="lowerLetter"/>
+      <w:lvlText w:val="%8."/>
+      <w:lvlJc w:val="left"/>
+      <w:pPr>
+        <w:ind w:left="5760" w:hanging="360"/>
+      </w:pPr>
+    </w:lvl>
+    <w:lvl w:ilvl="8" w:tplc="0409001B" w:tentative="1">
+      <w:start w:val="1"/>
+      <w:numFmt w:val="lowerRoman"/>
+      <w:lvlText w:val="%9."/>
+      <w:lvlJc w:val="right"/>
+      <w:pPr>
+        <w:ind w:left="6480" w:hanging="180"/>
+      </w:pPr>
+    </w:lvl>
+  </w:abstractNum>
+  <w:abstractNum w:abstractNumId="18" w15:restartNumberingAfterBreak="0">
+    <w:nsid w:val="64E905FE"/>
+    <w:multiLevelType w:val="hybridMultilevel"/>
+    <w:tmpl w:val="26E0E2F8"/>
+    <w:lvl w:ilvl="0" w:tplc="0409000F">
+      <w:start w:val="1"/>
+      <w:numFmt w:val="decimal"/>
+      <w:lvlText w:val="%1."/>
+      <w:lvlJc w:val="left"/>
+      <w:pPr>
+        <w:ind w:left="720" w:hanging="360"/>
+      </w:pPr>
+      <w:rPr>
+        <w:rFonts w:hint="default"/>
+      </w:rPr>
+    </w:lvl>
+    <w:lvl w:ilvl="1" w:tplc="04090019" w:tentative="1">
+      <w:start w:val="1"/>
+      <w:numFmt w:val="lowerLetter"/>
+      <w:lvlText w:val="%2."/>
+      <w:lvlJc w:val="left"/>
+      <w:pPr>
+        <w:ind w:left="1440" w:hanging="360"/>
+      </w:pPr>
+    </w:lvl>
+    <w:lvl w:ilvl="2" w:tplc="0409001B" w:tentative="1">
+      <w:start w:val="1"/>
+      <w:numFmt w:val="lowerRoman"/>
+      <w:lvlText w:val="%3."/>
+      <w:lvlJc w:val="right"/>
+      <w:pPr>
+        <w:ind w:left="2160" w:hanging="180"/>
+      </w:pPr>
+    </w:lvl>
+    <w:lvl w:ilvl="3" w:tplc="0409000F" w:tentative="1">
+      <w:start w:val="1"/>
+      <w:numFmt w:val="decimal"/>
+      <w:lvlText w:val="%4."/>
+      <w:lvlJc w:val="left"/>
+      <w:pPr>
+        <w:ind w:left="2880" w:hanging="360"/>
+      </w:pPr>
+    </w:lvl>
+    <w:lvl w:ilvl="4" w:tplc="04090019" w:tentative="1">
+      <w:start w:val="1"/>
+      <w:numFmt w:val="lowerLetter"/>
+      <w:lvlText w:val="%5."/>
+      <w:lvlJc w:val="left"/>
+      <w:pPr>
+        <w:ind w:left="3600" w:hanging="360"/>
+      </w:pPr>
+    </w:lvl>
+    <w:lvl w:ilvl="5" w:tplc="0409001B" w:tentative="1">
+      <w:start w:val="1"/>
+      <w:numFmt w:val="lowerRoman"/>
+      <w:lvlText w:val="%6."/>
+      <w:lvlJc w:val="right"/>
+      <w:pPr>
+        <w:ind w:left="4320" w:hanging="180"/>
+      </w:pPr>
+    </w:lvl>
+    <w:lvl w:ilvl="6" w:tplc="0409000F" w:tentative="1">
+      <w:start w:val="1"/>
+      <w:numFmt w:val="decimal"/>
+      <w:lvlText w:val="%7."/>
+      <w:lvlJc w:val="left"/>
+      <w:pPr>
+        <w:ind w:left="5040" w:hanging="360"/>
+      </w:pPr>
+    </w:lvl>
+    <w:lvl w:ilvl="7" w:tplc="04090019" w:tentative="1">
+      <w:start w:val="1"/>
+      <w:numFmt w:val="lowerLetter"/>
+      <w:lvlText w:val="%8."/>
+      <w:lvlJc w:val="left"/>
+      <w:pPr>
+        <w:ind w:left="5760" w:hanging="360"/>
+      </w:pPr>
+    </w:lvl>
+    <w:lvl w:ilvl="8" w:tplc="0409001B" w:tentative="1">
+      <w:start w:val="1"/>
+      <w:numFmt w:val="lowerRoman"/>
+      <w:lvlText w:val="%9."/>
+      <w:lvlJc w:val="right"/>
+      <w:pPr>
+        <w:ind w:left="6480" w:hanging="180"/>
+      </w:pPr>
+    </w:lvl>
+  </w:abstractNum>
+  <w:abstractNum w:abstractNumId="19" w15:restartNumberingAfterBreak="0">
     <w:nsid w:val="7DE163CD"/>
     <w:multiLevelType w:val="multilevel"/>
     <w:tmpl w:val="D3526780"/>
@@ -9218,7 +9843,7 @@
     <w:abstractNumId w:val="5"/>
   </w:num>
   <w:num w:numId="4">
-    <w:abstractNumId w:val="17"/>
+    <w:abstractNumId w:val="19"/>
   </w:num>
   <w:num w:numId="5">
     <w:abstractNumId w:val="1"/>
@@ -9261,6 +9886,12 @@
   </w:num>
   <w:num w:numId="18">
     <w:abstractNumId w:val="12"/>
+  </w:num>
+  <w:num w:numId="19">
+    <w:abstractNumId w:val="17"/>
+  </w:num>
+  <w:num w:numId="20">
+    <w:abstractNumId w:val="18"/>
   </w:num>
 </w:numbering>
 </file>
@@ -9706,6 +10337,7 @@
   <w:style w:type="character" w:default="1" w:styleId="DefaultParagraphFont">
     <w:name w:val="Default Paragraph Font"/>
     <w:uiPriority w:val="1"/>
+    <w:semiHidden/>
     <w:unhideWhenUsed/>
   </w:style>
   <w:style w:type="table" w:default="1" w:styleId="TableNormal">
@@ -9905,6 +10537,18 @@
       <w:rFonts w:ascii="Courier New" w:eastAsia="Times New Roman" w:hAnsi="Courier New" w:cs="Courier New"/>
       <w:sz w:val="20"/>
       <w:szCs w:val="20"/>
+    </w:rPr>
+  </w:style>
+  <w:style w:type="character" w:styleId="UnresolvedMention">
+    <w:name w:val="Unresolved Mention"/>
+    <w:basedOn w:val="DefaultParagraphFont"/>
+    <w:uiPriority w:val="99"/>
+    <w:semiHidden/>
+    <w:unhideWhenUsed/>
+    <w:rsid w:val="00DD41AD"/>
+    <w:rPr>
+      <w:color w:val="605E5C"/>
+      <w:shd w:val="clear" w:color="auto" w:fill="E1DFDD"/>
     </w:rPr>
   </w:style>
 </w:styles>
@@ -21715,7 +22359,7 @@
 </file>
 
 <file path=customXml/itemProps1.xml><?xml version="1.0" encoding="utf-8"?>
-<ds:datastoreItem xmlns:ds="http://schemas.openxmlformats.org/officeDocument/2006/customXml" ds:itemID="{3536E4AD-033C-4DEF-97F5-47619B6E0BB9}">
+<ds:datastoreItem xmlns:ds="http://schemas.openxmlformats.org/officeDocument/2006/customXml" ds:itemID="{6430A50E-C0D7-4D46-8E8B-577E4563CF89}">
   <ds:schemaRefs>
     <ds:schemaRef ds:uri="http://schemas.openxmlformats.org/officeDocument/2006/bibliography"/>
   </ds:schemaRefs>

</xml_diff>